<commit_message>
CSV import works continued
</commit_message>
<xml_diff>
--- a/docs/import_manual.docx
+++ b/docs/import_manual.docx
@@ -13,26 +13,13 @@
     <w:p>
       <w:pPr>
         <w:pStyle w:val="a6"/>
-        <w:rPr>
-          <w:lang w:val="en-US"/>
-        </w:rPr>
       </w:pPr>
       <w:r>
         <w:t xml:space="preserve">Версия </w:t>
       </w:r>
-      <w:del w:id="0" w:author="Kirill" w:date="2014-08-03T14:29:00Z">
-        <w:r>
-          <w:delText>3</w:delText>
-        </w:r>
-      </w:del>
-      <w:ins w:id="1" w:author="Kirill" w:date="2014-08-03T14:29:00Z">
-        <w:r>
-          <w:rPr>
-            <w:lang w:val="en-US"/>
-          </w:rPr>
-          <w:t>4</w:t>
-        </w:r>
-      </w:ins>
+      <w:r>
+        <w:t>3</w:t>
+      </w:r>
     </w:p>
     <w:p>
       <w:pPr>
@@ -337,7 +324,7 @@
       <w:r>
         <w:t>часть речи</w:t>
       </w:r>
-      <w:ins w:id="2" w:author="Kirill" w:date="2014-08-03T14:33:00Z">
+      <w:ins w:id="0" w:author="Kirill" w:date="2014-08-03T14:33:00Z">
         <w:r>
           <w:t xml:space="preserve"> [</w:t>
         </w:r>
@@ -402,12 +389,12 @@
         <w:t xml:space="preserve"> </w:t>
       </w:r>
       <w:r>
-        <w:t>обозначению будет поставлен в соответствие одна из частей речи, имею</w:t>
-      </w:r>
-      <w:bookmarkStart w:id="3" w:name="_GoBack"/>
-      <w:bookmarkEnd w:id="3"/>
-      <w:r>
-        <w:t xml:space="preserve">щаяся в базе словаря, поэтому необходимо и достаточно обеспечение единообразия обозначений внутри </w:t>
+        <w:t>обозначению будет поставлен в соответствие одна из частей речи, имеющаяся в базе словаря, поэтому необходимо и достаточно обеспечение едино</w:t>
+      </w:r>
+      <w:bookmarkStart w:id="1" w:name="_GoBack"/>
+      <w:bookmarkEnd w:id="1"/>
+      <w:r>
+        <w:t xml:space="preserve">образия обозначений внутри </w:t>
       </w:r>
       <w:r>
         <w:t>одного</w:t>
@@ -462,10 +449,10 @@
     <w:p>
       <w:pPr>
         <w:rPr>
-          <w:ins w:id="4" w:author="Kirill" w:date="2014-08-03T14:34:00Z"/>
+          <w:ins w:id="2" w:author="Kirill" w:date="2014-08-03T14:34:00Z"/>
         </w:rPr>
       </w:pPr>
-      <w:ins w:id="5" w:author="Kirill" w:date="2014-08-03T14:34:00Z">
+      <w:ins w:id="3" w:author="Kirill" w:date="2014-08-03T14:34:00Z">
         <w:r>
           <w:t>Поддерживаются следующие параметры лексемы:</w:t>
         </w:r>
@@ -479,14 +466,12 @@
           <w:numId w:val="7"/>
         </w:numPr>
         <w:rPr>
-          <w:ins w:id="6" w:author="Kirill" w:date="2014-08-03T14:34:00Z"/>
+          <w:ins w:id="4" w:author="Kirill" w:date="2014-08-03T14:34:00Z"/>
         </w:rPr>
       </w:pPr>
-      <w:ins w:id="7" w:author="Kirill" w:date="2014-08-03T14:35:00Z">
-        <w:r>
-          <w:t>[</w:t>
-        </w:r>
-        <w:proofErr w:type="spellStart"/>
+      <w:proofErr w:type="spellStart"/>
+      <w:proofErr w:type="gramStart"/>
+      <w:ins w:id="5" w:author="Kirill" w:date="2014-08-03T14:35:00Z">
         <w:r>
           <w:rPr>
             <w:lang w:val="en-US"/>
@@ -494,9 +479,7 @@
           <w:t>pl</w:t>
         </w:r>
         <w:proofErr w:type="spellEnd"/>
-        <w:r>
-          <w:t>]</w:t>
-        </w:r>
+        <w:proofErr w:type="gramEnd"/>
         <w:r>
           <w:t xml:space="preserve"> — </w:t>
         </w:r>
@@ -504,7 +487,7 @@
           <w:t>указание того, что лексема употребляется только во множественном числе</w:t>
         </w:r>
       </w:ins>
-      <w:ins w:id="8" w:author="Kirill" w:date="2014-08-03T14:36:00Z">
+      <w:ins w:id="6" w:author="Kirill" w:date="2014-08-03T14:36:00Z">
         <w:r>
           <w:t>.</w:t>
         </w:r>

</xml_diff>

<commit_message>
Extended comment support WIP
</commit_message>
<xml_diff>
--- a/docs/import_manual.docx
+++ b/docs/import_manual.docx
@@ -81,7 +81,15 @@
         <w:t xml:space="preserve"> (</w:t>
       </w:r>
       <w:r>
-        <w:t>лексем) переводимого языка словам (лексемам) других языков. Таким образом не допускается в один файл вносить переводы, например, из разных словарей.</w:t>
+        <w:t xml:space="preserve">лексем) переводимого языка словам (лексемам) других языков. Таким </w:t>
+      </w:r>
+      <w:proofErr w:type="gramStart"/>
+      <w:r>
+        <w:t>образом</w:t>
+      </w:r>
+      <w:proofErr w:type="gramEnd"/>
+      <w:r>
+        <w:t xml:space="preserve"> не допускается в один файл вносить переводы, например, из разных словарей.</w:t>
       </w:r>
     </w:p>
     <w:p>
@@ -203,7 +211,15 @@
         <w:t>совпадение основной формы слова</w:t>
       </w:r>
       <w:r>
-        <w:t>, ни омографичность всех форм,</w:t>
+        <w:t xml:space="preserve">, ни </w:t>
+      </w:r>
+      <w:proofErr w:type="spellStart"/>
+      <w:r>
+        <w:t>омографичность</w:t>
+      </w:r>
+      <w:proofErr w:type="spellEnd"/>
+      <w:r>
+        <w:t xml:space="preserve"> всех форм,</w:t>
       </w:r>
       <w:r>
         <w:t xml:space="preserve"> не явля</w:t>
@@ -244,9 +260,13 @@
       <w:r>
         <w:t>«</w:t>
       </w:r>
+      <w:proofErr w:type="spellStart"/>
+      <w:proofErr w:type="gramStart"/>
       <w:r>
         <w:t>замо́к</w:t>
       </w:r>
+      <w:proofErr w:type="spellEnd"/>
+      <w:proofErr w:type="gramEnd"/>
       <w:r>
         <w:t>»</w:t>
       </w:r>
@@ -256,9 +276,11 @@
       <w:r>
         <w:t>«</w:t>
       </w:r>
+      <w:proofErr w:type="spellStart"/>
       <w:r>
         <w:t>за́мок</w:t>
       </w:r>
+      <w:proofErr w:type="spellEnd"/>
       <w:r>
         <w:t>»</w:t>
       </w:r>
@@ -432,6 +454,7 @@
           <w:t xml:space="preserve">Параметрами лексемы могут быть указания на особенности лексемы (например, </w:t>
         </w:r>
       </w:ins>
+      <w:proofErr w:type="spellStart"/>
       <w:ins w:id="4" w:author="Kirill" w:date="2014-08-03T14:35:00Z">
         <w:r>
           <w:rPr>
@@ -439,6 +462,7 @@
           </w:rPr>
           <w:t>pl</w:t>
         </w:r>
+        <w:proofErr w:type="spellEnd"/>
         <w:r>
           <w:t xml:space="preserve"> — </w:t>
         </w:r>
@@ -514,16 +538,14 @@
           <w:t>атных скобках, должны иметь уникальное обозначение.</w:t>
         </w:r>
       </w:ins>
-      <w:bookmarkStart w:id="17" w:name="_GoBack"/>
-      <w:bookmarkEnd w:id="17"/>
     </w:p>
     <w:p>
       <w:pPr>
         <w:rPr>
-          <w:del w:id="18" w:author="Kirill" w:date="2014-09-30T00:30:00Z"/>
+          <w:del w:id="17" w:author="Kirill" w:date="2014-09-30T00:30:00Z"/>
         </w:rPr>
       </w:pPr>
-      <w:del w:id="19" w:author="Kirill" w:date="2014-09-30T00:30:00Z">
+      <w:del w:id="18" w:author="Kirill" w:date="2014-09-30T00:30:00Z">
         <w:r>
           <w:delText>Для к</w:delText>
         </w:r>
@@ -622,8 +644,13 @@
       </w:r>
     </w:p>
     <w:p>
-      <w:r>
-        <w:t xml:space="preserve">Указанные </w:t>
+      <w:proofErr w:type="gramStart"/>
+      <w:r>
+        <w:t>Указанные</w:t>
+      </w:r>
+      <w:proofErr w:type="gramEnd"/>
+      <w:r>
+        <w:t xml:space="preserve"> </w:t>
       </w:r>
       <w:r>
         <w:t>язык</w:t>
@@ -713,7 +740,15 @@
         <w:t xml:space="preserve"> </w:t>
       </w:r>
       <w:r>
-        <w:t>если словоформы были преобразованы в систему письма, отличную от используемой в оригинальном источнике, следует указать это явным образом</w:t>
+        <w:t xml:space="preserve">если словоформы были преобразованы в систему письма, отличную </w:t>
+      </w:r>
+      <w:proofErr w:type="gramStart"/>
+      <w:r>
+        <w:t>от</w:t>
+      </w:r>
+      <w:proofErr w:type="gramEnd"/>
+      <w:r>
+        <w:t xml:space="preserve"> используемой в оригинальном источнике, следует указать это явным образом</w:t>
       </w:r>
       <w:r>
         <w:t>,</w:t>
@@ -730,8 +765,13 @@
       <w:r>
         <w:t>«</w:t>
       </w:r>
-      <w:r>
-        <w:t xml:space="preserve">Нирви </w:t>
+      <w:proofErr w:type="spellStart"/>
+      <w:r>
+        <w:t>Нирви</w:t>
+      </w:r>
+      <w:proofErr w:type="spellEnd"/>
+      <w:r>
+        <w:t xml:space="preserve"> </w:t>
       </w:r>
       <w:r>
         <w:t>(</w:t>
@@ -819,7 +859,7 @@
       <w:r>
         <w:t>словоформа</w:t>
       </w:r>
-      <w:del w:id="20" w:author="Kirill" w:date="2014-09-29T00:29:00Z">
+      <w:del w:id="19" w:author="Kirill" w:date="2014-09-29T00:29:00Z">
         <w:r>
           <w:delText xml:space="preserve"> "комментарий"</w:delText>
         </w:r>
@@ -827,7 +867,7 @@
       <w:r>
         <w:t xml:space="preserve"> [параметр]</w:t>
       </w:r>
-      <w:ins w:id="21" w:author="Kirill" w:date="2014-09-29T00:29:00Z">
+      <w:ins w:id="20" w:author="Kirill" w:date="2014-09-29T00:29:00Z">
         <w:r>
           <w:t xml:space="preserve"> "комментарий"</w:t>
         </w:r>
@@ -908,7 +948,15 @@
         <w:t xml:space="preserve"> </w:t>
       </w:r>
       <w:r>
-        <w:t>— означает, что данная словоформа является идиолектным примером произношения</w:t>
+        <w:t xml:space="preserve">— означает, что данная словоформа является </w:t>
+      </w:r>
+      <w:proofErr w:type="spellStart"/>
+      <w:r>
+        <w:t>идиолектным</w:t>
+      </w:r>
+      <w:proofErr w:type="spellEnd"/>
+      <w:r>
+        <w:t xml:space="preserve"> примером произношения</w:t>
       </w:r>
       <w:r>
         <w:t>.</w:t>
@@ -931,7 +979,15 @@
         <w:t xml:space="preserve">файла. </w:t>
       </w:r>
       <w:r>
-        <w:t xml:space="preserve">Например, для обозначения нижнелужского диалекта </w:t>
+        <w:t xml:space="preserve">Например, для обозначения </w:t>
+      </w:r>
+      <w:proofErr w:type="spellStart"/>
+      <w:r>
+        <w:t>нижнелужского</w:t>
+      </w:r>
+      <w:proofErr w:type="spellEnd"/>
+      <w:r>
+        <w:t xml:space="preserve"> диалекта </w:t>
       </w:r>
       <w:r>
         <w:t xml:space="preserve">можно использовать </w:t>
@@ -939,12 +995,14 @@
       <w:r>
         <w:t>«</w:t>
       </w:r>
+      <w:proofErr w:type="spellStart"/>
       <w:r>
         <w:rPr>
           <w:lang w:val="en-US"/>
         </w:rPr>
         <w:t>Ala</w:t>
       </w:r>
+      <w:proofErr w:type="spellEnd"/>
       <w:r>
         <w:t>-</w:t>
       </w:r>
@@ -960,20 +1018,48 @@
       <w:r>
         <w:t>.</w:t>
       </w:r>
-      <w:ins w:id="22" w:author="Грушецкий Кирилл Игоревич" w:date="2014-10-03T16:40:00Z">
+      <w:ins w:id="21" w:author="Грушецкий Кирилл Игоревич" w:date="2014-10-03T16:40:00Z">
         <w:r>
           <w:t xml:space="preserve"> Кроме того, если требуется записать несколько параметров одного вида, каждый из них необходимо указывать в отдельной паре квадратных скобок. </w:t>
         </w:r>
       </w:ins>
-      <w:ins w:id="23" w:author="Грушецкий Кирилл Игоревич" w:date="2014-10-03T16:41:00Z">
+      <w:ins w:id="22" w:author="Грушецкий Кирилл Игоревич" w:date="2014-10-03T16:41:00Z">
         <w:r>
           <w:t>Например, диалекты: «</w:t>
         </w:r>
+        <w:r>
+          <w:t>[</w:t>
+        </w:r>
+        <w:proofErr w:type="spellStart"/>
         <w:r>
           <w:rPr>
             <w:lang w:val="en-US"/>
           </w:rPr>
-          <w:t>[Soi] [Ala-L]</w:t>
+          <w:t>Soi</w:t>
+        </w:r>
+        <w:proofErr w:type="spellEnd"/>
+        <w:r>
+          <w:t>] [</w:t>
+        </w:r>
+        <w:proofErr w:type="spellStart"/>
+        <w:r>
+          <w:rPr>
+            <w:lang w:val="en-US"/>
+          </w:rPr>
+          <w:t>Ala</w:t>
+        </w:r>
+        <w:proofErr w:type="spellEnd"/>
+        <w:r>
+          <w:t>-</w:t>
+        </w:r>
+        <w:r>
+          <w:rPr>
+            <w:lang w:val="en-US"/>
+          </w:rPr>
+          <w:t>L</w:t>
+        </w:r>
+        <w:r>
+          <w:t>]</w:t>
         </w:r>
         <w:r>
           <w:t>».</w:t>
@@ -984,7 +1070,7 @@
       <w:r>
         <w:t>В комментарии к словоформе может быть приведены, например, обстоятельства произношения (для примеров от информантов).</w:t>
       </w:r>
-      <w:ins w:id="24" w:author="Kirill" w:date="2014-09-29T00:30:00Z">
+      <w:ins w:id="23" w:author="Kirill" w:date="2014-09-29T00:30:00Z">
         <w:r>
           <w:t xml:space="preserve"> Комментарий должен идти после всех параметров словоформы</w:t>
         </w:r>
@@ -1016,18 +1102,28 @@
       <w:r>
         <w:t>словоформа</w:t>
       </w:r>
+      <w:proofErr w:type="gramStart"/>
       <w:r>
         <w:t>1</w:t>
       </w:r>
-      <w:del w:id="25" w:author="Kirill" w:date="2014-09-29T00:29:00Z">
+      <w:proofErr w:type="gramEnd"/>
+      <w:del w:id="24" w:author="Kirill" w:date="2014-09-29T00:29:00Z">
         <w:r>
           <w:delText xml:space="preserve"> "комментарий"</w:delText>
         </w:r>
       </w:del>
       <w:r>
-        <w:t xml:space="preserve"> [грамматическая_категория] [диалект] [информант]</w:t>
-      </w:r>
-      <w:ins w:id="26" w:author="Kirill" w:date="2014-09-29T00:29:00Z">
+        <w:t xml:space="preserve"> [</w:t>
+      </w:r>
+      <w:proofErr w:type="spellStart"/>
+      <w:r>
+        <w:t>грамматическая_категория</w:t>
+      </w:r>
+      <w:proofErr w:type="spellEnd"/>
+      <w:r>
+        <w:t>] [диалект] [информант]</w:t>
+      </w:r>
+      <w:ins w:id="25" w:author="Kirill" w:date="2014-09-29T00:29:00Z">
         <w:r>
           <w:t xml:space="preserve"> "комментарий" </w:t>
         </w:r>
@@ -1041,15 +1137,23 @@
         </w:rPr>
         <w:t>N</w:t>
       </w:r>
-      <w:del w:id="27" w:author="Kirill" w:date="2014-09-29T00:29:00Z">
+      <w:del w:id="26" w:author="Kirill" w:date="2014-09-29T00:29:00Z">
         <w:r>
           <w:delText xml:space="preserve"> "комментарий"</w:delText>
         </w:r>
       </w:del>
       <w:r>
-        <w:t xml:space="preserve"> [грамматическая_категория] [диалект] [информант]</w:t>
-      </w:r>
-      <w:ins w:id="28" w:author="Kirill" w:date="2014-09-29T00:29:00Z">
+        <w:t xml:space="preserve"> [</w:t>
+      </w:r>
+      <w:proofErr w:type="spellStart"/>
+      <w:r>
+        <w:t>грамматическая_категория</w:t>
+      </w:r>
+      <w:proofErr w:type="spellEnd"/>
+      <w:r>
+        <w:t>] [диалект] [информант]</w:t>
+      </w:r>
+      <w:ins w:id="27" w:author="Kirill" w:date="2014-09-29T00:29:00Z">
         <w:r>
           <w:t xml:space="preserve"> "комментарий"</w:t>
         </w:r>
@@ -1273,7 +1377,7 @@
       <w:pPr>
         <w:ind w:left="708"/>
       </w:pPr>
-      <w:ins w:id="29" w:author="Kirill" w:date="2014-10-01T22:07:00Z">
+      <w:ins w:id="28" w:author="Kirill" w:date="2014-10-01T22:07:00Z">
         <w:r>
           <w:t>[параметры лексемы]</w:t>
         </w:r>
@@ -1282,26 +1386,34 @@
         </w:r>
       </w:ins>
       <w:r>
-        <w:t>перевод [диалект] "комментарий_перевода"</w:t>
+        <w:t>перевод [диалект] "</w:t>
+      </w:r>
+      <w:proofErr w:type="spellStart"/>
+      <w:r>
+        <w:t>комментарий_перевода</w:t>
+      </w:r>
+      <w:proofErr w:type="spellEnd"/>
+      <w:r>
+        <w:t>"</w:t>
       </w:r>
     </w:p>
     <w:p>
       <w:pPr>
         <w:rPr>
-          <w:ins w:id="30" w:author="Kirill" w:date="2014-10-01T22:10:00Z"/>
+          <w:ins w:id="29" w:author="Kirill" w:date="2014-10-01T22:10:00Z"/>
         </w:rPr>
       </w:pPr>
-      <w:ins w:id="31" w:author="Kirill" w:date="2014-10-01T22:08:00Z">
+      <w:ins w:id="30" w:author="Kirill" w:date="2014-10-01T22:08:00Z">
         <w:r>
           <w:t xml:space="preserve">Поскольку из каждой такой строчки извлекается сразу лексема, словоформа и перевод (как связь), </w:t>
         </w:r>
       </w:ins>
-      <w:ins w:id="32" w:author="Kirill" w:date="2014-10-01T22:09:00Z">
+      <w:ins w:id="31" w:author="Kirill" w:date="2014-10-01T22:09:00Z">
         <w:r>
           <w:t xml:space="preserve">дополнительная информация может присутствовать как для лексемы, так и для перевода. Дополнительная информация для лексемы записывается в квадратных скобках перед словом, а дополнительная информация для перевода </w:t>
         </w:r>
       </w:ins>
-      <w:ins w:id="33" w:author="Kirill" w:date="2014-10-01T22:10:00Z">
+      <w:ins w:id="32" w:author="Kirill" w:date="2014-10-01T22:10:00Z">
         <w:r>
           <w:t xml:space="preserve">— </w:t>
         </w:r>
@@ -1313,10 +1425,10 @@
     <w:p>
       <w:pPr>
         <w:rPr>
-          <w:ins w:id="34" w:author="Kirill" w:date="2014-10-01T22:11:00Z"/>
+          <w:ins w:id="33" w:author="Kirill" w:date="2014-10-01T22:11:00Z"/>
         </w:rPr>
       </w:pPr>
-      <w:ins w:id="35" w:author="Kirill" w:date="2014-10-01T22:10:00Z">
+      <w:ins w:id="34" w:author="Kirill" w:date="2014-10-01T22:10:00Z">
         <w:r>
           <w:t>Для создаваемой лексемы-перевода можно задать параметры лексемы (те же, что и для переводимой лексемы).</w:t>
         </w:r>
@@ -1325,15 +1437,15 @@
     <w:p>
       <w:pPr>
         <w:rPr>
-          <w:ins w:id="36" w:author="Kirill" w:date="2014-10-01T22:12:00Z"/>
+          <w:ins w:id="35" w:author="Kirill" w:date="2014-10-01T22:12:00Z"/>
         </w:rPr>
       </w:pPr>
-      <w:ins w:id="37" w:author="Kirill" w:date="2014-10-01T22:11:00Z">
+      <w:ins w:id="36" w:author="Kirill" w:date="2014-10-01T22:11:00Z">
         <w:r>
           <w:t xml:space="preserve">Например, для ижорского слова </w:t>
         </w:r>
       </w:ins>
-      <w:ins w:id="38" w:author="Kirill" w:date="2014-10-01T22:12:00Z">
+      <w:ins w:id="37" w:author="Kirill" w:date="2014-10-01T22:12:00Z">
         <w:r>
           <w:t>«</w:t>
         </w:r>
@@ -1346,12 +1458,14 @@
         <w:r>
           <w:t>č</w:t>
         </w:r>
+        <w:proofErr w:type="spellStart"/>
         <w:r>
           <w:rPr>
             <w:lang w:val="en-US"/>
           </w:rPr>
           <w:t>kad</w:t>
         </w:r>
+        <w:proofErr w:type="spellEnd"/>
         <w:r>
           <w:t>» в качестве перевода будет использовано русское слово «очки». Оно употребляется только во множественном числе, поэтому можно записать:</w:t>
         </w:r>
@@ -1361,19 +1475,21 @@
       <w:pPr>
         <w:ind w:left="708"/>
         <w:rPr>
-          <w:ins w:id="39" w:author="Kirill" w:date="2014-10-01T22:07:00Z"/>
+          <w:ins w:id="38" w:author="Kirill" w:date="2014-10-01T22:07:00Z"/>
         </w:rPr>
       </w:pPr>
-      <w:ins w:id="40" w:author="Kirill" w:date="2014-10-01T22:13:00Z">
+      <w:ins w:id="39" w:author="Kirill" w:date="2014-10-01T22:13:00Z">
         <w:r>
           <w:t>[</w:t>
         </w:r>
+        <w:proofErr w:type="spellStart"/>
         <w:r>
           <w:rPr>
             <w:lang w:val="en-US"/>
           </w:rPr>
           <w:t>pl</w:t>
         </w:r>
+        <w:proofErr w:type="spellEnd"/>
         <w:r>
           <w:t xml:space="preserve">] </w:t>
         </w:r>
@@ -1429,8 +1545,21 @@
       <w:pPr>
         <w:ind w:left="708"/>
       </w:pPr>
-      <w:r>
-        <w:t>bill [брит.] | check [амер.]</w:t>
+      <w:proofErr w:type="spellStart"/>
+      <w:r>
+        <w:t>bill</w:t>
+      </w:r>
+      <w:proofErr w:type="spellEnd"/>
+      <w:r>
+        <w:t xml:space="preserve"> [брит.] | </w:t>
+      </w:r>
+      <w:proofErr w:type="spellStart"/>
+      <w:r>
+        <w:t>check</w:t>
+      </w:r>
+      <w:proofErr w:type="spellEnd"/>
+      <w:r>
+        <w:t xml:space="preserve"> [амер.]</w:t>
       </w:r>
     </w:p>
     <w:p>
@@ -1580,20 +1709,60 @@
         <w:ind w:left="708"/>
       </w:pPr>
       <w:r>
-        <w:t>[тема] [диалект] "комментарий_группы"</w:t>
-      </w:r>
-      <w:del w:id="41" w:author="Kirill" w:date="2014-09-29T00:05:00Z">
+        <w:t>[тема] [диалект] "</w:t>
+      </w:r>
+      <w:proofErr w:type="spellStart"/>
+      <w:r>
+        <w:t>комментарий_группы</w:t>
+      </w:r>
+      <w:proofErr w:type="spellEnd"/>
+      <w:r>
+        <w:t>"</w:t>
+      </w:r>
+      <w:del w:id="40" w:author="Kirill" w:date="2014-09-29T00:05:00Z">
         <w:r>
           <w:delText>:</w:delText>
         </w:r>
       </w:del>
-      <w:ins w:id="42" w:author="Kirill" w:date="2014-09-29T00:05:00Z">
+      <w:ins w:id="41" w:author="Kirill" w:date="2014-09-29T00:05:00Z">
         <w:r>
           <w:t xml:space="preserve"> @</w:t>
         </w:r>
       </w:ins>
       <w:r>
-        <w:t xml:space="preserve"> перевод1 [диалект] "комментарий_перевода" | переводN [диалект] "комментарий_перевода"</w:t>
+        <w:t xml:space="preserve"> перевод</w:t>
+      </w:r>
+      <w:proofErr w:type="gramStart"/>
+      <w:r>
+        <w:t>1</w:t>
+      </w:r>
+      <w:proofErr w:type="gramEnd"/>
+      <w:r>
+        <w:t xml:space="preserve"> [диалект] "</w:t>
+      </w:r>
+      <w:proofErr w:type="spellStart"/>
+      <w:r>
+        <w:t>комментарий_перевода</w:t>
+      </w:r>
+      <w:proofErr w:type="spellEnd"/>
+      <w:r>
+        <w:t xml:space="preserve">" | </w:t>
+      </w:r>
+      <w:proofErr w:type="spellStart"/>
+      <w:r>
+        <w:t>переводN</w:t>
+      </w:r>
+      <w:proofErr w:type="spellEnd"/>
+      <w:r>
+        <w:t xml:space="preserve"> [диалект] "</w:t>
+      </w:r>
+      <w:proofErr w:type="spellStart"/>
+      <w:r>
+        <w:t>комментарий_перевода</w:t>
+      </w:r>
+      <w:proofErr w:type="spellEnd"/>
+      <w:r>
+        <w:t>"</w:t>
       </w:r>
     </w:p>
     <w:p>
@@ -1632,6 +1801,7 @@
           </w:rPr>
           <w:t>://</w:t>
         </w:r>
+        <w:proofErr w:type="spellStart"/>
         <w:r>
           <w:rPr>
             <w:rStyle w:val="a9"/>
@@ -1639,12 +1809,14 @@
           </w:rPr>
           <w:t>slovari</w:t>
         </w:r>
+        <w:proofErr w:type="spellEnd"/>
         <w:r>
           <w:rPr>
             <w:rStyle w:val="a9"/>
           </w:rPr>
           <w:t>.</w:t>
         </w:r>
+        <w:proofErr w:type="spellStart"/>
         <w:r>
           <w:rPr>
             <w:rStyle w:val="a9"/>
@@ -1652,12 +1824,14 @@
           </w:rPr>
           <w:t>yandex</w:t>
         </w:r>
+        <w:proofErr w:type="spellEnd"/>
         <w:r>
           <w:rPr>
             <w:rStyle w:val="a9"/>
           </w:rPr>
           <w:t>.</w:t>
         </w:r>
+        <w:proofErr w:type="spellStart"/>
         <w:r>
           <w:rPr>
             <w:rStyle w:val="a9"/>
@@ -1665,6 +1839,7 @@
           </w:rPr>
           <w:t>ru</w:t>
         </w:r>
+        <w:proofErr w:type="spellEnd"/>
         <w:r>
           <w:rPr>
             <w:rStyle w:val="a9"/>
@@ -1709,12 +1884,12 @@
       <w:r>
         <w:t>[амер.]</w:t>
       </w:r>
-      <w:del w:id="43" w:author="Kirill" w:date="2014-09-29T00:05:00Z">
+      <w:del w:id="42" w:author="Kirill" w:date="2014-09-29T00:05:00Z">
         <w:r>
           <w:delText>:</w:delText>
         </w:r>
       </w:del>
-      <w:ins w:id="44" w:author="Kirill" w:date="2014-09-29T00:05:00Z">
+      <w:ins w:id="43" w:author="Kirill" w:date="2014-09-29T00:05:00Z">
         <w:r>
           <w:t xml:space="preserve"> @</w:t>
         </w:r>
@@ -1778,12 +1953,12 @@
       <w:r>
         <w:t xml:space="preserve"> №</w:t>
       </w:r>
-      <w:del w:id="45" w:author="Kirill" w:date="2014-09-28T20:51:00Z">
+      <w:del w:id="44" w:author="Kirill" w:date="2014-09-28T20:51:00Z">
         <w:r>
           <w:delText xml:space="preserve">11 </w:delText>
         </w:r>
       </w:del>
-      <w:ins w:id="46" w:author="Kirill" w:date="2014-09-28T20:51:00Z">
+      <w:ins w:id="45" w:author="Kirill" w:date="2014-09-28T20:51:00Z">
         <w:r>
           <w:t>9</w:t>
         </w:r>
@@ -1808,6 +1983,7 @@
           </w:rPr>
           <w:t>://</w:t>
         </w:r>
+        <w:proofErr w:type="spellStart"/>
         <w:r>
           <w:rPr>
             <w:rStyle w:val="a9"/>
@@ -1815,12 +1991,14 @@
           </w:rPr>
           <w:t>slovari</w:t>
         </w:r>
+        <w:proofErr w:type="spellEnd"/>
         <w:r>
           <w:rPr>
             <w:rStyle w:val="a9"/>
           </w:rPr>
           <w:t>.</w:t>
         </w:r>
+        <w:proofErr w:type="spellStart"/>
         <w:r>
           <w:rPr>
             <w:rStyle w:val="a9"/>
@@ -1828,12 +2006,14 @@
           </w:rPr>
           <w:t>yandex</w:t>
         </w:r>
+        <w:proofErr w:type="spellEnd"/>
         <w:r>
           <w:rPr>
             <w:rStyle w:val="a9"/>
           </w:rPr>
           <w:t>.</w:t>
         </w:r>
+        <w:proofErr w:type="spellStart"/>
         <w:r>
           <w:rPr>
             <w:rStyle w:val="a9"/>
@@ -1841,6 +2021,7 @@
           </w:rPr>
           <w:t>ru</w:t>
         </w:r>
+        <w:proofErr w:type="spellEnd"/>
         <w:r>
           <w:rPr>
             <w:rStyle w:val="a9"/>
@@ -1882,53 +2063,53 @@
       <w:pPr>
         <w:ind w:left="708"/>
       </w:pPr>
-      <w:ins w:id="47" w:author="Kirill" w:date="2014-09-28T20:52:00Z">
+      <w:ins w:id="46" w:author="Kirill" w:date="2014-09-28T20:52:00Z">
         <w:r>
           <w:t>[рел.]</w:t>
         </w:r>
       </w:ins>
-      <w:ins w:id="48" w:author="Kirill" w:date="2014-09-29T00:05:00Z">
+      <w:ins w:id="47" w:author="Kirill" w:date="2014-09-29T00:05:00Z">
         <w:r>
           <w:t xml:space="preserve"> @</w:t>
         </w:r>
       </w:ins>
-      <w:ins w:id="49" w:author="Kirill" w:date="2014-09-28T20:52:00Z">
+      <w:ins w:id="48" w:author="Kirill" w:date="2014-09-28T20:52:00Z">
         <w:r>
           <w:t xml:space="preserve"> чин, степень священства </w:t>
         </w:r>
       </w:ins>
+      <w:del w:id="49" w:author="Kirill" w:date="2014-09-28T20:52:00Z">
+        <w:r>
+          <w:delText>[рел.] "(</w:delText>
+        </w:r>
+        <w:r>
+          <w:delText>orders</w:delText>
+        </w:r>
+        <w:r>
+          <w:delText>)": духовный сан</w:delText>
+        </w:r>
+      </w:del>
+    </w:p>
+    <w:p>
+      <w:r>
+        <w:t>В этом</w:t>
+      </w:r>
+      <w:r>
+        <w:t xml:space="preserve"> случае «</w:t>
+      </w:r>
+      <w:r>
+        <w:t>[</w:t>
+      </w:r>
+      <w:r>
+        <w:t>рел.</w:t>
+      </w:r>
+      <w:r>
+        <w:t>]</w:t>
+      </w:r>
+      <w:r>
+        <w:t>» — это тема</w:t>
+      </w:r>
       <w:del w:id="50" w:author="Kirill" w:date="2014-09-28T20:52:00Z">
-        <w:r>
-          <w:delText>[рел.] "(</w:delText>
-        </w:r>
-        <w:r>
-          <w:delText>orders</w:delText>
-        </w:r>
-        <w:r>
-          <w:delText>)": духовный сан</w:delText>
-        </w:r>
-      </w:del>
-    </w:p>
-    <w:p>
-      <w:r>
-        <w:t>В этом</w:t>
-      </w:r>
-      <w:r>
-        <w:t xml:space="preserve"> случае «</w:t>
-      </w:r>
-      <w:r>
-        <w:t>[</w:t>
-      </w:r>
-      <w:r>
-        <w:t>рел.</w:t>
-      </w:r>
-      <w:r>
-        <w:t>]</w:t>
-      </w:r>
-      <w:r>
-        <w:t>» — это тема</w:t>
-      </w:r>
-      <w:del w:id="51" w:author="Kirill" w:date="2014-09-28T20:52:00Z">
         <w:r>
           <w:delText xml:space="preserve">, а </w:delText>
         </w:r>
@@ -1986,17 +2167,25 @@
         <w:t>"</w:t>
       </w:r>
       <w:r>
-        <w:t>вводит предикатив и др. члены предложения со значением</w:t>
+        <w:t xml:space="preserve">вводит </w:t>
+      </w:r>
+      <w:proofErr w:type="spellStart"/>
+      <w:r>
+        <w:t>предикатив</w:t>
+      </w:r>
+      <w:proofErr w:type="spellEnd"/>
+      <w:r>
+        <w:t xml:space="preserve"> и др. члены предложения со значением</w:t>
       </w:r>
       <w:r>
         <w:t>"</w:t>
       </w:r>
-      <w:del w:id="52" w:author="Kirill" w:date="2014-09-29T00:06:00Z">
+      <w:del w:id="51" w:author="Kirill" w:date="2014-09-29T00:06:00Z">
         <w:r>
           <w:delText>:</w:delText>
         </w:r>
       </w:del>
-      <w:ins w:id="53" w:author="Kirill" w:date="2014-09-29T00:06:00Z">
+      <w:ins w:id="52" w:author="Kirill" w:date="2014-09-29T00:06:00Z">
         <w:r>
           <w:t xml:space="preserve"> @</w:t>
         </w:r>
@@ -2019,7 +2208,15 @@
         <w:t>В этом случае комментарий "</w:t>
       </w:r>
       <w:r>
-        <w:t>вводит предикатив и др. члены предложения со значением</w:t>
+        <w:t xml:space="preserve">вводит </w:t>
+      </w:r>
+      <w:proofErr w:type="spellStart"/>
+      <w:r>
+        <w:t>предикатив</w:t>
+      </w:r>
+      <w:proofErr w:type="spellEnd"/>
+      <w:r>
+        <w:t xml:space="preserve"> и др. члены предложения со значением</w:t>
       </w:r>
       <w:r>
         <w:t>" объясняет семантику (смысл) группы перевода.</w:t>
@@ -2046,7 +2243,20 @@
     </w:p>
     <w:p>
       <w:r>
-        <w:t>Если какой либо элемент вводимой информации (например, комментарий), слишком длинен, можно использовать метки «*1», «*2» и т.д. Текст, который должен быть вставлен вместо меток вводится после всех столбцов (в каждой следующей ячейке) в виде «</w:t>
+        <w:t>Если какой либо элемент вводимой информации (например, комментарий), слишком длинен, можно использовать метки «*1», «*2» и т.д. Текст, который должен быть вставлен вместо меток вводится после всех столбцов (</w:t>
+      </w:r>
+      <w:del w:id="53" w:author="Kirill" w:date="2014-10-03T23:34:00Z">
+        <w:r>
+          <w:delText>в каждой следующей ячейке</w:delText>
+        </w:r>
+      </w:del>
+      <w:ins w:id="54" w:author="Kirill" w:date="2014-10-03T23:34:00Z">
+        <w:r>
+          <w:t>внутри одной ячейки</w:t>
+        </w:r>
+      </w:ins>
+      <w:r>
+        <w:t>) в виде «</w:t>
       </w:r>
       <w:r>
         <w:t xml:space="preserve">*1: </w:t>
@@ -2097,7 +2307,17 @@
         <w:t>.</w:t>
       </w:r>
       <w:r>
-        <w:t xml:space="preserve"> Теоретически это возможно (через введение объединяющих круглых скобок или через метки), но целесообразность этого под вопросом.</w:t>
+        <w:t xml:space="preserve"> Теоретически это возможно</w:t>
+      </w:r>
+      <w:bookmarkStart w:id="55" w:name="_GoBack"/>
+      <w:bookmarkEnd w:id="55"/>
+      <w:del w:id="56" w:author="Kirill" w:date="2014-10-03T23:35:00Z">
+        <w:r>
+          <w:delText xml:space="preserve"> (через введение объединяющих круглых скобок или через метки)</w:delText>
+        </w:r>
+      </w:del>
+      <w:r>
+        <w:t>, но целесообразность этого под вопросом.</w:t>
       </w:r>
     </w:p>
     <w:sectPr>
@@ -2166,7 +2386,7 @@
           <w:rPr>
             <w:noProof/>
           </w:rPr>
-          <w:t>2</w:t>
+          <w:t>5</w:t>
         </w:r>
         <w:r>
           <w:fldChar w:fldCharType="end"/>

</xml_diff>

<commit_message>
Manual updated, testdata added
</commit_message>
<xml_diff>
--- a/docs/import_manual.docx
+++ b/docs/import_manual.docx
@@ -640,8 +640,31 @@
         <w:ind w:left="708"/>
       </w:pPr>
       <w:r>
-        <w:t>язык (диалект) [система записи @ источник данных]</w:t>
-      </w:r>
+        <w:t>язык (диалект) [система записи</w:t>
+      </w:r>
+      <w:ins w:id="19" w:author="Kirill" w:date="2014-10-07T00:06:00Z">
+        <w:r>
+          <w:t>]</w:t>
+        </w:r>
+      </w:ins>
+      <w:r>
+        <w:t xml:space="preserve"> @ источник данных</w:t>
+      </w:r>
+      <w:bookmarkStart w:id="20" w:name="_GoBack"/>
+      <w:ins w:id="21" w:author="Kirill" w:date="2014-10-07T00:06:00Z">
+        <w:r>
+          <w:t xml:space="preserve"> | </w:t>
+        </w:r>
+        <w:bookmarkEnd w:id="20"/>
+        <w:r>
+          <w:t>обработка</w:t>
+        </w:r>
+      </w:ins>
+      <w:del w:id="22" w:author="Kirill" w:date="2014-10-07T00:06:00Z">
+        <w:r>
+          <w:delText>]</w:delText>
+        </w:r>
+      </w:del>
     </w:p>
     <w:p>
       <w:proofErr w:type="gramStart"/>
@@ -740,16 +763,37 @@
         <w:t xml:space="preserve"> </w:t>
       </w:r>
       <w:r>
-        <w:t xml:space="preserve">если словоформы были преобразованы в систему письма, отличную </w:t>
-      </w:r>
-      <w:proofErr w:type="gramStart"/>
-      <w:r>
-        <w:t>от</w:t>
-      </w:r>
-      <w:proofErr w:type="gramEnd"/>
-      <w:r>
-        <w:t xml:space="preserve"> используемой в оригинальном источнике, следует указать это явным образом</w:t>
-      </w:r>
+        <w:t>если</w:t>
+      </w:r>
+      <w:ins w:id="23" w:author="Kirill" w:date="2014-10-07T00:09:00Z">
+        <w:r>
+          <w:t xml:space="preserve"> данные были каким-либо образом обработаны (например,</w:t>
+        </w:r>
+      </w:ins>
+      <w:r>
+        <w:t xml:space="preserve"> словоформы были преобразованы в систему письма, отличную от используемой в оригинальном источнике</w:t>
+      </w:r>
+      <w:ins w:id="24" w:author="Kirill" w:date="2014-10-07T00:09:00Z">
+        <w:r>
+          <w:t>)</w:t>
+        </w:r>
+      </w:ins>
+      <w:r>
+        <w:t>, следует указать это явным образом</w:t>
+      </w:r>
+      <w:ins w:id="25" w:author="Kirill" w:date="2014-10-07T00:09:00Z">
+        <w:r>
+          <w:t xml:space="preserve"> после знака «</w:t>
+        </w:r>
+      </w:ins>
+      <w:ins w:id="26" w:author="Kirill" w:date="2014-10-07T00:10:00Z">
+        <w:r>
+          <w:t>|</w:t>
+        </w:r>
+        <w:r>
+          <w:t>»</w:t>
+        </w:r>
+      </w:ins>
       <w:r>
         <w:t>,</w:t>
       </w:r>
@@ -773,15 +817,24 @@
       <w:r>
         <w:t xml:space="preserve"> </w:t>
       </w:r>
-      <w:r>
-        <w:t>(</w:t>
-      </w:r>
+      <w:ins w:id="27" w:author="Kirill" w:date="2014-10-07T00:10:00Z">
+        <w:r>
+          <w:t xml:space="preserve">| </w:t>
+        </w:r>
+      </w:ins>
+      <w:del w:id="28" w:author="Kirill" w:date="2014-10-07T00:10:00Z">
+        <w:r>
+          <w:delText>(</w:delText>
+        </w:r>
+      </w:del>
       <w:r>
         <w:t>преобразован в МФА</w:t>
       </w:r>
-      <w:r>
-        <w:t>)</w:t>
-      </w:r>
+      <w:del w:id="29" w:author="Kirill" w:date="2014-10-07T00:10:00Z">
+        <w:r>
+          <w:delText>)</w:delText>
+        </w:r>
+      </w:del>
       <w:r>
         <w:t>»</w:t>
       </w:r>
@@ -857,9 +910,10 @@
         <w:ind w:left="708"/>
       </w:pPr>
       <w:r>
+        <w:lastRenderedPageBreak/>
         <w:t>словоформа</w:t>
       </w:r>
-      <w:del w:id="19" w:author="Kirill" w:date="2014-09-29T00:29:00Z">
+      <w:del w:id="30" w:author="Kirill" w:date="2014-09-29T00:29:00Z">
         <w:r>
           <w:delText xml:space="preserve"> "комментарий"</w:delText>
         </w:r>
@@ -867,7 +921,7 @@
       <w:r>
         <w:t xml:space="preserve"> [параметр]</w:t>
       </w:r>
-      <w:ins w:id="20" w:author="Kirill" w:date="2014-09-29T00:29:00Z">
+      <w:ins w:id="31" w:author="Kirill" w:date="2014-09-29T00:29:00Z">
         <w:r>
           <w:t xml:space="preserve"> "комментарий"</w:t>
         </w:r>
@@ -875,7 +929,6 @@
     </w:p>
     <w:p>
       <w:r>
-        <w:lastRenderedPageBreak/>
         <w:t xml:space="preserve">Для </w:t>
       </w:r>
       <w:r>
@@ -1018,12 +1071,12 @@
       <w:r>
         <w:t>.</w:t>
       </w:r>
-      <w:ins w:id="21" w:author="Грушецкий Кирилл Игоревич" w:date="2014-10-03T16:40:00Z">
+      <w:ins w:id="32" w:author="Грушецкий Кирилл Игоревич" w:date="2014-10-03T16:40:00Z">
         <w:r>
           <w:t xml:space="preserve"> Кроме того, если требуется записать несколько параметров одного вида, каждый из них необходимо указывать в отдельной паре квадратных скобок. </w:t>
         </w:r>
       </w:ins>
-      <w:ins w:id="22" w:author="Грушецкий Кирилл Игоревич" w:date="2014-10-03T16:41:00Z">
+      <w:ins w:id="33" w:author="Грушецкий Кирилл Игоревич" w:date="2014-10-03T16:41:00Z">
         <w:r>
           <w:t>Например, диалекты: «</w:t>
         </w:r>
@@ -1070,7 +1123,7 @@
       <w:r>
         <w:t>В комментарии к словоформе может быть приведены, например, обстоятельства произношения (для примеров от информантов).</w:t>
       </w:r>
-      <w:ins w:id="23" w:author="Kirill" w:date="2014-09-29T00:30:00Z">
+      <w:ins w:id="34" w:author="Kirill" w:date="2014-09-29T00:30:00Z">
         <w:r>
           <w:t xml:space="preserve"> Комментарий должен идти после всех параметров словоформы</w:t>
         </w:r>
@@ -1107,7 +1160,7 @@
         <w:t>1</w:t>
       </w:r>
       <w:proofErr w:type="gramEnd"/>
-      <w:del w:id="24" w:author="Kirill" w:date="2014-09-29T00:29:00Z">
+      <w:del w:id="35" w:author="Kirill" w:date="2014-09-29T00:29:00Z">
         <w:r>
           <w:delText xml:space="preserve"> "комментарий"</w:delText>
         </w:r>
@@ -1123,7 +1176,7 @@
       <w:r>
         <w:t>] [диалект] [информант]</w:t>
       </w:r>
-      <w:ins w:id="25" w:author="Kirill" w:date="2014-09-29T00:29:00Z">
+      <w:ins w:id="36" w:author="Kirill" w:date="2014-09-29T00:29:00Z">
         <w:r>
           <w:t xml:space="preserve"> "комментарий" </w:t>
         </w:r>
@@ -1137,7 +1190,7 @@
         </w:rPr>
         <w:t>N</w:t>
       </w:r>
-      <w:del w:id="26" w:author="Kirill" w:date="2014-09-29T00:29:00Z">
+      <w:del w:id="37" w:author="Kirill" w:date="2014-09-29T00:29:00Z">
         <w:r>
           <w:delText xml:space="preserve"> "комментарий"</w:delText>
         </w:r>
@@ -1153,7 +1206,7 @@
       <w:r>
         <w:t>] [диалект] [информант]</w:t>
       </w:r>
-      <w:ins w:id="27" w:author="Kirill" w:date="2014-09-29T00:29:00Z">
+      <w:ins w:id="38" w:author="Kirill" w:date="2014-09-29T00:29:00Z">
         <w:r>
           <w:t xml:space="preserve"> "комментарий"</w:t>
         </w:r>
@@ -1203,8 +1256,29 @@
         <w:ind w:left="708"/>
       </w:pPr>
       <w:r>
-        <w:t>язык (диалект) [система записи @ источник данных]</w:t>
-      </w:r>
+        <w:t>язык (диалект) [система записи</w:t>
+      </w:r>
+      <w:ins w:id="39" w:author="Kirill" w:date="2014-10-07T00:08:00Z">
+        <w:r>
+          <w:t>]</w:t>
+        </w:r>
+      </w:ins>
+      <w:r>
+        <w:t xml:space="preserve"> @ источник данных</w:t>
+      </w:r>
+      <w:ins w:id="40" w:author="Kirill" w:date="2014-10-07T00:08:00Z">
+        <w:r>
+          <w:t xml:space="preserve"> | </w:t>
+        </w:r>
+        <w:r>
+          <w:t>обработка</w:t>
+        </w:r>
+      </w:ins>
+      <w:del w:id="41" w:author="Kirill" w:date="2014-10-07T00:08:00Z">
+        <w:r>
+          <w:delText>]</w:delText>
+        </w:r>
+      </w:del>
     </w:p>
     <w:p>
       <w:r>
@@ -1319,6 +1393,7 @@
         <w:t xml:space="preserve">ереводы могут быть объединены в </w:t>
       </w:r>
       <w:r>
+        <w:lastRenderedPageBreak/>
         <w:t xml:space="preserve">семантические </w:t>
       </w:r>
       <w:r>
@@ -1352,11 +1427,7 @@
         <w:t>ю</w:t>
       </w:r>
       <w:r>
-        <w:t xml:space="preserve">тся на </w:t>
-      </w:r>
-      <w:r>
-        <w:lastRenderedPageBreak/>
-        <w:t>новой строке (во всех последующих строках параметры лексемы и словоформы переводимого языка не вводятся)</w:t>
+        <w:t>тся на новой строке (во всех последующих строках параметры лексемы и словоформы переводимого языка не вводятся)</w:t>
       </w:r>
       <w:r>
         <w:t>.</w:t>
@@ -1377,7 +1448,7 @@
       <w:pPr>
         <w:ind w:left="708"/>
       </w:pPr>
-      <w:ins w:id="28" w:author="Kirill" w:date="2014-10-01T22:07:00Z">
+      <w:ins w:id="42" w:author="Kirill" w:date="2014-10-01T22:07:00Z">
         <w:r>
           <w:t>[параметры лексемы]</w:t>
         </w:r>
@@ -1400,20 +1471,20 @@
     <w:p>
       <w:pPr>
         <w:rPr>
-          <w:ins w:id="29" w:author="Kirill" w:date="2014-10-01T22:10:00Z"/>
+          <w:ins w:id="43" w:author="Kirill" w:date="2014-10-01T22:10:00Z"/>
         </w:rPr>
       </w:pPr>
-      <w:ins w:id="30" w:author="Kirill" w:date="2014-10-01T22:08:00Z">
+      <w:ins w:id="44" w:author="Kirill" w:date="2014-10-01T22:08:00Z">
         <w:r>
           <w:t xml:space="preserve">Поскольку из каждой такой строчки извлекается сразу лексема, словоформа и перевод (как связь), </w:t>
         </w:r>
       </w:ins>
-      <w:ins w:id="31" w:author="Kirill" w:date="2014-10-01T22:09:00Z">
+      <w:ins w:id="45" w:author="Kirill" w:date="2014-10-01T22:09:00Z">
         <w:r>
           <w:t xml:space="preserve">дополнительная информация может присутствовать как для лексемы, так и для перевода. Дополнительная информация для лексемы записывается в квадратных скобках перед словом, а дополнительная информация для перевода </w:t>
         </w:r>
       </w:ins>
-      <w:ins w:id="32" w:author="Kirill" w:date="2014-10-01T22:10:00Z">
+      <w:ins w:id="46" w:author="Kirill" w:date="2014-10-01T22:10:00Z">
         <w:r>
           <w:t xml:space="preserve">— </w:t>
         </w:r>
@@ -1425,10 +1496,10 @@
     <w:p>
       <w:pPr>
         <w:rPr>
-          <w:ins w:id="33" w:author="Kirill" w:date="2014-10-01T22:11:00Z"/>
+          <w:ins w:id="47" w:author="Kirill" w:date="2014-10-01T22:11:00Z"/>
         </w:rPr>
       </w:pPr>
-      <w:ins w:id="34" w:author="Kirill" w:date="2014-10-01T22:10:00Z">
+      <w:ins w:id="48" w:author="Kirill" w:date="2014-10-01T22:10:00Z">
         <w:r>
           <w:t>Для создаваемой лексемы-перевода можно задать параметры лексемы (те же, что и для переводимой лексемы).</w:t>
         </w:r>
@@ -1437,15 +1508,15 @@
     <w:p>
       <w:pPr>
         <w:rPr>
-          <w:ins w:id="35" w:author="Kirill" w:date="2014-10-01T22:12:00Z"/>
+          <w:ins w:id="49" w:author="Kirill" w:date="2014-10-01T22:12:00Z"/>
         </w:rPr>
       </w:pPr>
-      <w:ins w:id="36" w:author="Kirill" w:date="2014-10-01T22:11:00Z">
+      <w:ins w:id="50" w:author="Kirill" w:date="2014-10-01T22:11:00Z">
         <w:r>
           <w:t xml:space="preserve">Например, для ижорского слова </w:t>
         </w:r>
       </w:ins>
-      <w:ins w:id="37" w:author="Kirill" w:date="2014-10-01T22:12:00Z">
+      <w:ins w:id="51" w:author="Kirill" w:date="2014-10-01T22:12:00Z">
         <w:r>
           <w:t>«</w:t>
         </w:r>
@@ -1475,10 +1546,10 @@
       <w:pPr>
         <w:ind w:left="708"/>
         <w:rPr>
-          <w:ins w:id="38" w:author="Kirill" w:date="2014-10-01T22:07:00Z"/>
+          <w:ins w:id="52" w:author="Kirill" w:date="2014-10-01T22:07:00Z"/>
         </w:rPr>
       </w:pPr>
-      <w:ins w:id="39" w:author="Kirill" w:date="2014-10-01T22:13:00Z">
+      <w:ins w:id="53" w:author="Kirill" w:date="2014-10-01T22:13:00Z">
         <w:r>
           <w:t>[</w:t>
         </w:r>
@@ -1719,12 +1790,12 @@
       <w:r>
         <w:t>"</w:t>
       </w:r>
-      <w:del w:id="40" w:author="Kirill" w:date="2014-09-29T00:05:00Z">
+      <w:del w:id="54" w:author="Kirill" w:date="2014-09-29T00:05:00Z">
         <w:r>
           <w:delText>:</w:delText>
         </w:r>
       </w:del>
-      <w:ins w:id="41" w:author="Kirill" w:date="2014-09-29T00:05:00Z">
+      <w:ins w:id="55" w:author="Kirill" w:date="2014-09-29T00:05:00Z">
         <w:r>
           <w:t xml:space="preserve"> @</w:t>
         </w:r>
@@ -1884,12 +1955,12 @@
       <w:r>
         <w:t>[амер.]</w:t>
       </w:r>
-      <w:del w:id="42" w:author="Kirill" w:date="2014-09-29T00:05:00Z">
+      <w:del w:id="56" w:author="Kirill" w:date="2014-09-29T00:05:00Z">
         <w:r>
           <w:delText>:</w:delText>
         </w:r>
       </w:del>
-      <w:ins w:id="43" w:author="Kirill" w:date="2014-09-29T00:05:00Z">
+      <w:ins w:id="57" w:author="Kirill" w:date="2014-09-29T00:05:00Z">
         <w:r>
           <w:t xml:space="preserve"> @</w:t>
         </w:r>
@@ -1953,12 +2024,12 @@
       <w:r>
         <w:t xml:space="preserve"> №</w:t>
       </w:r>
-      <w:del w:id="44" w:author="Kirill" w:date="2014-09-28T20:51:00Z">
+      <w:del w:id="58" w:author="Kirill" w:date="2014-09-28T20:51:00Z">
         <w:r>
           <w:delText xml:space="preserve">11 </w:delText>
         </w:r>
       </w:del>
-      <w:ins w:id="45" w:author="Kirill" w:date="2014-09-28T20:51:00Z">
+      <w:ins w:id="59" w:author="Kirill" w:date="2014-09-28T20:51:00Z">
         <w:r>
           <w:t>9</w:t>
         </w:r>
@@ -2063,22 +2134,22 @@
       <w:pPr>
         <w:ind w:left="708"/>
       </w:pPr>
-      <w:ins w:id="46" w:author="Kirill" w:date="2014-09-28T20:52:00Z">
+      <w:ins w:id="60" w:author="Kirill" w:date="2014-09-28T20:52:00Z">
         <w:r>
           <w:t>[рел.]</w:t>
         </w:r>
       </w:ins>
-      <w:ins w:id="47" w:author="Kirill" w:date="2014-09-29T00:05:00Z">
+      <w:ins w:id="61" w:author="Kirill" w:date="2014-09-29T00:05:00Z">
         <w:r>
           <w:t xml:space="preserve"> @</w:t>
         </w:r>
       </w:ins>
-      <w:ins w:id="48" w:author="Kirill" w:date="2014-09-28T20:52:00Z">
+      <w:ins w:id="62" w:author="Kirill" w:date="2014-09-28T20:52:00Z">
         <w:r>
           <w:t xml:space="preserve"> чин, степень священства </w:t>
         </w:r>
       </w:ins>
-      <w:del w:id="49" w:author="Kirill" w:date="2014-09-28T20:52:00Z">
+      <w:del w:id="63" w:author="Kirill" w:date="2014-09-28T20:52:00Z">
         <w:r>
           <w:delText>[рел.] "(</w:delText>
         </w:r>
@@ -2109,7 +2180,7 @@
       <w:r>
         <w:t>» — это тема</w:t>
       </w:r>
-      <w:del w:id="50" w:author="Kirill" w:date="2014-09-28T20:52:00Z">
+      <w:del w:id="64" w:author="Kirill" w:date="2014-09-28T20:52:00Z">
         <w:r>
           <w:delText xml:space="preserve">, а </w:delText>
         </w:r>
@@ -2180,12 +2251,12 @@
       <w:r>
         <w:t>"</w:t>
       </w:r>
-      <w:del w:id="51" w:author="Kirill" w:date="2014-09-29T00:06:00Z">
+      <w:del w:id="65" w:author="Kirill" w:date="2014-09-29T00:06:00Z">
         <w:r>
           <w:delText>:</w:delText>
         </w:r>
       </w:del>
-      <w:ins w:id="52" w:author="Kirill" w:date="2014-09-29T00:06:00Z">
+      <w:ins w:id="66" w:author="Kirill" w:date="2014-09-29T00:06:00Z">
         <w:r>
           <w:t xml:space="preserve"> @</w:t>
         </w:r>
@@ -2245,12 +2316,12 @@
       <w:r>
         <w:t>Если какой либо элемент вводимой информации (например, комментарий), слишком длинен, можно использовать метки «*1», «*2» и т.д. Текст, который должен быть вставлен вместо меток вводится после всех столбцов (</w:t>
       </w:r>
-      <w:del w:id="53" w:author="Kirill" w:date="2014-10-03T23:34:00Z">
+      <w:del w:id="67" w:author="Kirill" w:date="2014-10-03T23:34:00Z">
         <w:r>
           <w:delText>в каждой следующей ячейке</w:delText>
         </w:r>
       </w:del>
-      <w:ins w:id="54" w:author="Kirill" w:date="2014-10-03T23:34:00Z">
+      <w:ins w:id="68" w:author="Kirill" w:date="2014-10-03T23:34:00Z">
         <w:r>
           <w:t>внутри одной ячейки</w:t>
         </w:r>
@@ -2309,9 +2380,7 @@
       <w:r>
         <w:t xml:space="preserve"> Теоретически это возможно</w:t>
       </w:r>
-      <w:bookmarkStart w:id="55" w:name="_GoBack"/>
-      <w:bookmarkEnd w:id="55"/>
-      <w:del w:id="56" w:author="Kirill" w:date="2014-10-03T23:35:00Z">
+      <w:del w:id="69" w:author="Kirill" w:date="2014-10-03T23:35:00Z">
         <w:r>
           <w:delText xml:space="preserve"> (через введение объединяющих круглых скобок или через метки)</w:delText>
         </w:r>
@@ -2386,7 +2455,7 @@
           <w:rPr>
             <w:noProof/>
           </w:rPr>
-          <w:t>5</w:t>
+          <w:t>4</w:t>
         </w:r>
         <w:r>
           <w:fldChar w:fldCharType="end"/>

</xml_diff>

<commit_message>
Incomplete try to pass a form_set and a literal column value
</commit_message>
<xml_diff>
--- a/docs/import_manual.docx
+++ b/docs/import_manual.docx
@@ -149,11 +149,107 @@
           <w:ilvl w:val="0"/>
           <w:numId w:val="4"/>
         </w:numPr>
+        <w:rPr>
+          <w:ins w:id="0" w:author="Kirill" w:date="2014-10-07T21:39:00Z"/>
+        </w:rPr>
       </w:pPr>
       <w:r>
         <w:t>переводы</w:t>
       </w:r>
     </w:p>
+    <w:p>
+      <w:pPr>
+        <w:rPr>
+          <w:lang w:val="en-US"/>
+        </w:rPr>
+      </w:pPr>
+      <w:ins w:id="1" w:author="Kirill" w:date="2014-10-07T21:40:00Z">
+        <w:r>
+          <w:t xml:space="preserve">Важно: программа использует определенные </w:t>
+        </w:r>
+      </w:ins>
+      <w:ins w:id="2" w:author="Kirill" w:date="2014-10-07T21:41:00Z">
+        <w:r>
+          <w:t>специальные символы при разборе файла (описано ниже), поэтому в самих словарных данных (</w:t>
+        </w:r>
+      </w:ins>
+      <w:ins w:id="3" w:author="Kirill" w:date="2014-10-07T22:37:00Z">
+        <w:r>
+          <w:t>т.е. в том, что содержится в источнике</w:t>
+        </w:r>
+      </w:ins>
+      <w:ins w:id="4" w:author="Kirill" w:date="2014-10-07T21:41:00Z">
+        <w:r>
+          <w:t>)</w:t>
+        </w:r>
+      </w:ins>
+      <w:ins w:id="5" w:author="Kirill" w:date="2014-10-07T22:37:00Z">
+        <w:r>
+          <w:t xml:space="preserve"> таки</w:t>
+        </w:r>
+      </w:ins>
+      <w:ins w:id="6" w:author="Kirill" w:date="2014-10-07T22:39:00Z">
+        <w:r>
+          <w:t>х</w:t>
+        </w:r>
+      </w:ins>
+      <w:ins w:id="7" w:author="Kirill" w:date="2014-10-07T22:37:00Z">
+        <w:r>
+          <w:t xml:space="preserve"> </w:t>
+        </w:r>
+        <w:proofErr w:type="spellStart"/>
+        <w:r>
+          <w:t>специсимвол</w:t>
+        </w:r>
+      </w:ins>
+      <w:ins w:id="8" w:author="Kirill" w:date="2014-10-07T22:39:00Z">
+        <w:r>
+          <w:t>ов</w:t>
+        </w:r>
+        <w:proofErr w:type="spellEnd"/>
+        <w:r>
+          <w:t xml:space="preserve"> следует избегать</w:t>
+        </w:r>
+      </w:ins>
+      <w:ins w:id="9" w:author="Kirill" w:date="2014-10-07T22:37:00Z">
+        <w:r>
+          <w:t xml:space="preserve"> или экрани</w:t>
+        </w:r>
+      </w:ins>
+      <w:ins w:id="10" w:author="Kirill" w:date="2014-10-07T22:39:00Z">
+        <w:r>
+          <w:t>ровать их</w:t>
+        </w:r>
+      </w:ins>
+      <w:ins w:id="11" w:author="Kirill" w:date="2014-10-07T22:37:00Z">
+        <w:r>
+          <w:t xml:space="preserve">. </w:t>
+        </w:r>
+      </w:ins>
+      <w:ins w:id="12" w:author="Kirill" w:date="2014-10-07T22:38:00Z">
+        <w:r>
+          <w:t>Следующие символы являются специальными</w:t>
+        </w:r>
+        <w:proofErr w:type="gramStart"/>
+        <w:r>
+          <w:t xml:space="preserve">: </w:t>
+        </w:r>
+        <w:r>
+          <w:t xml:space="preserve">[, ], </w:t>
+        </w:r>
+      </w:ins>
+      <w:ins w:id="13" w:author="Kirill" w:date="2014-10-07T22:39:00Z">
+        <w:r>
+          <w:rPr>
+            <w:lang w:val="en-US"/>
+          </w:rPr>
+          <w:t>", @, |.</w:t>
+        </w:r>
+      </w:ins>
+      <w:bookmarkStart w:id="14" w:name="_GoBack"/>
+      <w:proofErr w:type="gramEnd"/>
+    </w:p>
+    <w:bookmarkEnd w:id="14"/>
     <w:p>
       <w:pPr>
         <w:pStyle w:val="1"/>
@@ -324,7 +420,7 @@
       <w:r>
         <w:t>часть речи</w:t>
       </w:r>
-      <w:ins w:id="0" w:author="Kirill" w:date="2014-08-03T14:33:00Z">
+      <w:ins w:id="15" w:author="Kirill" w:date="2014-08-03T14:33:00Z">
         <w:r>
           <w:t xml:space="preserve"> [</w:t>
         </w:r>
@@ -335,7 +431,7 @@
           <w:t>]</w:t>
         </w:r>
       </w:ins>
-      <w:del w:id="1" w:author="Kirill" w:date="2014-09-30T00:25:00Z">
+      <w:del w:id="16" w:author="Kirill" w:date="2014-09-30T00:25:00Z">
         <w:r>
           <w:delText xml:space="preserve"> [классификатор словоизменения]</w:delText>
         </w:r>
@@ -343,6 +439,7 @@
     </w:p>
     <w:p>
       <w:r>
+        <w:lastRenderedPageBreak/>
         <w:t xml:space="preserve">Часть речи </w:t>
       </w:r>
       <w:r>
@@ -427,11 +524,7 @@
         <w:t>n</w:t>
       </w:r>
       <w:r>
-        <w:t xml:space="preserve">», при загрузке единожды можно будет </w:t>
-      </w:r>
-      <w:r>
-        <w:lastRenderedPageBreak/>
-        <w:t>выбрать, что это означает «существительное» и все слова, для которых указано «</w:t>
+        <w:t>», при загрузке единожды можно будет выбрать, что это означает «существительное» и все слова, для которых указано «</w:t>
       </w:r>
       <w:r>
         <w:rPr>
@@ -446,16 +539,16 @@
     <w:p>
       <w:pPr>
         <w:rPr>
-          <w:ins w:id="2" w:author="Грушецкий Кирилл Игоревич" w:date="2014-10-03T16:42:00Z"/>
+          <w:ins w:id="17" w:author="Грушецкий Кирилл Игоревич" w:date="2014-10-03T16:42:00Z"/>
         </w:rPr>
       </w:pPr>
-      <w:ins w:id="3" w:author="Kirill" w:date="2014-09-30T00:26:00Z">
+      <w:ins w:id="18" w:author="Kirill" w:date="2014-09-30T00:26:00Z">
         <w:r>
           <w:t xml:space="preserve">Параметрами лексемы могут быть указания на особенности лексемы (например, </w:t>
         </w:r>
       </w:ins>
       <w:proofErr w:type="spellStart"/>
-      <w:ins w:id="4" w:author="Kirill" w:date="2014-08-03T14:35:00Z">
+      <w:ins w:id="19" w:author="Kirill" w:date="2014-08-03T14:35:00Z">
         <w:r>
           <w:rPr>
             <w:lang w:val="en-US"/>
@@ -470,17 +563,17 @@
           <w:t>указание того, что лексема употребляется только во множественном числе</w:t>
         </w:r>
       </w:ins>
-      <w:ins w:id="5" w:author="Kirill" w:date="2014-09-30T00:29:00Z">
+      <w:ins w:id="20" w:author="Kirill" w:date="2014-09-30T00:29:00Z">
         <w:r>
           <w:t xml:space="preserve">) или </w:t>
         </w:r>
       </w:ins>
-      <w:ins w:id="6" w:author="Kirill" w:date="2014-09-30T00:30:00Z">
+      <w:ins w:id="21" w:author="Kirill" w:date="2014-09-30T00:30:00Z">
         <w:r>
           <w:t>значение</w:t>
         </w:r>
       </w:ins>
-      <w:ins w:id="7" w:author="Kirill" w:date="2014-09-30T00:25:00Z">
+      <w:ins w:id="22" w:author="Kirill" w:date="2014-09-30T00:25:00Z">
         <w:r>
           <w:t xml:space="preserve"> </w:t>
         </w:r>
@@ -488,22 +581,22 @@
           <w:t>классификатор</w:t>
         </w:r>
       </w:ins>
-      <w:ins w:id="8" w:author="Kirill" w:date="2014-09-30T00:30:00Z">
+      <w:ins w:id="23" w:author="Kirill" w:date="2014-09-30T00:30:00Z">
         <w:r>
           <w:t>а</w:t>
         </w:r>
       </w:ins>
-      <w:ins w:id="9" w:author="Kirill" w:date="2014-09-30T00:25:00Z">
+      <w:ins w:id="24" w:author="Kirill" w:date="2014-09-30T00:25:00Z">
         <w:r>
           <w:t xml:space="preserve"> словоизменения</w:t>
         </w:r>
       </w:ins>
-      <w:ins w:id="10" w:author="Kirill" w:date="2014-08-03T14:36:00Z">
+      <w:ins w:id="25" w:author="Kirill" w:date="2014-08-03T14:36:00Z">
         <w:r>
           <w:t>.</w:t>
         </w:r>
       </w:ins>
-      <w:ins w:id="11" w:author="Kirill" w:date="2014-10-01T22:05:00Z">
+      <w:ins w:id="26" w:author="Kirill" w:date="2014-10-01T22:05:00Z">
         <w:r>
           <w:t xml:space="preserve"> </w:t>
         </w:r>
@@ -515,25 +608,25 @@
     <w:p>
       <w:pPr>
         <w:rPr>
-          <w:ins w:id="12" w:author="Kirill" w:date="2014-08-03T14:34:00Z"/>
+          <w:ins w:id="27" w:author="Kirill" w:date="2014-08-03T14:34:00Z"/>
         </w:rPr>
       </w:pPr>
-      <w:ins w:id="13" w:author="Грушецкий Кирилл Игоревич" w:date="2014-10-03T16:42:00Z">
+      <w:ins w:id="28" w:author="Грушецкий Кирилл Игоревич" w:date="2014-10-03T16:42:00Z">
         <w:r>
           <w:t>Важно: все параметры</w:t>
         </w:r>
       </w:ins>
-      <w:ins w:id="14" w:author="Грушецкий Кирилл Игоревич" w:date="2014-10-03T16:43:00Z">
+      <w:ins w:id="29" w:author="Грушецкий Кирилл Игоревич" w:date="2014-10-03T16:43:00Z">
         <w:r>
           <w:t xml:space="preserve"> (перечисленные как в этом, так и в последующих разделах)</w:t>
         </w:r>
       </w:ins>
-      <w:ins w:id="15" w:author="Грушецкий Кирилл Игоревич" w:date="2014-10-03T16:42:00Z">
+      <w:ins w:id="30" w:author="Грушецкий Кирилл Игоревич" w:date="2014-10-03T16:42:00Z">
         <w:r>
           <w:t>, записываемые в квадр</w:t>
         </w:r>
       </w:ins>
-      <w:ins w:id="16" w:author="Грушецкий Кирилл Игоревич" w:date="2014-10-03T16:43:00Z">
+      <w:ins w:id="31" w:author="Грушецкий Кирилл Игоревич" w:date="2014-10-03T16:43:00Z">
         <w:r>
           <w:t>атных скобках, должны иметь уникальное обозначение.</w:t>
         </w:r>
@@ -542,10 +635,10 @@
     <w:p>
       <w:pPr>
         <w:rPr>
-          <w:del w:id="17" w:author="Kirill" w:date="2014-09-30T00:30:00Z"/>
+          <w:del w:id="32" w:author="Kirill" w:date="2014-09-30T00:30:00Z"/>
         </w:rPr>
       </w:pPr>
-      <w:del w:id="18" w:author="Kirill" w:date="2014-09-30T00:30:00Z">
+      <w:del w:id="33" w:author="Kirill" w:date="2014-09-30T00:30:00Z">
         <w:r>
           <w:delText>Для к</w:delText>
         </w:r>
@@ -642,7 +735,7 @@
       <w:r>
         <w:t>язык (диалект) [система записи</w:t>
       </w:r>
-      <w:ins w:id="19" w:author="Kirill" w:date="2014-10-07T00:06:00Z">
+      <w:ins w:id="34" w:author="Kirill" w:date="2014-10-07T00:06:00Z">
         <w:r>
           <w:t>]</w:t>
         </w:r>
@@ -650,17 +743,15 @@
       <w:r>
         <w:t xml:space="preserve"> @ источник данных</w:t>
       </w:r>
-      <w:bookmarkStart w:id="20" w:name="_GoBack"/>
-      <w:ins w:id="21" w:author="Kirill" w:date="2014-10-07T00:06:00Z">
+      <w:ins w:id="35" w:author="Kirill" w:date="2014-10-07T00:06:00Z">
         <w:r>
           <w:t xml:space="preserve"> | </w:t>
         </w:r>
-        <w:bookmarkEnd w:id="20"/>
         <w:r>
           <w:t>обработка</w:t>
         </w:r>
       </w:ins>
-      <w:del w:id="22" w:author="Kirill" w:date="2014-10-07T00:06:00Z">
+      <w:del w:id="36" w:author="Kirill" w:date="2014-10-07T00:06:00Z">
         <w:r>
           <w:delText>]</w:delText>
         </w:r>
@@ -765,7 +856,7 @@
       <w:r>
         <w:t>если</w:t>
       </w:r>
-      <w:ins w:id="23" w:author="Kirill" w:date="2014-10-07T00:09:00Z">
+      <w:ins w:id="37" w:author="Kirill" w:date="2014-10-07T00:09:00Z">
         <w:r>
           <w:t xml:space="preserve"> данные были каким-либо образом обработаны (например,</w:t>
         </w:r>
@@ -773,7 +864,7 @@
       <w:r>
         <w:t xml:space="preserve"> словоформы были преобразованы в систему письма, отличную от используемой в оригинальном источнике</w:t>
       </w:r>
-      <w:ins w:id="24" w:author="Kirill" w:date="2014-10-07T00:09:00Z">
+      <w:ins w:id="38" w:author="Kirill" w:date="2014-10-07T00:09:00Z">
         <w:r>
           <w:t>)</w:t>
         </w:r>
@@ -781,12 +872,12 @@
       <w:r>
         <w:t>, следует указать это явным образом</w:t>
       </w:r>
-      <w:ins w:id="25" w:author="Kirill" w:date="2014-10-07T00:09:00Z">
+      <w:ins w:id="39" w:author="Kirill" w:date="2014-10-07T00:09:00Z">
         <w:r>
           <w:t xml:space="preserve"> после знака «</w:t>
         </w:r>
       </w:ins>
-      <w:ins w:id="26" w:author="Kirill" w:date="2014-10-07T00:10:00Z">
+      <w:ins w:id="40" w:author="Kirill" w:date="2014-10-07T00:10:00Z">
         <w:r>
           <w:t>|</w:t>
         </w:r>
@@ -817,12 +908,12 @@
       <w:r>
         <w:t xml:space="preserve"> </w:t>
       </w:r>
-      <w:ins w:id="27" w:author="Kirill" w:date="2014-10-07T00:10:00Z">
+      <w:ins w:id="41" w:author="Kirill" w:date="2014-10-07T00:10:00Z">
         <w:r>
           <w:t xml:space="preserve">| </w:t>
         </w:r>
       </w:ins>
-      <w:del w:id="28" w:author="Kirill" w:date="2014-10-07T00:10:00Z">
+      <w:del w:id="42" w:author="Kirill" w:date="2014-10-07T00:10:00Z">
         <w:r>
           <w:delText>(</w:delText>
         </w:r>
@@ -830,7 +921,7 @@
       <w:r>
         <w:t>преобразован в МФА</w:t>
       </w:r>
-      <w:del w:id="29" w:author="Kirill" w:date="2014-10-07T00:10:00Z">
+      <w:del w:id="43" w:author="Kirill" w:date="2014-10-07T00:10:00Z">
         <w:r>
           <w:delText>)</w:delText>
         </w:r>
@@ -885,6 +976,7 @@
     </w:p>
     <w:p>
       <w:r>
+        <w:lastRenderedPageBreak/>
         <w:t>Для каждой лексемы</w:t>
       </w:r>
       <w:r>
@@ -910,10 +1002,9 @@
         <w:ind w:left="708"/>
       </w:pPr>
       <w:r>
-        <w:lastRenderedPageBreak/>
         <w:t>словоформа</w:t>
       </w:r>
-      <w:del w:id="30" w:author="Kirill" w:date="2014-09-29T00:29:00Z">
+      <w:del w:id="44" w:author="Kirill" w:date="2014-09-29T00:29:00Z">
         <w:r>
           <w:delText xml:space="preserve"> "комментарий"</w:delText>
         </w:r>
@@ -921,7 +1012,7 @@
       <w:r>
         <w:t xml:space="preserve"> [параметр]</w:t>
       </w:r>
-      <w:ins w:id="31" w:author="Kirill" w:date="2014-09-29T00:29:00Z">
+      <w:ins w:id="45" w:author="Kirill" w:date="2014-09-29T00:29:00Z">
         <w:r>
           <w:t xml:space="preserve"> "комментарий"</w:t>
         </w:r>
@@ -1071,12 +1162,12 @@
       <w:r>
         <w:t>.</w:t>
       </w:r>
-      <w:ins w:id="32" w:author="Грушецкий Кирилл Игоревич" w:date="2014-10-03T16:40:00Z">
+      <w:ins w:id="46" w:author="Грушецкий Кирилл Игоревич" w:date="2014-10-03T16:40:00Z">
         <w:r>
           <w:t xml:space="preserve"> Кроме того, если требуется записать несколько параметров одного вида, каждый из них необходимо указывать в отдельной паре квадратных скобок. </w:t>
         </w:r>
       </w:ins>
-      <w:ins w:id="33" w:author="Грушецкий Кирилл Игоревич" w:date="2014-10-03T16:41:00Z">
+      <w:ins w:id="47" w:author="Грушецкий Кирилл Игоревич" w:date="2014-10-03T16:41:00Z">
         <w:r>
           <w:t>Например, диалекты: «</w:t>
         </w:r>
@@ -1123,7 +1214,7 @@
       <w:r>
         <w:t>В комментарии к словоформе может быть приведены, например, обстоятельства произношения (для примеров от информантов).</w:t>
       </w:r>
-      <w:ins w:id="34" w:author="Kirill" w:date="2014-09-29T00:30:00Z">
+      <w:ins w:id="48" w:author="Kirill" w:date="2014-09-29T00:30:00Z">
         <w:r>
           <w:t xml:space="preserve"> Комментарий должен идти после всех параметров словоформы</w:t>
         </w:r>
@@ -1160,7 +1251,7 @@
         <w:t>1</w:t>
       </w:r>
       <w:proofErr w:type="gramEnd"/>
-      <w:del w:id="35" w:author="Kirill" w:date="2014-09-29T00:29:00Z">
+      <w:del w:id="49" w:author="Kirill" w:date="2014-09-29T00:29:00Z">
         <w:r>
           <w:delText xml:space="preserve"> "комментарий"</w:delText>
         </w:r>
@@ -1176,7 +1267,7 @@
       <w:r>
         <w:t>] [диалект] [информант]</w:t>
       </w:r>
-      <w:ins w:id="36" w:author="Kirill" w:date="2014-09-29T00:29:00Z">
+      <w:ins w:id="50" w:author="Kirill" w:date="2014-09-29T00:29:00Z">
         <w:r>
           <w:t xml:space="preserve"> "комментарий" </w:t>
         </w:r>
@@ -1190,7 +1281,7 @@
         </w:rPr>
         <w:t>N</w:t>
       </w:r>
-      <w:del w:id="37" w:author="Kirill" w:date="2014-09-29T00:29:00Z">
+      <w:del w:id="51" w:author="Kirill" w:date="2014-09-29T00:29:00Z">
         <w:r>
           <w:delText xml:space="preserve"> "комментарий"</w:delText>
         </w:r>
@@ -1206,7 +1297,7 @@
       <w:r>
         <w:t>] [диалект] [информант]</w:t>
       </w:r>
-      <w:ins w:id="38" w:author="Kirill" w:date="2014-09-29T00:29:00Z">
+      <w:ins w:id="52" w:author="Kirill" w:date="2014-09-29T00:29:00Z">
         <w:r>
           <w:t xml:space="preserve"> "комментарий"</w:t>
         </w:r>
@@ -1258,7 +1349,7 @@
       <w:r>
         <w:t>язык (диалект) [система записи</w:t>
       </w:r>
-      <w:ins w:id="39" w:author="Kirill" w:date="2014-10-07T00:08:00Z">
+      <w:ins w:id="53" w:author="Kirill" w:date="2014-10-07T00:08:00Z">
         <w:r>
           <w:t>]</w:t>
         </w:r>
@@ -1266,7 +1357,7 @@
       <w:r>
         <w:t xml:space="preserve"> @ источник данных</w:t>
       </w:r>
-      <w:ins w:id="40" w:author="Kirill" w:date="2014-10-07T00:08:00Z">
+      <w:ins w:id="54" w:author="Kirill" w:date="2014-10-07T00:08:00Z">
         <w:r>
           <w:t xml:space="preserve"> | </w:t>
         </w:r>
@@ -1274,7 +1365,7 @@
           <w:t>обработка</w:t>
         </w:r>
       </w:ins>
-      <w:del w:id="41" w:author="Kirill" w:date="2014-10-07T00:08:00Z">
+      <w:del w:id="55" w:author="Kirill" w:date="2014-10-07T00:08:00Z">
         <w:r>
           <w:delText>]</w:delText>
         </w:r>
@@ -1364,6 +1455,7 @@
     </w:p>
     <w:p>
       <w:r>
+        <w:lastRenderedPageBreak/>
         <w:t xml:space="preserve">Способ обозначения языков, диалектов, систем записи и источников </w:t>
       </w:r>
       <w:r>
@@ -1393,7 +1485,6 @@
         <w:t xml:space="preserve">ереводы могут быть объединены в </w:t>
       </w:r>
       <w:r>
-        <w:lastRenderedPageBreak/>
         <w:t xml:space="preserve">семантические </w:t>
       </w:r>
       <w:r>
@@ -1448,7 +1539,7 @@
       <w:pPr>
         <w:ind w:left="708"/>
       </w:pPr>
-      <w:ins w:id="42" w:author="Kirill" w:date="2014-10-01T22:07:00Z">
+      <w:ins w:id="56" w:author="Kirill" w:date="2014-10-01T22:07:00Z">
         <w:r>
           <w:t>[параметры лексемы]</w:t>
         </w:r>
@@ -1471,20 +1562,20 @@
     <w:p>
       <w:pPr>
         <w:rPr>
-          <w:ins w:id="43" w:author="Kirill" w:date="2014-10-01T22:10:00Z"/>
+          <w:ins w:id="57" w:author="Kirill" w:date="2014-10-01T22:10:00Z"/>
         </w:rPr>
       </w:pPr>
-      <w:ins w:id="44" w:author="Kirill" w:date="2014-10-01T22:08:00Z">
+      <w:ins w:id="58" w:author="Kirill" w:date="2014-10-01T22:08:00Z">
         <w:r>
           <w:t xml:space="preserve">Поскольку из каждой такой строчки извлекается сразу лексема, словоформа и перевод (как связь), </w:t>
         </w:r>
       </w:ins>
-      <w:ins w:id="45" w:author="Kirill" w:date="2014-10-01T22:09:00Z">
+      <w:ins w:id="59" w:author="Kirill" w:date="2014-10-01T22:09:00Z">
         <w:r>
           <w:t xml:space="preserve">дополнительная информация может присутствовать как для лексемы, так и для перевода. Дополнительная информация для лексемы записывается в квадратных скобках перед словом, а дополнительная информация для перевода </w:t>
         </w:r>
       </w:ins>
-      <w:ins w:id="46" w:author="Kirill" w:date="2014-10-01T22:10:00Z">
+      <w:ins w:id="60" w:author="Kirill" w:date="2014-10-01T22:10:00Z">
         <w:r>
           <w:t xml:space="preserve">— </w:t>
         </w:r>
@@ -1496,10 +1587,10 @@
     <w:p>
       <w:pPr>
         <w:rPr>
-          <w:ins w:id="47" w:author="Kirill" w:date="2014-10-01T22:11:00Z"/>
+          <w:ins w:id="61" w:author="Kirill" w:date="2014-10-01T22:11:00Z"/>
         </w:rPr>
       </w:pPr>
-      <w:ins w:id="48" w:author="Kirill" w:date="2014-10-01T22:10:00Z">
+      <w:ins w:id="62" w:author="Kirill" w:date="2014-10-01T22:10:00Z">
         <w:r>
           <w:t>Для создаваемой лексемы-перевода можно задать параметры лексемы (те же, что и для переводимой лексемы).</w:t>
         </w:r>
@@ -1508,15 +1599,15 @@
     <w:p>
       <w:pPr>
         <w:rPr>
-          <w:ins w:id="49" w:author="Kirill" w:date="2014-10-01T22:12:00Z"/>
+          <w:ins w:id="63" w:author="Kirill" w:date="2014-10-01T22:12:00Z"/>
         </w:rPr>
       </w:pPr>
-      <w:ins w:id="50" w:author="Kirill" w:date="2014-10-01T22:11:00Z">
+      <w:ins w:id="64" w:author="Kirill" w:date="2014-10-01T22:11:00Z">
         <w:r>
           <w:t xml:space="preserve">Например, для ижорского слова </w:t>
         </w:r>
       </w:ins>
-      <w:ins w:id="51" w:author="Kirill" w:date="2014-10-01T22:12:00Z">
+      <w:ins w:id="65" w:author="Kirill" w:date="2014-10-01T22:12:00Z">
         <w:r>
           <w:t>«</w:t>
         </w:r>
@@ -1546,10 +1637,10 @@
       <w:pPr>
         <w:ind w:left="708"/>
         <w:rPr>
-          <w:ins w:id="52" w:author="Kirill" w:date="2014-10-01T22:07:00Z"/>
+          <w:ins w:id="66" w:author="Kirill" w:date="2014-10-01T22:07:00Z"/>
         </w:rPr>
       </w:pPr>
-      <w:ins w:id="53" w:author="Kirill" w:date="2014-10-01T22:13:00Z">
+      <w:ins w:id="67" w:author="Kirill" w:date="2014-10-01T22:13:00Z">
         <w:r>
           <w:t>[</w:t>
         </w:r>
@@ -1780,6 +1871,7 @@
         <w:ind w:left="708"/>
       </w:pPr>
       <w:r>
+        <w:lastRenderedPageBreak/>
         <w:t>[тема] [диалект] "</w:t>
       </w:r>
       <w:proofErr w:type="spellStart"/>
@@ -1790,12 +1882,12 @@
       <w:r>
         <w:t>"</w:t>
       </w:r>
-      <w:del w:id="54" w:author="Kirill" w:date="2014-09-29T00:05:00Z">
+      <w:del w:id="68" w:author="Kirill" w:date="2014-09-29T00:05:00Z">
         <w:r>
           <w:delText>:</w:delText>
         </w:r>
       </w:del>
-      <w:ins w:id="55" w:author="Kirill" w:date="2014-09-29T00:05:00Z">
+      <w:ins w:id="69" w:author="Kirill" w:date="2014-09-29T00:05:00Z">
         <w:r>
           <w:t xml:space="preserve"> @</w:t>
         </w:r>
@@ -1955,12 +2047,12 @@
       <w:r>
         <w:t>[амер.]</w:t>
       </w:r>
-      <w:del w:id="56" w:author="Kirill" w:date="2014-09-29T00:05:00Z">
+      <w:del w:id="70" w:author="Kirill" w:date="2014-09-29T00:05:00Z">
         <w:r>
           <w:delText>:</w:delText>
         </w:r>
       </w:del>
-      <w:ins w:id="57" w:author="Kirill" w:date="2014-09-29T00:05:00Z">
+      <w:ins w:id="71" w:author="Kirill" w:date="2014-09-29T00:05:00Z">
         <w:r>
           <w:t xml:space="preserve"> @</w:t>
         </w:r>
@@ -1971,7 +2063,6 @@
     </w:p>
     <w:p>
       <w:r>
-        <w:lastRenderedPageBreak/>
         <w:t>В этом случае «</w:t>
       </w:r>
       <w:r>
@@ -2024,12 +2115,12 @@
       <w:r>
         <w:t xml:space="preserve"> №</w:t>
       </w:r>
-      <w:del w:id="58" w:author="Kirill" w:date="2014-09-28T20:51:00Z">
+      <w:del w:id="72" w:author="Kirill" w:date="2014-09-28T20:51:00Z">
         <w:r>
           <w:delText xml:space="preserve">11 </w:delText>
         </w:r>
       </w:del>
-      <w:ins w:id="59" w:author="Kirill" w:date="2014-09-28T20:51:00Z">
+      <w:ins w:id="73" w:author="Kirill" w:date="2014-09-28T20:51:00Z">
         <w:r>
           <w:t>9</w:t>
         </w:r>
@@ -2134,22 +2225,22 @@
       <w:pPr>
         <w:ind w:left="708"/>
       </w:pPr>
-      <w:ins w:id="60" w:author="Kirill" w:date="2014-09-28T20:52:00Z">
+      <w:ins w:id="74" w:author="Kirill" w:date="2014-09-28T20:52:00Z">
         <w:r>
           <w:t>[рел.]</w:t>
         </w:r>
       </w:ins>
-      <w:ins w:id="61" w:author="Kirill" w:date="2014-09-29T00:05:00Z">
+      <w:ins w:id="75" w:author="Kirill" w:date="2014-09-29T00:05:00Z">
         <w:r>
           <w:t xml:space="preserve"> @</w:t>
         </w:r>
       </w:ins>
-      <w:ins w:id="62" w:author="Kirill" w:date="2014-09-28T20:52:00Z">
+      <w:ins w:id="76" w:author="Kirill" w:date="2014-09-28T20:52:00Z">
         <w:r>
           <w:t xml:space="preserve"> чин, степень священства </w:t>
         </w:r>
       </w:ins>
-      <w:del w:id="63" w:author="Kirill" w:date="2014-09-28T20:52:00Z">
+      <w:del w:id="77" w:author="Kirill" w:date="2014-09-28T20:52:00Z">
         <w:r>
           <w:delText>[рел.] "(</w:delText>
         </w:r>
@@ -2180,7 +2271,7 @@
       <w:r>
         <w:t>» — это тема</w:t>
       </w:r>
-      <w:del w:id="64" w:author="Kirill" w:date="2014-09-28T20:52:00Z">
+      <w:del w:id="78" w:author="Kirill" w:date="2014-09-28T20:52:00Z">
         <w:r>
           <w:delText xml:space="preserve">, а </w:delText>
         </w:r>
@@ -2251,12 +2342,12 @@
       <w:r>
         <w:t>"</w:t>
       </w:r>
-      <w:del w:id="65" w:author="Kirill" w:date="2014-09-29T00:06:00Z">
+      <w:del w:id="79" w:author="Kirill" w:date="2014-09-29T00:06:00Z">
         <w:r>
           <w:delText>:</w:delText>
         </w:r>
       </w:del>
-      <w:ins w:id="66" w:author="Kirill" w:date="2014-09-29T00:06:00Z">
+      <w:ins w:id="80" w:author="Kirill" w:date="2014-09-29T00:06:00Z">
         <w:r>
           <w:t xml:space="preserve"> @</w:t>
         </w:r>
@@ -2316,12 +2407,12 @@
       <w:r>
         <w:t>Если какой либо элемент вводимой информации (например, комментарий), слишком длинен, можно использовать метки «*1», «*2» и т.д. Текст, который должен быть вставлен вместо меток вводится после всех столбцов (</w:t>
       </w:r>
-      <w:del w:id="67" w:author="Kirill" w:date="2014-10-03T23:34:00Z">
+      <w:del w:id="81" w:author="Kirill" w:date="2014-10-03T23:34:00Z">
         <w:r>
           <w:delText>в каждой следующей ячейке</w:delText>
         </w:r>
       </w:del>
-      <w:ins w:id="68" w:author="Kirill" w:date="2014-10-03T23:34:00Z">
+      <w:ins w:id="82" w:author="Kirill" w:date="2014-10-03T23:34:00Z">
         <w:r>
           <w:t>внутри одной ячейки</w:t>
         </w:r>
@@ -2380,7 +2471,7 @@
       <w:r>
         <w:t xml:space="preserve"> Теоретически это возможно</w:t>
       </w:r>
-      <w:del w:id="69" w:author="Kirill" w:date="2014-10-03T23:35:00Z">
+      <w:del w:id="83" w:author="Kirill" w:date="2014-10-03T23:35:00Z">
         <w:r>
           <w:delText xml:space="preserve"> (через введение объединяющих круглых скобок или через метки)</w:delText>
         </w:r>

</xml_diff>

<commit_message>
yet another refactoring started
</commit_message>
<xml_diff>
--- a/docs/import_manual.docx
+++ b/docs/import_manual.docx
@@ -19,9 +19,6 @@
       </w:r>
       <w:ins w:id="0" w:author="Грушецкий Кирилл Игоревич" w:date="2014-11-21T13:36:00Z">
         <w:r>
-          <w:rPr>
-            <w:lang w:val="en-US"/>
-          </w:rPr>
           <w:t>4</w:t>
         </w:r>
       </w:ins>
@@ -82,7 +79,39 @@
     </w:p>
     <w:p>
       <w:r>
-        <w:t xml:space="preserve">Для каждого источника переводов следует использовать свой файл. Источник переводов — это публикация или иной источник, откуда получена информация по </w:t>
+        <w:t xml:space="preserve">Для каждого источника </w:t>
+      </w:r>
+      <w:del w:id="2" w:author="Грушецкий Кирилл Игоревич" w:date="2014-11-25T17:44:00Z">
+        <w:r>
+          <w:delText xml:space="preserve">переводов </w:delText>
+        </w:r>
+      </w:del>
+      <w:ins w:id="3" w:author="Грушецкий Кирилл Игоревич" w:date="2014-11-25T17:44:00Z">
+        <w:r>
+          <w:t>данных</w:t>
+        </w:r>
+        <w:r>
+          <w:t xml:space="preserve"> </w:t>
+        </w:r>
+      </w:ins>
+      <w:r>
+        <w:t xml:space="preserve">следует использовать свой файл. Источник </w:t>
+      </w:r>
+      <w:del w:id="4" w:author="Грушецкий Кирилл Игоревич" w:date="2014-11-25T17:46:00Z">
+        <w:r>
+          <w:delText xml:space="preserve">переводов </w:delText>
+        </w:r>
+      </w:del>
+      <w:ins w:id="5" w:author="Грушецкий Кирилл Игоревич" w:date="2014-11-25T17:46:00Z">
+        <w:r>
+          <w:t>данных</w:t>
+        </w:r>
+        <w:r>
+          <w:t xml:space="preserve"> </w:t>
+        </w:r>
+      </w:ins>
+      <w:r>
+        <w:t xml:space="preserve">— это публикация или иной источник, откуда получена информация по </w:t>
       </w:r>
       <w:r>
         <w:t>соответствию слов</w:t>
@@ -91,13 +120,21 @@
         <w:t xml:space="preserve"> (</w:t>
       </w:r>
       <w:r>
-        <w:t xml:space="preserve">лексем) переводимого языка словам (лексемам) других языков. Таким </w:t>
-      </w:r>
-      <w:proofErr w:type="gramStart"/>
-      <w:r>
-        <w:t>образом</w:t>
-      </w:r>
-      <w:proofErr w:type="gramEnd"/>
+        <w:t>лексем) переводимого языка словам (лексемам) других языков</w:t>
+      </w:r>
+      <w:ins w:id="6" w:author="Грушецкий Кирилл Игоревич" w:date="2014-11-25T18:20:00Z">
+        <w:r>
+          <w:t xml:space="preserve"> и существовании словоформ</w:t>
+        </w:r>
+      </w:ins>
+      <w:bookmarkStart w:id="7" w:name="_GoBack"/>
+      <w:bookmarkEnd w:id="7"/>
+      <w:r>
+        <w:t>. Таким образом</w:t>
+      </w:r>
+      <w:r>
+        <w:t>,</w:t>
+      </w:r>
       <w:r>
         <w:t xml:space="preserve"> не допускается в один файл вносить переводы, например, из разных словарей.</w:t>
       </w:r>
@@ -160,7 +197,7 @@
           <w:numId w:val="4"/>
         </w:numPr>
         <w:rPr>
-          <w:ins w:id="2" w:author="Kirill" w:date="2014-10-07T21:39:00Z"/>
+          <w:ins w:id="8" w:author="Kirill" w:date="2014-10-07T21:39:00Z"/>
         </w:rPr>
       </w:pPr>
       <w:r>
@@ -168,87 +205,82 @@
       </w:r>
     </w:p>
     <w:p>
-      <w:ins w:id="3" w:author="Kirill" w:date="2014-10-07T21:40:00Z">
+      <w:ins w:id="9" w:author="Kirill" w:date="2014-10-07T21:40:00Z">
         <w:r>
           <w:t xml:space="preserve">Важно: программа использует определенные </w:t>
         </w:r>
       </w:ins>
-      <w:ins w:id="4" w:author="Kirill" w:date="2014-10-07T21:41:00Z">
+      <w:ins w:id="10" w:author="Kirill" w:date="2014-10-07T21:41:00Z">
         <w:r>
           <w:t>специальные символы при разборе файла (описано ниже), поэтому в самих словарных данных (</w:t>
         </w:r>
       </w:ins>
-      <w:ins w:id="5" w:author="Kirill" w:date="2014-10-07T22:37:00Z">
+      <w:ins w:id="11" w:author="Kirill" w:date="2014-10-07T22:37:00Z">
         <w:r>
           <w:t>т.е. в том, что содержится в источнике</w:t>
         </w:r>
       </w:ins>
-      <w:ins w:id="6" w:author="Kirill" w:date="2014-10-07T21:41:00Z">
+      <w:ins w:id="12" w:author="Kirill" w:date="2014-10-07T21:41:00Z">
         <w:r>
           <w:t>)</w:t>
         </w:r>
       </w:ins>
-      <w:ins w:id="7" w:author="Kirill" w:date="2014-10-07T22:37:00Z">
+      <w:ins w:id="13" w:author="Kirill" w:date="2014-10-07T22:37:00Z">
         <w:r>
           <w:t xml:space="preserve"> таки</w:t>
         </w:r>
       </w:ins>
-      <w:ins w:id="8" w:author="Kirill" w:date="2014-10-07T22:39:00Z">
+      <w:ins w:id="14" w:author="Kirill" w:date="2014-10-07T22:39:00Z">
         <w:r>
           <w:t>х</w:t>
         </w:r>
       </w:ins>
-      <w:ins w:id="9" w:author="Kirill" w:date="2014-10-07T22:37:00Z">
-        <w:r>
-          <w:t xml:space="preserve"> </w:t>
-        </w:r>
-        <w:proofErr w:type="spellStart"/>
-        <w:r>
-          <w:t>специсимвол</w:t>
-        </w:r>
-      </w:ins>
-      <w:ins w:id="10" w:author="Kirill" w:date="2014-10-07T22:39:00Z">
-        <w:r>
-          <w:t>ов</w:t>
-        </w:r>
-        <w:proofErr w:type="spellEnd"/>
-        <w:r>
-          <w:t xml:space="preserve"> следует избегать</w:t>
-        </w:r>
-      </w:ins>
-      <w:ins w:id="11" w:author="Kirill" w:date="2014-10-07T22:37:00Z">
+      <w:ins w:id="15" w:author="Kirill" w:date="2014-10-07T22:37:00Z">
+        <w:r>
+          <w:t xml:space="preserve"> специсимвол</w:t>
+        </w:r>
+      </w:ins>
+      <w:ins w:id="16" w:author="Kirill" w:date="2014-10-07T22:39:00Z">
+        <w:r>
+          <w:t>ов следует избегать</w:t>
+        </w:r>
+      </w:ins>
+      <w:ins w:id="17" w:author="Kirill" w:date="2014-10-07T22:37:00Z">
         <w:r>
           <w:t xml:space="preserve"> или экрани</w:t>
         </w:r>
       </w:ins>
-      <w:ins w:id="12" w:author="Kirill" w:date="2014-10-07T22:39:00Z">
+      <w:ins w:id="18" w:author="Kirill" w:date="2014-10-07T22:39:00Z">
         <w:r>
           <w:t>ровать их</w:t>
         </w:r>
       </w:ins>
-      <w:ins w:id="13" w:author="Kirill" w:date="2014-10-07T22:37:00Z">
+      <w:ins w:id="19" w:author="Kirill" w:date="2014-10-07T22:37:00Z">
         <w:r>
           <w:t xml:space="preserve">. </w:t>
         </w:r>
       </w:ins>
-      <w:ins w:id="14" w:author="Kirill" w:date="2014-10-07T22:38:00Z">
-        <w:r>
-          <w:t>Следующие символы являются специальными</w:t>
-        </w:r>
-        <w:proofErr w:type="gramStart"/>
-        <w:r>
-          <w:t xml:space="preserve">: </w:t>
+      <w:ins w:id="20" w:author="Kirill" w:date="2014-10-07T22:38:00Z">
+        <w:r>
+          <w:t xml:space="preserve">Следующие символы являются специальными: </w:t>
         </w:r>
         <w:r>
           <w:t xml:space="preserve">[, ], </w:t>
         </w:r>
       </w:ins>
-      <w:ins w:id="15" w:author="Kirill" w:date="2014-10-07T22:39:00Z">
-        <w:r>
-          <w:t>", @, |.</w:t>
-        </w:r>
-      </w:ins>
-      <w:proofErr w:type="gramEnd"/>
+      <w:ins w:id="21" w:author="Kirill" w:date="2014-10-07T22:39:00Z">
+        <w:r>
+          <w:t xml:space="preserve">", </w:t>
+        </w:r>
+        <w:del w:id="22" w:author="Грушецкий Кирилл Игоревич" w:date="2014-11-25T17:42:00Z">
+          <w:r>
+            <w:delText xml:space="preserve">@, </w:delText>
+          </w:r>
+        </w:del>
+        <w:r>
+          <w:t>|.</w:t>
+        </w:r>
+      </w:ins>
     </w:p>
     <w:p>
       <w:pPr>
@@ -307,15 +339,7 @@
         <w:t>совпадение основной формы слова</w:t>
       </w:r>
       <w:r>
-        <w:t xml:space="preserve">, ни </w:t>
-      </w:r>
-      <w:proofErr w:type="spellStart"/>
-      <w:r>
-        <w:t>омографичность</w:t>
-      </w:r>
-      <w:proofErr w:type="spellEnd"/>
-      <w:r>
-        <w:t xml:space="preserve"> всех форм,</w:t>
+        <w:t>, ни омографичность всех форм,</w:t>
       </w:r>
       <w:r>
         <w:t xml:space="preserve"> не явля</w:t>
@@ -356,13 +380,9 @@
       <w:r>
         <w:t>«</w:t>
       </w:r>
-      <w:proofErr w:type="spellStart"/>
-      <w:proofErr w:type="gramStart"/>
       <w:r>
         <w:t>замо́к</w:t>
       </w:r>
-      <w:proofErr w:type="spellEnd"/>
-      <w:proofErr w:type="gramEnd"/>
       <w:r>
         <w:t>»</w:t>
       </w:r>
@@ -372,11 +392,9 @@
       <w:r>
         <w:t>«</w:t>
       </w:r>
-      <w:proofErr w:type="spellStart"/>
       <w:r>
         <w:t>за́мок</w:t>
       </w:r>
-      <w:proofErr w:type="spellEnd"/>
       <w:r>
         <w:t>»</w:t>
       </w:r>
@@ -420,7 +438,7 @@
       <w:r>
         <w:t>часть речи</w:t>
       </w:r>
-      <w:ins w:id="16" w:author="Kirill" w:date="2014-08-03T14:33:00Z">
+      <w:ins w:id="23" w:author="Kirill" w:date="2014-08-03T14:33:00Z">
         <w:r>
           <w:t xml:space="preserve"> [</w:t>
         </w:r>
@@ -431,7 +449,7 @@
           <w:t>]</w:t>
         </w:r>
       </w:ins>
-      <w:del w:id="17" w:author="Kirill" w:date="2014-09-30T00:25:00Z">
+      <w:del w:id="24" w:author="Kirill" w:date="2014-09-30T00:25:00Z">
         <w:r>
           <w:delText xml:space="preserve"> [классификатор словоизменения]</w:delText>
         </w:r>
@@ -539,23 +557,21 @@
     <w:p>
       <w:pPr>
         <w:rPr>
-          <w:ins w:id="18" w:author="Грушецкий Кирилл Игоревич" w:date="2014-10-03T16:42:00Z"/>
+          <w:ins w:id="25" w:author="Грушецкий Кирилл Игоревич" w:date="2014-10-03T16:42:00Z"/>
         </w:rPr>
       </w:pPr>
-      <w:ins w:id="19" w:author="Kirill" w:date="2014-09-30T00:26:00Z">
+      <w:ins w:id="26" w:author="Kirill" w:date="2014-09-30T00:26:00Z">
         <w:r>
           <w:t xml:space="preserve">Параметрами лексемы могут быть указания на особенности лексемы (например, </w:t>
         </w:r>
       </w:ins>
-      <w:proofErr w:type="spellStart"/>
-      <w:ins w:id="20" w:author="Kirill" w:date="2014-08-03T14:35:00Z">
+      <w:ins w:id="27" w:author="Kirill" w:date="2014-08-03T14:35:00Z">
         <w:r>
           <w:rPr>
             <w:lang w:val="en-US"/>
           </w:rPr>
           <w:t>pl</w:t>
         </w:r>
-        <w:proofErr w:type="spellEnd"/>
         <w:r>
           <w:t xml:space="preserve"> — </w:t>
         </w:r>
@@ -563,17 +579,17 @@
           <w:t>указание того, что лексема употребляется только во множественном числе</w:t>
         </w:r>
       </w:ins>
-      <w:ins w:id="21" w:author="Kirill" w:date="2014-09-30T00:29:00Z">
+      <w:ins w:id="28" w:author="Kirill" w:date="2014-09-30T00:29:00Z">
         <w:r>
           <w:t xml:space="preserve">) или </w:t>
         </w:r>
       </w:ins>
-      <w:ins w:id="22" w:author="Kirill" w:date="2014-09-30T00:30:00Z">
+      <w:ins w:id="29" w:author="Kirill" w:date="2014-09-30T00:30:00Z">
         <w:r>
           <w:t>значение</w:t>
         </w:r>
       </w:ins>
-      <w:ins w:id="23" w:author="Kirill" w:date="2014-09-30T00:25:00Z">
+      <w:ins w:id="30" w:author="Kirill" w:date="2014-09-30T00:25:00Z">
         <w:r>
           <w:t xml:space="preserve"> </w:t>
         </w:r>
@@ -581,22 +597,22 @@
           <w:t>классификатор</w:t>
         </w:r>
       </w:ins>
-      <w:ins w:id="24" w:author="Kirill" w:date="2014-09-30T00:30:00Z">
+      <w:ins w:id="31" w:author="Kirill" w:date="2014-09-30T00:30:00Z">
         <w:r>
           <w:t>а</w:t>
         </w:r>
       </w:ins>
-      <w:ins w:id="25" w:author="Kirill" w:date="2014-09-30T00:25:00Z">
+      <w:ins w:id="32" w:author="Kirill" w:date="2014-09-30T00:25:00Z">
         <w:r>
           <w:t xml:space="preserve"> словоизменения</w:t>
         </w:r>
       </w:ins>
-      <w:ins w:id="26" w:author="Kirill" w:date="2014-08-03T14:36:00Z">
+      <w:ins w:id="33" w:author="Kirill" w:date="2014-08-03T14:36:00Z">
         <w:r>
           <w:t>.</w:t>
         </w:r>
       </w:ins>
-      <w:ins w:id="27" w:author="Kirill" w:date="2014-10-01T22:05:00Z">
+      <w:ins w:id="34" w:author="Kirill" w:date="2014-10-01T22:05:00Z">
         <w:r>
           <w:t xml:space="preserve"> </w:t>
         </w:r>
@@ -608,25 +624,25 @@
     <w:p>
       <w:pPr>
         <w:rPr>
-          <w:ins w:id="28" w:author="Kirill" w:date="2014-08-03T14:34:00Z"/>
+          <w:ins w:id="35" w:author="Kirill" w:date="2014-08-03T14:34:00Z"/>
         </w:rPr>
       </w:pPr>
-      <w:ins w:id="29" w:author="Грушецкий Кирилл Игоревич" w:date="2014-10-03T16:42:00Z">
+      <w:ins w:id="36" w:author="Грушецкий Кирилл Игоревич" w:date="2014-10-03T16:42:00Z">
         <w:r>
           <w:t>Важно: все параметры</w:t>
         </w:r>
       </w:ins>
-      <w:ins w:id="30" w:author="Грушецкий Кирилл Игоревич" w:date="2014-10-03T16:43:00Z">
+      <w:ins w:id="37" w:author="Грушецкий Кирилл Игоревич" w:date="2014-10-03T16:43:00Z">
         <w:r>
           <w:t xml:space="preserve"> (перечисленные как в этом, так и в последующих разделах)</w:t>
         </w:r>
       </w:ins>
-      <w:ins w:id="31" w:author="Грушецкий Кирилл Игоревич" w:date="2014-10-03T16:42:00Z">
+      <w:ins w:id="38" w:author="Грушецкий Кирилл Игоревич" w:date="2014-10-03T16:42:00Z">
         <w:r>
           <w:t>, записываемые в квадр</w:t>
         </w:r>
       </w:ins>
-      <w:ins w:id="32" w:author="Грушецкий Кирилл Игоревич" w:date="2014-10-03T16:43:00Z">
+      <w:ins w:id="39" w:author="Грушецкий Кирилл Игоревич" w:date="2014-10-03T16:43:00Z">
         <w:r>
           <w:t>атных скобках, должны иметь уникальное обозначение.</w:t>
         </w:r>
@@ -635,10 +651,10 @@
     <w:p>
       <w:pPr>
         <w:rPr>
-          <w:del w:id="33" w:author="Kirill" w:date="2014-09-30T00:30:00Z"/>
+          <w:del w:id="40" w:author="Kirill" w:date="2014-09-30T00:30:00Z"/>
         </w:rPr>
       </w:pPr>
-      <w:del w:id="34" w:author="Kirill" w:date="2014-09-30T00:30:00Z">
+      <w:del w:id="41" w:author="Kirill" w:date="2014-09-30T00:30:00Z">
         <w:r>
           <w:delText>Для к</w:delText>
         </w:r>
@@ -735,65 +751,78 @@
       <w:r>
         <w:t>язык (диалект) [система записи</w:t>
       </w:r>
-      <w:ins w:id="35" w:author="Kirill" w:date="2014-10-07T00:06:00Z">
+      <w:ins w:id="42" w:author="Kirill" w:date="2014-10-07T00:06:00Z">
         <w:r>
           <w:t>]</w:t>
         </w:r>
       </w:ins>
       <w:r>
-        <w:t xml:space="preserve"> @ источник данных</w:t>
-      </w:r>
-      <w:ins w:id="36" w:author="Kirill" w:date="2014-10-07T00:06:00Z">
-        <w:r>
-          <w:t xml:space="preserve"> | </w:t>
+        <w:t xml:space="preserve"> </w:t>
+      </w:r>
+      <w:del w:id="43" w:author="Грушецкий Кирилл Игоревич" w:date="2014-11-25T17:43:00Z">
+        <w:r>
+          <w:delText>@ источник данных</w:delText>
+        </w:r>
+      </w:del>
+      <w:ins w:id="44" w:author="Kirill" w:date="2014-10-07T00:06:00Z">
+        <w:del w:id="45" w:author="Грушецкий Кирилл Игоревич" w:date="2014-11-25T17:43:00Z">
+          <w:r>
+            <w:delText xml:space="preserve"> </w:delText>
+          </w:r>
+        </w:del>
+        <w:r>
+          <w:t xml:space="preserve">| </w:t>
         </w:r>
         <w:r>
           <w:t>обработка</w:t>
         </w:r>
       </w:ins>
-      <w:del w:id="37" w:author="Kirill" w:date="2014-10-07T00:06:00Z">
+      <w:del w:id="46" w:author="Kirill" w:date="2014-10-07T00:06:00Z">
         <w:r>
           <w:delText>]</w:delText>
         </w:r>
       </w:del>
     </w:p>
     <w:p>
-      <w:proofErr w:type="gramStart"/>
-      <w:r>
-        <w:t>Указанные</w:t>
-      </w:r>
-      <w:proofErr w:type="gramEnd"/>
+      <w:r>
+        <w:t xml:space="preserve">Указанные </w:t>
+      </w:r>
+      <w:r>
+        <w:t>язык</w:t>
+      </w:r>
+      <w:r>
+        <w:t xml:space="preserve"> и диалект</w:t>
+      </w:r>
+      <w:r>
+        <w:t xml:space="preserve"> автоматически проставляются для словоформ в столбце.</w:t>
+      </w:r>
+      <w:r>
+        <w:t xml:space="preserve"> Для отдельных слов возможно указание другого диалекта, отличного от «основного» (см. ниже).</w:t>
+      </w:r>
+    </w:p>
+    <w:p>
+      <w:r>
+        <w:t>Указанные с</w:t>
+      </w:r>
+      <w:r>
+        <w:t>истем</w:t>
+      </w:r>
+      <w:r>
+        <w:t>ы</w:t>
+      </w:r>
+      <w:r>
+        <w:t xml:space="preserve"> записи</w:t>
+      </w:r>
       <w:r>
         <w:t xml:space="preserve"> </w:t>
       </w:r>
-      <w:r>
-        <w:t>язык</w:t>
-      </w:r>
-      <w:r>
-        <w:t xml:space="preserve"> и диалект</w:t>
-      </w:r>
-      <w:r>
-        <w:t xml:space="preserve"> автоматически проставляются для словоформ в столбце.</w:t>
-      </w:r>
-      <w:r>
-        <w:t xml:space="preserve"> Для отдельных слов возможно указание другого диалекта, отличного от «основного» (см. ниже).</w:t>
-      </w:r>
-    </w:p>
-    <w:p>
-      <w:r>
-        <w:t>Указанные с</w:t>
-      </w:r>
-      <w:r>
-        <w:t>истем</w:t>
-      </w:r>
-      <w:r>
-        <w:t>ы</w:t>
-      </w:r>
-      <w:r>
-        <w:t xml:space="preserve"> записи</w:t>
-      </w:r>
-      <w:r>
-        <w:t xml:space="preserve"> и источник данных также </w:t>
+      <w:del w:id="47" w:author="Грушецкий Кирилл Игоревич" w:date="2014-11-25T17:43:00Z">
+        <w:r>
+          <w:delText xml:space="preserve">и источник данных </w:delText>
+        </w:r>
+      </w:del>
+      <w:r>
+        <w:t xml:space="preserve">также </w:t>
       </w:r>
       <w:r>
         <w:t>используются</w:t>
@@ -805,7 +834,15 @@
         <w:t>столбце</w:t>
       </w:r>
       <w:r>
-        <w:t xml:space="preserve"> и не могут быть переопределены (что означает, что для ввода словоформ в другой системе записи или из другого источника нужно добавить отдельный столбец)</w:t>
+        <w:t xml:space="preserve"> и не могут быть переопределены (что означает, что для ввода словоформ в другой системе записи </w:t>
+      </w:r>
+      <w:del w:id="48" w:author="Грушецкий Кирилл Игоревич" w:date="2014-11-25T17:43:00Z">
+        <w:r>
+          <w:delText xml:space="preserve">или из другого источника </w:delText>
+        </w:r>
+      </w:del>
+      <w:r>
+        <w:t>нужно добавить отдельный столбец)</w:t>
       </w:r>
       <w:r>
         <w:t>.</w:t>
@@ -832,21 +869,23 @@
       </w:r>
     </w:p>
     <w:p>
-      <w:r>
-        <w:t>И</w:t>
-      </w:r>
-      <w:r>
-        <w:t xml:space="preserve">сточник данных </w:t>
-      </w:r>
-      <w:r>
-        <w:t xml:space="preserve">— это </w:t>
-      </w:r>
-      <w:r>
-        <w:t>публикация или иной источник</w:t>
-      </w:r>
-      <w:r>
-        <w:t xml:space="preserve">, откуда фактически получены словоформы, вводимые в столбец. </w:t>
-      </w:r>
+      <w:del w:id="49" w:author="Грушецкий Кирилл Игоревич" w:date="2014-11-25T17:44:00Z">
+        <w:r>
+          <w:delText>И</w:delText>
+        </w:r>
+        <w:r>
+          <w:delText xml:space="preserve">сточник данных </w:delText>
+        </w:r>
+        <w:r>
+          <w:delText xml:space="preserve">— это </w:delText>
+        </w:r>
+        <w:r>
+          <w:delText>публикация или иной источник</w:delText>
+        </w:r>
+        <w:r>
+          <w:delText xml:space="preserve">, откуда фактически получены словоформы, вводимые в столбец. </w:delText>
+        </w:r>
+      </w:del>
       <w:r>
         <w:t>При этом</w:t>
       </w:r>
@@ -856,7 +895,7 @@
       <w:r>
         <w:t>если</w:t>
       </w:r>
-      <w:ins w:id="38" w:author="Kirill" w:date="2014-10-07T00:09:00Z">
+      <w:ins w:id="50" w:author="Kirill" w:date="2014-10-07T00:09:00Z">
         <w:r>
           <w:t xml:space="preserve"> данные были каким-либо образом обработаны (например,</w:t>
         </w:r>
@@ -864,7 +903,7 @@
       <w:r>
         <w:t xml:space="preserve"> словоформы были преобразованы в систему письма, отличную от используемой в оригинальном источнике</w:t>
       </w:r>
-      <w:ins w:id="39" w:author="Kirill" w:date="2014-10-07T00:09:00Z">
+      <w:ins w:id="51" w:author="Kirill" w:date="2014-10-07T00:09:00Z">
         <w:r>
           <w:t>)</w:t>
         </w:r>
@@ -872,12 +911,12 @@
       <w:r>
         <w:t>, следует указать это явным образом</w:t>
       </w:r>
-      <w:ins w:id="40" w:author="Kirill" w:date="2014-10-07T00:09:00Z">
+      <w:ins w:id="52" w:author="Kirill" w:date="2014-10-07T00:09:00Z">
         <w:r>
           <w:t xml:space="preserve"> после знака «</w:t>
         </w:r>
       </w:ins>
-      <w:ins w:id="41" w:author="Kirill" w:date="2014-10-07T00:10:00Z">
+      <w:ins w:id="53" w:author="Kirill" w:date="2014-10-07T00:10:00Z">
         <w:r>
           <w:t>|</w:t>
         </w:r>
@@ -900,20 +939,15 @@
       <w:r>
         <w:t>«</w:t>
       </w:r>
-      <w:proofErr w:type="spellStart"/>
-      <w:r>
-        <w:t>Нирви</w:t>
-      </w:r>
-      <w:proofErr w:type="spellEnd"/>
-      <w:r>
-        <w:t xml:space="preserve"> </w:t>
-      </w:r>
-      <w:ins w:id="42" w:author="Kirill" w:date="2014-10-07T00:10:00Z">
+      <w:r>
+        <w:t xml:space="preserve">Нирви </w:t>
+      </w:r>
+      <w:ins w:id="54" w:author="Kirill" w:date="2014-10-07T00:10:00Z">
         <w:r>
           <w:t xml:space="preserve">| </w:t>
         </w:r>
       </w:ins>
-      <w:del w:id="43" w:author="Kirill" w:date="2014-10-07T00:10:00Z">
+      <w:del w:id="55" w:author="Kirill" w:date="2014-10-07T00:10:00Z">
         <w:r>
           <w:delText>(</w:delText>
         </w:r>
@@ -921,7 +955,7 @@
       <w:r>
         <w:t>преобразован в МФА</w:t>
       </w:r>
-      <w:del w:id="44" w:author="Kirill" w:date="2014-10-07T00:10:00Z">
+      <w:del w:id="56" w:author="Kirill" w:date="2014-10-07T00:10:00Z">
         <w:r>
           <w:delText>)</w:delText>
         </w:r>
@@ -1004,7 +1038,7 @@
       <w:r>
         <w:t>словоформа</w:t>
       </w:r>
-      <w:del w:id="45" w:author="Kirill" w:date="2014-09-29T00:29:00Z">
+      <w:del w:id="57" w:author="Kirill" w:date="2014-09-29T00:29:00Z">
         <w:r>
           <w:delText xml:space="preserve"> "комментарий"</w:delText>
         </w:r>
@@ -1012,7 +1046,7 @@
       <w:r>
         <w:t xml:space="preserve"> [параметр]</w:t>
       </w:r>
-      <w:ins w:id="46" w:author="Kirill" w:date="2014-09-29T00:29:00Z">
+      <w:ins w:id="58" w:author="Kirill" w:date="2014-09-29T00:29:00Z">
         <w:r>
           <w:t xml:space="preserve"> "комментарий"</w:t>
         </w:r>
@@ -1050,7 +1084,20 @@
         </w:numPr>
       </w:pPr>
       <w:r>
-        <w:t>грамматическую категорию (падеж, число, род и т.д.);</w:t>
+        <w:t>грамматическую категорию (падеж, число, род и т.д.)</w:t>
+      </w:r>
+      <w:ins w:id="59" w:author="Грушецкий Кирилл Игоревич" w:date="2014-11-25T18:17:00Z">
+        <w:r>
+          <w:t xml:space="preserve">; если грамматическая категория не указана, будет </w:t>
+        </w:r>
+      </w:ins>
+      <w:ins w:id="60" w:author="Грушецкий Кирилл Игоревич" w:date="2014-11-25T18:18:00Z">
+        <w:r>
+          <w:t>записана «словарная» грамматическая категория для данной синтактической категории в данном языке</w:t>
+        </w:r>
+      </w:ins>
+      <w:r>
+        <w:t>;</w:t>
       </w:r>
     </w:p>
     <w:p>
@@ -1073,7 +1120,7 @@
       <w:r>
         <w:t xml:space="preserve"> для этого диалекта</w:t>
       </w:r>
-      <w:ins w:id="47" w:author="Грушецкий Кирилл Игоревич" w:date="2014-11-21T13:37:00Z">
+      <w:ins w:id="61" w:author="Грушецкий Кирилл Игоревич" w:date="2014-11-21T13:37:00Z">
         <w:r>
           <w:t xml:space="preserve"> (</w:t>
         </w:r>
@@ -1081,7 +1128,7 @@
           <w:t>ВНИМАНИЕ: если в «основном</w:t>
         </w:r>
       </w:ins>
-      <w:ins w:id="48" w:author="Грушецкий Кирилл Игоревич" w:date="2014-11-21T13:38:00Z">
+      <w:ins w:id="62" w:author="Грушецкий Кирилл Игоревич" w:date="2014-11-21T13:38:00Z">
         <w:r>
           <w:t>» диалекте словоформа также присутствует, он должен быть перечислен среди параметров)</w:t>
         </w:r>
@@ -1089,8 +1136,6 @@
       <w:r>
         <w:t>;</w:t>
       </w:r>
-      <w:bookmarkStart w:id="49" w:name="_GoBack"/>
-      <w:bookmarkEnd w:id="49"/>
     </w:p>
     <w:p>
       <w:pPr>
@@ -1107,15 +1152,7 @@
         <w:t xml:space="preserve"> </w:t>
       </w:r>
       <w:r>
-        <w:t xml:space="preserve">— означает, что данная словоформа является </w:t>
-      </w:r>
-      <w:proofErr w:type="spellStart"/>
-      <w:r>
-        <w:t>идиолектным</w:t>
-      </w:r>
-      <w:proofErr w:type="spellEnd"/>
-      <w:r>
-        <w:t xml:space="preserve"> примером произношения</w:t>
+        <w:t>— означает, что данная словоформа является идиолектным примером произношения</w:t>
       </w:r>
       <w:r>
         <w:t>.</w:t>
@@ -1138,15 +1175,7 @@
         <w:t xml:space="preserve">файла. </w:t>
       </w:r>
       <w:r>
-        <w:t xml:space="preserve">Например, для обозначения </w:t>
-      </w:r>
-      <w:proofErr w:type="spellStart"/>
-      <w:r>
-        <w:t>нижнелужского</w:t>
-      </w:r>
-      <w:proofErr w:type="spellEnd"/>
-      <w:r>
-        <w:t xml:space="preserve"> диалекта </w:t>
+        <w:t xml:space="preserve">Например, для обозначения нижнелужского диалекта </w:t>
       </w:r>
       <w:r>
         <w:t xml:space="preserve">можно использовать </w:t>
@@ -1154,14 +1183,12 @@
       <w:r>
         <w:t>«</w:t>
       </w:r>
-      <w:proofErr w:type="spellStart"/>
       <w:r>
         <w:rPr>
           <w:lang w:val="en-US"/>
         </w:rPr>
         <w:t>Ala</w:t>
       </w:r>
-      <w:proofErr w:type="spellEnd"/>
       <w:r>
         <w:t>-</w:t>
       </w:r>
@@ -1177,37 +1204,33 @@
       <w:r>
         <w:t>.</w:t>
       </w:r>
-      <w:ins w:id="50" w:author="Грушецкий Кирилл Игоревич" w:date="2014-10-03T16:40:00Z">
+      <w:ins w:id="63" w:author="Грушецкий Кирилл Игоревич" w:date="2014-10-03T16:40:00Z">
         <w:r>
           <w:t xml:space="preserve"> Кроме того, если требуется записать несколько параметров одного вида, каждый из них необходимо указывать в отдельной паре квадратных скобок. </w:t>
         </w:r>
       </w:ins>
-      <w:ins w:id="51" w:author="Грушецкий Кирилл Игоревич" w:date="2014-10-03T16:41:00Z">
+      <w:ins w:id="64" w:author="Грушецкий Кирилл Игоревич" w:date="2014-10-03T16:41:00Z">
         <w:r>
           <w:t>Например, диалекты: «</w:t>
         </w:r>
         <w:r>
           <w:t>[</w:t>
         </w:r>
-        <w:proofErr w:type="spellStart"/>
         <w:r>
           <w:rPr>
             <w:lang w:val="en-US"/>
           </w:rPr>
           <w:t>Soi</w:t>
         </w:r>
-        <w:proofErr w:type="spellEnd"/>
         <w:r>
           <w:t>] [</w:t>
         </w:r>
-        <w:proofErr w:type="spellStart"/>
         <w:r>
           <w:rPr>
             <w:lang w:val="en-US"/>
           </w:rPr>
           <w:t>Ala</w:t>
         </w:r>
-        <w:proofErr w:type="spellEnd"/>
         <w:r>
           <w:t>-</w:t>
         </w:r>
@@ -1229,7 +1252,7 @@
       <w:r>
         <w:t>В комментарии к словоформе может быть приведены, например, обстоятельства произношения (для примеров от информантов).</w:t>
       </w:r>
-      <w:ins w:id="52" w:author="Kirill" w:date="2014-09-29T00:30:00Z">
+      <w:ins w:id="65" w:author="Kirill" w:date="2014-09-29T00:30:00Z">
         <w:r>
           <w:t xml:space="preserve"> Комментарий должен идти после всех параметров словоформы</w:t>
         </w:r>
@@ -1261,28 +1284,18 @@
       <w:r>
         <w:t>словоформа</w:t>
       </w:r>
-      <w:proofErr w:type="gramStart"/>
       <w:r>
         <w:t>1</w:t>
       </w:r>
-      <w:proofErr w:type="gramEnd"/>
-      <w:del w:id="53" w:author="Kirill" w:date="2014-09-29T00:29:00Z">
+      <w:del w:id="66" w:author="Kirill" w:date="2014-09-29T00:29:00Z">
         <w:r>
           <w:delText xml:space="preserve"> "комментарий"</w:delText>
         </w:r>
       </w:del>
       <w:r>
-        <w:t xml:space="preserve"> [</w:t>
-      </w:r>
-      <w:proofErr w:type="spellStart"/>
-      <w:r>
-        <w:t>грамматическая_категория</w:t>
-      </w:r>
-      <w:proofErr w:type="spellEnd"/>
-      <w:r>
-        <w:t>] [диалект] [информант]</w:t>
-      </w:r>
-      <w:ins w:id="54" w:author="Kirill" w:date="2014-09-29T00:29:00Z">
+        <w:t xml:space="preserve"> [грамматическая_категория] [диалект] [информант]</w:t>
+      </w:r>
+      <w:ins w:id="67" w:author="Kirill" w:date="2014-09-29T00:29:00Z">
         <w:r>
           <w:t xml:space="preserve"> "комментарий" </w:t>
         </w:r>
@@ -1296,23 +1309,15 @@
         </w:rPr>
         <w:t>N</w:t>
       </w:r>
-      <w:del w:id="55" w:author="Kirill" w:date="2014-09-29T00:29:00Z">
+      <w:del w:id="68" w:author="Kirill" w:date="2014-09-29T00:29:00Z">
         <w:r>
           <w:delText xml:space="preserve"> "комментарий"</w:delText>
         </w:r>
       </w:del>
       <w:r>
-        <w:t xml:space="preserve"> [</w:t>
-      </w:r>
-      <w:proofErr w:type="spellStart"/>
-      <w:r>
-        <w:t>грамматическая_категория</w:t>
-      </w:r>
-      <w:proofErr w:type="spellEnd"/>
-      <w:r>
-        <w:t>] [диалект] [информант]</w:t>
-      </w:r>
-      <w:ins w:id="56" w:author="Kirill" w:date="2014-09-29T00:29:00Z">
+        <w:t xml:space="preserve"> [грамматическая_категория] [диалект] [информант]</w:t>
+      </w:r>
+      <w:ins w:id="69" w:author="Kirill" w:date="2014-09-29T00:29:00Z">
         <w:r>
           <w:t xml:space="preserve"> "комментарий"</w:t>
         </w:r>
@@ -1364,7 +1369,7 @@
       <w:r>
         <w:t>язык (диалект) [система записи</w:t>
       </w:r>
-      <w:ins w:id="57" w:author="Kirill" w:date="2014-10-07T00:08:00Z">
+      <w:ins w:id="70" w:author="Kirill" w:date="2014-10-07T00:08:00Z">
         <w:r>
           <w:t>]</w:t>
         </w:r>
@@ -1372,7 +1377,7 @@
       <w:r>
         <w:t xml:space="preserve"> @ источник данных</w:t>
       </w:r>
-      <w:ins w:id="58" w:author="Kirill" w:date="2014-10-07T00:08:00Z">
+      <w:ins w:id="71" w:author="Kirill" w:date="2014-10-07T00:08:00Z">
         <w:r>
           <w:t xml:space="preserve"> | </w:t>
         </w:r>
@@ -1380,7 +1385,7 @@
           <w:t>обработка</w:t>
         </w:r>
       </w:ins>
-      <w:del w:id="59" w:author="Kirill" w:date="2014-10-07T00:08:00Z">
+      <w:del w:id="72" w:author="Kirill" w:date="2014-10-07T00:08:00Z">
         <w:r>
           <w:delText>]</w:delText>
         </w:r>
@@ -1426,6 +1431,7 @@
     </w:p>
     <w:p>
       <w:r>
+        <w:lastRenderedPageBreak/>
         <w:t>С</w:t>
       </w:r>
       <w:r>
@@ -1450,11 +1456,7 @@
         <w:t xml:space="preserve"> также не могут быть переопределены.</w:t>
       </w:r>
       <w:r>
-        <w:t xml:space="preserve"> В общем случае, указание источника для слов-</w:t>
-      </w:r>
-      <w:r>
-        <w:lastRenderedPageBreak/>
-        <w:t>переводов не имеет смысла, поскольку</w:t>
+        <w:t xml:space="preserve"> В общем случае, указание источника для слов-переводов не имеет смысла, поскольку</w:t>
       </w:r>
       <w:r>
         <w:t xml:space="preserve"> обычно сами слова соответствуют </w:t>
@@ -1557,7 +1559,7 @@
       <w:pPr>
         <w:ind w:left="708"/>
       </w:pPr>
-      <w:ins w:id="60" w:author="Kirill" w:date="2014-10-01T22:07:00Z">
+      <w:ins w:id="73" w:author="Kirill" w:date="2014-10-01T22:07:00Z">
         <w:r>
           <w:t>[параметры лексемы]</w:t>
         </w:r>
@@ -1566,34 +1568,26 @@
         </w:r>
       </w:ins>
       <w:r>
-        <w:t>перевод [диалект] "</w:t>
-      </w:r>
-      <w:proofErr w:type="spellStart"/>
-      <w:r>
-        <w:t>комментарий_перевода</w:t>
-      </w:r>
-      <w:proofErr w:type="spellEnd"/>
-      <w:r>
-        <w:t>"</w:t>
+        <w:t>перевод [диалект] "комментарий_перевода"</w:t>
       </w:r>
     </w:p>
     <w:p>
       <w:pPr>
         <w:rPr>
-          <w:ins w:id="61" w:author="Kirill" w:date="2014-10-01T22:10:00Z"/>
+          <w:ins w:id="74" w:author="Kirill" w:date="2014-10-01T22:10:00Z"/>
         </w:rPr>
       </w:pPr>
-      <w:ins w:id="62" w:author="Kirill" w:date="2014-10-01T22:08:00Z">
+      <w:ins w:id="75" w:author="Kirill" w:date="2014-10-01T22:08:00Z">
         <w:r>
           <w:t xml:space="preserve">Поскольку из каждой такой строчки извлекается сразу лексема, словоформа и перевод (как связь), </w:t>
         </w:r>
       </w:ins>
-      <w:ins w:id="63" w:author="Kirill" w:date="2014-10-01T22:09:00Z">
+      <w:ins w:id="76" w:author="Kirill" w:date="2014-10-01T22:09:00Z">
         <w:r>
           <w:t xml:space="preserve">дополнительная информация может присутствовать как для лексемы, так и для перевода. Дополнительная информация для лексемы записывается в квадратных скобках перед словом, а дополнительная информация для перевода </w:t>
         </w:r>
       </w:ins>
-      <w:ins w:id="64" w:author="Kirill" w:date="2014-10-01T22:10:00Z">
+      <w:ins w:id="77" w:author="Kirill" w:date="2014-10-01T22:10:00Z">
         <w:r>
           <w:t xml:space="preserve">— </w:t>
         </w:r>
@@ -1605,10 +1599,10 @@
     <w:p>
       <w:pPr>
         <w:rPr>
-          <w:ins w:id="65" w:author="Kirill" w:date="2014-10-01T22:11:00Z"/>
+          <w:ins w:id="78" w:author="Kirill" w:date="2014-10-01T22:11:00Z"/>
         </w:rPr>
       </w:pPr>
-      <w:ins w:id="66" w:author="Kirill" w:date="2014-10-01T22:10:00Z">
+      <w:ins w:id="79" w:author="Kirill" w:date="2014-10-01T22:10:00Z">
         <w:r>
           <w:t>Для создаваемой лексемы-перевода можно задать параметры лексемы (те же, что и для переводимой лексемы).</w:t>
         </w:r>
@@ -1617,15 +1611,15 @@
     <w:p>
       <w:pPr>
         <w:rPr>
-          <w:ins w:id="67" w:author="Kirill" w:date="2014-10-01T22:12:00Z"/>
+          <w:ins w:id="80" w:author="Kirill" w:date="2014-10-01T22:12:00Z"/>
         </w:rPr>
       </w:pPr>
-      <w:ins w:id="68" w:author="Kirill" w:date="2014-10-01T22:11:00Z">
+      <w:ins w:id="81" w:author="Kirill" w:date="2014-10-01T22:11:00Z">
         <w:r>
           <w:t xml:space="preserve">Например, для ижорского слова </w:t>
         </w:r>
       </w:ins>
-      <w:ins w:id="69" w:author="Kirill" w:date="2014-10-01T22:12:00Z">
+      <w:ins w:id="82" w:author="Kirill" w:date="2014-10-01T22:12:00Z">
         <w:r>
           <w:t>«</w:t>
         </w:r>
@@ -1638,14 +1632,12 @@
         <w:r>
           <w:t>č</w:t>
         </w:r>
-        <w:proofErr w:type="spellStart"/>
         <w:r>
           <w:rPr>
             <w:lang w:val="en-US"/>
           </w:rPr>
           <w:t>kad</w:t>
         </w:r>
-        <w:proofErr w:type="spellEnd"/>
         <w:r>
           <w:t>» в качестве перевода будет использовано русское слово «очки». Оно употребляется только во множественном числе, поэтому можно записать:</w:t>
         </w:r>
@@ -1655,21 +1647,19 @@
       <w:pPr>
         <w:ind w:left="708"/>
         <w:rPr>
-          <w:ins w:id="70" w:author="Kirill" w:date="2014-10-01T22:07:00Z"/>
+          <w:ins w:id="83" w:author="Kirill" w:date="2014-10-01T22:07:00Z"/>
         </w:rPr>
       </w:pPr>
-      <w:ins w:id="71" w:author="Kirill" w:date="2014-10-01T22:13:00Z">
+      <w:ins w:id="84" w:author="Kirill" w:date="2014-10-01T22:13:00Z">
         <w:r>
           <w:t>[</w:t>
         </w:r>
-        <w:proofErr w:type="spellStart"/>
         <w:r>
           <w:rPr>
             <w:lang w:val="en-US"/>
           </w:rPr>
           <w:t>pl</w:t>
         </w:r>
-        <w:proofErr w:type="spellEnd"/>
         <w:r>
           <w:t xml:space="preserve">] </w:t>
         </w:r>
@@ -1725,21 +1715,8 @@
       <w:pPr>
         <w:ind w:left="708"/>
       </w:pPr>
-      <w:proofErr w:type="spellStart"/>
-      <w:r>
-        <w:t>bill</w:t>
-      </w:r>
-      <w:proofErr w:type="spellEnd"/>
-      <w:r>
-        <w:t xml:space="preserve"> [брит.] | </w:t>
-      </w:r>
-      <w:proofErr w:type="spellStart"/>
-      <w:r>
-        <w:t>check</w:t>
-      </w:r>
-      <w:proofErr w:type="spellEnd"/>
-      <w:r>
-        <w:t xml:space="preserve"> [амер.]</w:t>
+      <w:r>
+        <w:t>bill [брит.] | check [амер.]</w:t>
       </w:r>
     </w:p>
     <w:p>
@@ -1867,6 +1844,7 @@
         </w:numPr>
       </w:pPr>
       <w:r>
+        <w:lastRenderedPageBreak/>
         <w:t>диалект</w:t>
       </w:r>
       <w:r>
@@ -1878,7 +1856,6 @@
     </w:p>
     <w:p>
       <w:r>
-        <w:lastRenderedPageBreak/>
         <w:t>Таким образом, группа с полным набором параметров это может выглядеть так</w:t>
       </w:r>
       <w:r>
@@ -1890,60 +1867,20 @@
         <w:ind w:left="708"/>
       </w:pPr>
       <w:r>
-        <w:t>[тема] [диалект] "</w:t>
-      </w:r>
-      <w:proofErr w:type="spellStart"/>
-      <w:r>
-        <w:t>комментарий_группы</w:t>
-      </w:r>
-      <w:proofErr w:type="spellEnd"/>
-      <w:r>
-        <w:t>"</w:t>
-      </w:r>
-      <w:del w:id="72" w:author="Kirill" w:date="2014-09-29T00:05:00Z">
+        <w:t>[тема] [диалект] "комментарий_группы"</w:t>
+      </w:r>
+      <w:del w:id="85" w:author="Kirill" w:date="2014-09-29T00:05:00Z">
         <w:r>
           <w:delText>:</w:delText>
         </w:r>
       </w:del>
-      <w:ins w:id="73" w:author="Kirill" w:date="2014-09-29T00:05:00Z">
+      <w:ins w:id="86" w:author="Kirill" w:date="2014-09-29T00:05:00Z">
         <w:r>
           <w:t xml:space="preserve"> @</w:t>
         </w:r>
       </w:ins>
       <w:r>
-        <w:t xml:space="preserve"> перевод</w:t>
-      </w:r>
-      <w:proofErr w:type="gramStart"/>
-      <w:r>
-        <w:t>1</w:t>
-      </w:r>
-      <w:proofErr w:type="gramEnd"/>
-      <w:r>
-        <w:t xml:space="preserve"> [диалект] "</w:t>
-      </w:r>
-      <w:proofErr w:type="spellStart"/>
-      <w:r>
-        <w:t>комментарий_перевода</w:t>
-      </w:r>
-      <w:proofErr w:type="spellEnd"/>
-      <w:r>
-        <w:t xml:space="preserve">" | </w:t>
-      </w:r>
-      <w:proofErr w:type="spellStart"/>
-      <w:r>
-        <w:t>переводN</w:t>
-      </w:r>
-      <w:proofErr w:type="spellEnd"/>
-      <w:r>
-        <w:t xml:space="preserve"> [диалект] "</w:t>
-      </w:r>
-      <w:proofErr w:type="spellStart"/>
-      <w:r>
-        <w:t>комментарий_перевода</w:t>
-      </w:r>
-      <w:proofErr w:type="spellEnd"/>
-      <w:r>
-        <w:t>"</w:t>
+        <w:t xml:space="preserve"> перевод1 [диалект] "комментарий_перевода" | переводN [диалект] "комментарий_перевода"</w:t>
       </w:r>
     </w:p>
     <w:p>
@@ -1982,7 +1919,6 @@
           </w:rPr>
           <w:t>://</w:t>
         </w:r>
-        <w:proofErr w:type="spellStart"/>
         <w:r>
           <w:rPr>
             <w:rStyle w:val="a9"/>
@@ -1990,14 +1926,12 @@
           </w:rPr>
           <w:t>slovari</w:t>
         </w:r>
-        <w:proofErr w:type="spellEnd"/>
         <w:r>
           <w:rPr>
             <w:rStyle w:val="a9"/>
           </w:rPr>
           <w:t>.</w:t>
         </w:r>
-        <w:proofErr w:type="spellStart"/>
         <w:r>
           <w:rPr>
             <w:rStyle w:val="a9"/>
@@ -2005,14 +1939,12 @@
           </w:rPr>
           <w:t>yandex</w:t>
         </w:r>
-        <w:proofErr w:type="spellEnd"/>
         <w:r>
           <w:rPr>
             <w:rStyle w:val="a9"/>
           </w:rPr>
           <w:t>.</w:t>
         </w:r>
-        <w:proofErr w:type="spellStart"/>
         <w:r>
           <w:rPr>
             <w:rStyle w:val="a9"/>
@@ -2020,7 +1952,6 @@
           </w:rPr>
           <w:t>ru</w:t>
         </w:r>
-        <w:proofErr w:type="spellEnd"/>
         <w:r>
           <w:rPr>
             <w:rStyle w:val="a9"/>
@@ -2065,12 +1996,12 @@
       <w:r>
         <w:t>[амер.]</w:t>
       </w:r>
-      <w:del w:id="74" w:author="Kirill" w:date="2014-09-29T00:05:00Z">
+      <w:del w:id="87" w:author="Kirill" w:date="2014-09-29T00:05:00Z">
         <w:r>
           <w:delText>:</w:delText>
         </w:r>
       </w:del>
-      <w:ins w:id="75" w:author="Kirill" w:date="2014-09-29T00:05:00Z">
+      <w:ins w:id="88" w:author="Kirill" w:date="2014-09-29T00:05:00Z">
         <w:r>
           <w:t xml:space="preserve"> @</w:t>
         </w:r>
@@ -2133,12 +2064,12 @@
       <w:r>
         <w:t xml:space="preserve"> №</w:t>
       </w:r>
-      <w:del w:id="76" w:author="Kirill" w:date="2014-09-28T20:51:00Z">
+      <w:del w:id="89" w:author="Kirill" w:date="2014-09-28T20:51:00Z">
         <w:r>
           <w:delText xml:space="preserve">11 </w:delText>
         </w:r>
       </w:del>
-      <w:ins w:id="77" w:author="Kirill" w:date="2014-09-28T20:51:00Z">
+      <w:ins w:id="90" w:author="Kirill" w:date="2014-09-28T20:51:00Z">
         <w:r>
           <w:t>9</w:t>
         </w:r>
@@ -2163,7 +2094,6 @@
           </w:rPr>
           <w:t>://</w:t>
         </w:r>
-        <w:proofErr w:type="spellStart"/>
         <w:r>
           <w:rPr>
             <w:rStyle w:val="a9"/>
@@ -2171,14 +2101,12 @@
           </w:rPr>
           <w:t>slovari</w:t>
         </w:r>
-        <w:proofErr w:type="spellEnd"/>
         <w:r>
           <w:rPr>
             <w:rStyle w:val="a9"/>
           </w:rPr>
           <w:t>.</w:t>
         </w:r>
-        <w:proofErr w:type="spellStart"/>
         <w:r>
           <w:rPr>
             <w:rStyle w:val="a9"/>
@@ -2186,14 +2114,12 @@
           </w:rPr>
           <w:t>yandex</w:t>
         </w:r>
-        <w:proofErr w:type="spellEnd"/>
         <w:r>
           <w:rPr>
             <w:rStyle w:val="a9"/>
           </w:rPr>
           <w:t>.</w:t>
         </w:r>
-        <w:proofErr w:type="spellStart"/>
         <w:r>
           <w:rPr>
             <w:rStyle w:val="a9"/>
@@ -2201,7 +2127,6 @@
           </w:rPr>
           <w:t>ru</w:t>
         </w:r>
-        <w:proofErr w:type="spellEnd"/>
         <w:r>
           <w:rPr>
             <w:rStyle w:val="a9"/>
@@ -2243,22 +2168,22 @@
       <w:pPr>
         <w:ind w:left="708"/>
       </w:pPr>
-      <w:ins w:id="78" w:author="Kirill" w:date="2014-09-28T20:52:00Z">
+      <w:ins w:id="91" w:author="Kirill" w:date="2014-09-28T20:52:00Z">
         <w:r>
           <w:t>[рел.]</w:t>
         </w:r>
       </w:ins>
-      <w:ins w:id="79" w:author="Kirill" w:date="2014-09-29T00:05:00Z">
+      <w:ins w:id="92" w:author="Kirill" w:date="2014-09-29T00:05:00Z">
         <w:r>
           <w:t xml:space="preserve"> @</w:t>
         </w:r>
       </w:ins>
-      <w:ins w:id="80" w:author="Kirill" w:date="2014-09-28T20:52:00Z">
+      <w:ins w:id="93" w:author="Kirill" w:date="2014-09-28T20:52:00Z">
         <w:r>
           <w:t xml:space="preserve"> чин, степень священства </w:t>
         </w:r>
       </w:ins>
-      <w:del w:id="81" w:author="Kirill" w:date="2014-09-28T20:52:00Z">
+      <w:del w:id="94" w:author="Kirill" w:date="2014-09-28T20:52:00Z">
         <w:r>
           <w:delText>[рел.] "(</w:delText>
         </w:r>
@@ -2289,7 +2214,7 @@
       <w:r>
         <w:t>» — это тема</w:t>
       </w:r>
-      <w:del w:id="82" w:author="Kirill" w:date="2014-09-28T20:52:00Z">
+      <w:del w:id="95" w:author="Kirill" w:date="2014-09-28T20:52:00Z">
         <w:r>
           <w:delText xml:space="preserve">, а </w:delText>
         </w:r>
@@ -2347,25 +2272,17 @@
         <w:t>"</w:t>
       </w:r>
       <w:r>
-        <w:t xml:space="preserve">вводит </w:t>
-      </w:r>
-      <w:proofErr w:type="spellStart"/>
-      <w:r>
-        <w:t>предикатив</w:t>
-      </w:r>
-      <w:proofErr w:type="spellEnd"/>
-      <w:r>
-        <w:t xml:space="preserve"> и др. члены предложения со значением</w:t>
+        <w:t>вводит предикатив и др. члены предложения со значением</w:t>
       </w:r>
       <w:r>
         <w:t>"</w:t>
       </w:r>
-      <w:del w:id="83" w:author="Kirill" w:date="2014-09-29T00:06:00Z">
+      <w:del w:id="96" w:author="Kirill" w:date="2014-09-29T00:06:00Z">
         <w:r>
           <w:delText>:</w:delText>
         </w:r>
       </w:del>
-      <w:ins w:id="84" w:author="Kirill" w:date="2014-09-29T00:06:00Z">
+      <w:ins w:id="97" w:author="Kirill" w:date="2014-09-29T00:06:00Z">
         <w:r>
           <w:t xml:space="preserve"> @</w:t>
         </w:r>
@@ -2388,15 +2305,7 @@
         <w:t>В этом случае комментарий "</w:t>
       </w:r>
       <w:r>
-        <w:t xml:space="preserve">вводит </w:t>
-      </w:r>
-      <w:proofErr w:type="spellStart"/>
-      <w:r>
-        <w:t>предикатив</w:t>
-      </w:r>
-      <w:proofErr w:type="spellEnd"/>
-      <w:r>
-        <w:t xml:space="preserve"> и др. члены предложения со значением</w:t>
+        <w:t>вводит предикатив и др. члены предложения со значением</w:t>
       </w:r>
       <w:r>
         <w:t>" объясняет семантику (смысл) группы перевода.</w:t>
@@ -2425,12 +2334,12 @@
       <w:r>
         <w:t>Если какой либо элемент вводимой информации (например, комментарий), слишком длинен, можно использовать метки «*1», «*2» и т.д. Текст, который должен быть вставлен вместо меток вводится после всех столбцов (</w:t>
       </w:r>
-      <w:del w:id="85" w:author="Kirill" w:date="2014-10-03T23:34:00Z">
+      <w:del w:id="98" w:author="Kirill" w:date="2014-10-03T23:34:00Z">
         <w:r>
           <w:delText>в каждой следующей ячейке</w:delText>
         </w:r>
       </w:del>
-      <w:ins w:id="86" w:author="Kirill" w:date="2014-10-03T23:34:00Z">
+      <w:ins w:id="99" w:author="Kirill" w:date="2014-10-03T23:34:00Z">
         <w:r>
           <w:t>внутри одной ячейки</w:t>
         </w:r>
@@ -2489,7 +2398,7 @@
       <w:r>
         <w:t xml:space="preserve"> Теоретически это возможно</w:t>
       </w:r>
-      <w:del w:id="87" w:author="Kirill" w:date="2014-10-03T23:35:00Z">
+      <w:del w:id="100" w:author="Kirill" w:date="2014-10-03T23:35:00Z">
         <w:r>
           <w:delText xml:space="preserve"> (через введение объединяющих круглых скобок или через метки)</w:delText>
         </w:r>
@@ -2564,7 +2473,7 @@
           <w:rPr>
             <w:noProof/>
           </w:rPr>
-          <w:t>3</w:t>
+          <w:t>1</w:t>
         </w:r>
         <w:r>
           <w:fldChar w:fldCharType="end"/>

</xml_diff>

<commit_message>
wordform parsing behaviour changed django_toolbar added
</commit_message>
<xml_diff>
--- a/docs/import_manual.docx
+++ b/docs/import_manual.docx
@@ -229,20 +229,12 @@
       </w:ins>
       <w:ins w:id="14" w:author="Kirill" w:date="2014-10-07T22:37:00Z">
         <w:r>
-          <w:t xml:space="preserve"> </w:t>
-        </w:r>
-        <w:proofErr w:type="spellStart"/>
-        <w:r>
-          <w:t>специсимвол</w:t>
+          <w:t xml:space="preserve"> специсимвол</w:t>
         </w:r>
       </w:ins>
       <w:ins w:id="15" w:author="Kirill" w:date="2014-10-07T22:39:00Z">
         <w:r>
-          <w:t>ов</w:t>
-        </w:r>
-        <w:proofErr w:type="spellEnd"/>
-        <w:r>
-          <w:t xml:space="preserve"> следует избегать</w:t>
+          <w:t>ов следует избегать</w:t>
         </w:r>
       </w:ins>
       <w:ins w:id="16" w:author="Kirill" w:date="2014-10-07T22:37:00Z">
@@ -262,11 +254,7 @@
       </w:ins>
       <w:ins w:id="19" w:author="Kirill" w:date="2014-10-07T22:38:00Z">
         <w:r>
-          <w:t>Следующие символы являются специальными</w:t>
-        </w:r>
-        <w:proofErr w:type="gramStart"/>
-        <w:r>
-          <w:t xml:space="preserve">: </w:t>
+          <w:t xml:space="preserve">Следующие символы являются специальными: </w:t>
         </w:r>
         <w:r>
           <w:t xml:space="preserve">[, ], </w:t>
@@ -279,11 +267,7 @@
       </w:ins>
       <w:ins w:id="21" w:author="Kirill" w:date="2014-11-25T21:51:00Z">
         <w:r>
-          <w:t xml:space="preserve"> </w:t>
-        </w:r>
-        <w:proofErr w:type="gramEnd"/>
-        <w:r>
-          <w:t xml:space="preserve">Кроме того, для маркировки расширенных комментариев используется последовательность </w:t>
+          <w:t xml:space="preserve"> Кроме того, для маркировки расширенных комментариев используется последовательность </w:t>
         </w:r>
       </w:ins>
       <w:ins w:id="22" w:author="Kirill" w:date="2014-11-25T21:52:00Z">
@@ -367,15 +351,7 @@
         <w:t>совпадение основной формы слова</w:t>
       </w:r>
       <w:r>
-        <w:t xml:space="preserve">, ни </w:t>
-      </w:r>
-      <w:proofErr w:type="spellStart"/>
-      <w:r>
-        <w:t>омографичность</w:t>
-      </w:r>
-      <w:proofErr w:type="spellEnd"/>
-      <w:r>
-        <w:t xml:space="preserve"> всех форм,</w:t>
+        <w:t>, ни омографичность всех форм,</w:t>
       </w:r>
       <w:r>
         <w:t xml:space="preserve"> не явля</w:t>
@@ -416,13 +392,9 @@
       <w:r>
         <w:t>«</w:t>
       </w:r>
-      <w:proofErr w:type="spellStart"/>
-      <w:proofErr w:type="gramStart"/>
       <w:r>
         <w:t>замо́к</w:t>
       </w:r>
-      <w:proofErr w:type="spellEnd"/>
-      <w:proofErr w:type="gramEnd"/>
       <w:r>
         <w:t>»</w:t>
       </w:r>
@@ -432,11 +404,9 @@
       <w:r>
         <w:t>«</w:t>
       </w:r>
-      <w:proofErr w:type="spellStart"/>
       <w:r>
         <w:t>за́мок</w:t>
       </w:r>
-      <w:proofErr w:type="spellEnd"/>
       <w:r>
         <w:t>»</w:t>
       </w:r>
@@ -607,7 +577,6 @@
           <w:t xml:space="preserve">Параметрами лексемы могут быть указания на особенности лексемы (например, </w:t>
         </w:r>
       </w:ins>
-      <w:proofErr w:type="spellStart"/>
       <w:ins w:id="27" w:author="Kirill" w:date="2014-08-03T14:35:00Z">
         <w:r>
           <w:rPr>
@@ -615,7 +584,6 @@
           </w:rPr>
           <w:t>pl</w:t>
         </w:r>
-        <w:proofErr w:type="spellEnd"/>
         <w:r>
           <w:t xml:space="preserve"> — </w:t>
         </w:r>
@@ -762,11 +730,29 @@
         <w:t>.</w:t>
       </w:r>
       <w:r>
-        <w:t xml:space="preserve"> Слова вводятся в виде словоформ, соответствующих лексеме, обозначенной в первом столбце.</w:t>
-      </w:r>
-      <w:r>
         <w:t xml:space="preserve"> </w:t>
       </w:r>
+      <w:ins w:id="42" w:author="Kirill" w:date="2014-12-01T01:12:00Z">
+        <w:r>
+          <w:t xml:space="preserve">Словоформы, перечисленные во втором столбце считаются соответствующими оригиналу, а словоформы, перечисленные в последующих столбцах </w:t>
+        </w:r>
+      </w:ins>
+      <w:ins w:id="43" w:author="Kirill" w:date="2014-12-01T01:13:00Z">
+        <w:r>
+          <w:t xml:space="preserve">могут </w:t>
+        </w:r>
+      </w:ins>
+      <w:ins w:id="44" w:author="Kirill" w:date="2014-12-01T01:12:00Z">
+        <w:r>
+          <w:t xml:space="preserve">представлять собой обработанные варианты оригинала. </w:t>
+        </w:r>
+      </w:ins>
+      <w:r>
+        <w:t>Слова вводятся в виде словоформ, соответствующих лексеме, обозначенной в первом столбце.</w:t>
+      </w:r>
+      <w:r>
+        <w:t xml:space="preserve"> </w:t>
+      </w:r>
       <w:r>
         <w:t xml:space="preserve">В заголовке столбца указываются параметры </w:t>
       </w:r>
@@ -795,7 +781,7 @@
       <w:r>
         <w:t>язык (диалект) [система записи</w:t>
       </w:r>
-      <w:ins w:id="42" w:author="Kirill" w:date="2014-10-07T00:06:00Z">
+      <w:ins w:id="45" w:author="Kirill" w:date="2014-10-07T00:06:00Z">
         <w:r>
           <w:t>]</w:t>
         </w:r>
@@ -803,56 +789,51 @@
       <w:r>
         <w:t xml:space="preserve"> </w:t>
       </w:r>
-      <w:del w:id="43" w:author="Грушецкий Кирилл Игоревич" w:date="2014-11-25T17:43:00Z">
+      <w:del w:id="46" w:author="Грушецкий Кирилл Игоревич" w:date="2014-11-25T17:43:00Z">
         <w:r>
           <w:delText>@ источник данных</w:delText>
         </w:r>
       </w:del>
-      <w:del w:id="44" w:author="Kirill" w:date="2014-10-07T00:06:00Z">
+      <w:del w:id="47" w:author="Kirill" w:date="2014-10-07T00:06:00Z">
         <w:r>
           <w:delText>]</w:delText>
         </w:r>
       </w:del>
     </w:p>
     <w:p>
-      <w:proofErr w:type="gramStart"/>
-      <w:r>
-        <w:t>Указанные</w:t>
-      </w:r>
-      <w:proofErr w:type="gramEnd"/>
+      <w:r>
+        <w:t xml:space="preserve">Указанные </w:t>
+      </w:r>
+      <w:r>
+        <w:t>язык</w:t>
+      </w:r>
+      <w:r>
+        <w:t xml:space="preserve"> и диалект</w:t>
+      </w:r>
+      <w:r>
+        <w:t xml:space="preserve"> автоматически проставляются для словоформ в столбце.</w:t>
+      </w:r>
+      <w:r>
+        <w:t xml:space="preserve"> Для отдельных слов возможно указание другого диалекта, отличного от «основного» (см. ниже).</w:t>
+      </w:r>
+    </w:p>
+    <w:p>
+      <w:r>
+        <w:t>Указанные с</w:t>
+      </w:r>
+      <w:r>
+        <w:t>истем</w:t>
+      </w:r>
+      <w:r>
+        <w:t>ы</w:t>
+      </w:r>
+      <w:r>
+        <w:t xml:space="preserve"> записи</w:t>
+      </w:r>
       <w:r>
         <w:t xml:space="preserve"> </w:t>
       </w:r>
-      <w:r>
-        <w:t>язык</w:t>
-      </w:r>
-      <w:r>
-        <w:t xml:space="preserve"> и диалект</w:t>
-      </w:r>
-      <w:r>
-        <w:t xml:space="preserve"> автоматически проставляются для словоформ в столбце.</w:t>
-      </w:r>
-      <w:r>
-        <w:t xml:space="preserve"> Для отдельных слов возможно указание другого диалекта, отличного от «основного» (см. ниже).</w:t>
-      </w:r>
-    </w:p>
-    <w:p>
-      <w:r>
-        <w:t>Указанные с</w:t>
-      </w:r>
-      <w:r>
-        <w:t>истем</w:t>
-      </w:r>
-      <w:r>
-        <w:t>ы</w:t>
-      </w:r>
-      <w:r>
-        <w:t xml:space="preserve"> записи</w:t>
-      </w:r>
-      <w:r>
-        <w:t xml:space="preserve"> </w:t>
-      </w:r>
-      <w:del w:id="45" w:author="Грушецкий Кирилл Игоревич" w:date="2014-11-25T17:43:00Z">
+      <w:del w:id="48" w:author="Грушецкий Кирилл Игоревич" w:date="2014-11-25T17:43:00Z">
         <w:r>
           <w:delText xml:space="preserve">и источник данных </w:delText>
         </w:r>
@@ -872,7 +853,7 @@
       <w:r>
         <w:t xml:space="preserve"> и не могут быть переопределены (что означает, что для ввода словоформ в другой системе записи </w:t>
       </w:r>
-      <w:del w:id="46" w:author="Грушецкий Кирилл Игоревич" w:date="2014-11-25T17:43:00Z">
+      <w:del w:id="49" w:author="Грушецкий Кирилл Игоревич" w:date="2014-11-25T17:43:00Z">
         <w:r>
           <w:delText xml:space="preserve">или из другого источника </w:delText>
         </w:r>
@@ -905,7 +886,7 @@
       </w:r>
     </w:p>
     <w:p>
-      <w:del w:id="47" w:author="Грушецкий Кирилл Игоревич" w:date="2014-11-25T17:44:00Z">
+      <w:del w:id="50" w:author="Грушецкий Кирилл Игоревич" w:date="2014-11-25T17:44:00Z">
         <w:r>
           <w:delText>И</w:delText>
         </w:r>
@@ -922,114 +903,77 @@
           <w:delText xml:space="preserve">, откуда фактически получены словоформы, вводимые в столбец. </w:delText>
         </w:r>
       </w:del>
-      <w:proofErr w:type="gramStart"/>
-      <w:r>
-        <w:t>При этом</w:t>
-      </w:r>
-      <w:r>
-        <w:t xml:space="preserve"> </w:t>
-      </w:r>
-      <w:r>
-        <w:t>если</w:t>
-      </w:r>
-      <w:ins w:id="48" w:author="Kirill" w:date="2014-10-07T00:09:00Z">
-        <w:r>
-          <w:t xml:space="preserve"> данные были каким-либо образом обработаны (например,</w:t>
-        </w:r>
-      </w:ins>
-      <w:r>
-        <w:t xml:space="preserve"> словоформы были преобразованы в систему письма, отличную от используемой в оригинальном источнике</w:t>
-      </w:r>
-      <w:ins w:id="49" w:author="Kirill" w:date="2014-10-07T00:09:00Z">
-        <w:r>
-          <w:t>)</w:t>
-        </w:r>
-      </w:ins>
-      <w:r>
-        <w:t>, следует указать это явным образом</w:t>
-      </w:r>
-      <w:ins w:id="50" w:author="Kirill" w:date="2014-10-07T00:09:00Z">
-        <w:r>
-          <w:t xml:space="preserve"> после знака «</w:t>
-        </w:r>
-      </w:ins>
-      <w:ins w:id="51" w:author="Kirill" w:date="2014-10-07T00:10:00Z">
-        <w:r>
-          <w:t>|</w:t>
-        </w:r>
-        <w:r>
-          <w:t>»</w:t>
-        </w:r>
-      </w:ins>
-      <w:r>
-        <w:t>,</w:t>
-      </w:r>
-      <w:r>
-        <w:t xml:space="preserve"> </w:t>
-      </w:r>
-      <w:r>
-        <w:t>например</w:t>
-      </w:r>
-      <w:r>
-        <w:t>:</w:t>
-      </w:r>
-      <w:proofErr w:type="gramEnd"/>
-      <w:r>
-        <w:t xml:space="preserve"> </w:t>
-      </w:r>
-      <w:r>
-        <w:t>«</w:t>
-      </w:r>
-      <w:proofErr w:type="spellStart"/>
-      <w:r>
-        <w:t>Нирви</w:t>
-      </w:r>
-      <w:proofErr w:type="spellEnd"/>
-      <w:r>
-        <w:t xml:space="preserve"> </w:t>
-      </w:r>
-      <w:ins w:id="52" w:author="Kirill" w:date="2014-10-07T00:10:00Z">
-        <w:r>
-          <w:t xml:space="preserve">| </w:t>
-        </w:r>
-      </w:ins>
-      <w:del w:id="53" w:author="Kirill" w:date="2014-10-07T00:10:00Z">
+      <w:del w:id="51" w:author="Kirill" w:date="2014-12-01T01:18:00Z">
+        <w:r>
+          <w:delText>При этом</w:delText>
+        </w:r>
+        <w:r>
+          <w:delText xml:space="preserve"> </w:delText>
+        </w:r>
+        <w:r>
+          <w:delText>если словоформы были преобразованы в систему письма, отличную от используемой в оригинальном источнике, следует указать это явным образом</w:delText>
+        </w:r>
+        <w:r>
+          <w:delText>,</w:delText>
+        </w:r>
+        <w:r>
+          <w:delText xml:space="preserve"> </w:delText>
+        </w:r>
+        <w:r>
+          <w:delText>например</w:delText>
+        </w:r>
+        <w:r>
+          <w:delText xml:space="preserve">: </w:delText>
+        </w:r>
+        <w:r>
+          <w:delText>«</w:delText>
+        </w:r>
+        <w:r>
+          <w:delText xml:space="preserve">Нирви </w:delText>
+        </w:r>
+      </w:del>
+      <w:del w:id="52" w:author="Kirill" w:date="2014-10-07T00:10:00Z">
         <w:r>
           <w:delText>(</w:delText>
         </w:r>
       </w:del>
-      <w:r>
-        <w:t>преобразован в МФА</w:t>
-      </w:r>
+      <w:del w:id="53" w:author="Kirill" w:date="2014-12-01T01:18:00Z">
+        <w:r>
+          <w:delText>преобразован в МФА</w:delText>
+        </w:r>
+      </w:del>
       <w:del w:id="54" w:author="Kirill" w:date="2014-10-07T00:10:00Z">
         <w:r>
           <w:delText>)</w:delText>
         </w:r>
       </w:del>
-      <w:r>
-        <w:t>»</w:t>
-      </w:r>
-      <w:r>
-        <w:t>.</w:t>
-      </w:r>
-      <w:r>
-        <w:t xml:space="preserve"> Не следует путать это с указанием источника самих переводов</w:t>
-      </w:r>
-      <w:r>
-        <w:t>:</w:t>
-      </w:r>
-      <w:r>
-        <w:t xml:space="preserve"> </w:t>
-      </w:r>
-      <w:r>
-        <w:t>в</w:t>
-      </w:r>
-      <w:r>
-        <w:t xml:space="preserve"> общем случае, источников словоформ может быть несколько, или вообще ни одного, поэтому источник перевода задаётся непосредственно на этапе загрузки.</w:t>
-      </w:r>
-    </w:p>
-    <w:p>
-      <w:r>
+      <w:del w:id="55" w:author="Kirill" w:date="2014-12-01T01:18:00Z">
+        <w:r>
+          <w:delText>»</w:delText>
+        </w:r>
+        <w:r>
+          <w:delText>.</w:delText>
+        </w:r>
+        <w:r>
+          <w:delText xml:space="preserve"> Не следует путать это с указанием источника самих переводов</w:delText>
+        </w:r>
+        <w:r>
+          <w:delText>:</w:delText>
+        </w:r>
+        <w:r>
+          <w:delText xml:space="preserve"> </w:delText>
+        </w:r>
+        <w:r>
+          <w:delText>в</w:delText>
+        </w:r>
+        <w:r>
+          <w:delText xml:space="preserve"> общем случае, источников словоформ может быть несколько, или вообще ни одного, поэтому источник перевода задаётся непосредственно на этапе загрузки.</w:delText>
+        </w:r>
+      </w:del>
+    </w:p>
+    <w:p>
+      <w:r>
+        <w:lastRenderedPageBreak/>
         <w:t>Способ обозначения</w:t>
       </w:r>
       <w:r>
@@ -1056,7 +1000,6 @@
     </w:p>
     <w:p>
       <w:r>
-        <w:lastRenderedPageBreak/>
         <w:t>Для каждой лексемы</w:t>
       </w:r>
       <w:r>
@@ -1084,7 +1027,7 @@
       <w:r>
         <w:t>словоформа</w:t>
       </w:r>
-      <w:del w:id="55" w:author="Kirill" w:date="2014-09-29T00:29:00Z">
+      <w:del w:id="56" w:author="Kirill" w:date="2014-09-29T00:29:00Z">
         <w:r>
           <w:delText xml:space="preserve"> "комментарий"</w:delText>
         </w:r>
@@ -1092,7 +1035,7 @@
       <w:r>
         <w:t xml:space="preserve"> [параметр]</w:t>
       </w:r>
-      <w:ins w:id="56" w:author="Kirill" w:date="2014-09-29T00:29:00Z">
+      <w:ins w:id="57" w:author="Kirill" w:date="2014-09-29T00:29:00Z">
         <w:r>
           <w:t xml:space="preserve"> "комментарий"</w:t>
         </w:r>
@@ -1132,12 +1075,12 @@
       <w:r>
         <w:t>грамматическую категорию (падеж, число, род и т.д.)</w:t>
       </w:r>
-      <w:ins w:id="57" w:author="Грушецкий Кирилл Игоревич" w:date="2014-11-25T18:17:00Z">
+      <w:ins w:id="58" w:author="Грушецкий Кирилл Игоревич" w:date="2014-11-25T18:17:00Z">
         <w:r>
           <w:t xml:space="preserve">; если грамматическая категория не указана, будет </w:t>
         </w:r>
       </w:ins>
-      <w:ins w:id="58" w:author="Грушецкий Кирилл Игоревич" w:date="2014-11-25T18:18:00Z">
+      <w:ins w:id="59" w:author="Грушецкий Кирилл Игоревич" w:date="2014-11-25T18:18:00Z">
         <w:r>
           <w:t>записана «словарная» грамматическая категория для данной синтактической категории в данном языке</w:t>
         </w:r>
@@ -1166,7 +1109,7 @@
       <w:r>
         <w:t xml:space="preserve"> для этого диалекта</w:t>
       </w:r>
-      <w:ins w:id="59" w:author="Грушецкий Кирилл Игоревич" w:date="2014-11-21T13:37:00Z">
+      <w:ins w:id="60" w:author="Грушецкий Кирилл Игоревич" w:date="2014-11-21T13:37:00Z">
         <w:r>
           <w:t xml:space="preserve"> (</w:t>
         </w:r>
@@ -1174,7 +1117,7 @@
           <w:t>ВНИМАНИЕ: если в «основном</w:t>
         </w:r>
       </w:ins>
-      <w:ins w:id="60" w:author="Грушецкий Кирилл Игоревич" w:date="2014-11-21T13:38:00Z">
+      <w:ins w:id="61" w:author="Грушецкий Кирилл Игоревич" w:date="2014-11-21T13:38:00Z">
         <w:r>
           <w:t>» диалекте словоформа также присутствует, он должен быть перечислен среди параметров)</w:t>
         </w:r>
@@ -1198,15 +1141,7 @@
         <w:t xml:space="preserve"> </w:t>
       </w:r>
       <w:r>
-        <w:t xml:space="preserve">— означает, что данная словоформа является </w:t>
-      </w:r>
-      <w:proofErr w:type="spellStart"/>
-      <w:r>
-        <w:t>идиолектным</w:t>
-      </w:r>
-      <w:proofErr w:type="spellEnd"/>
-      <w:r>
-        <w:t xml:space="preserve"> примером произношения</w:t>
+        <w:t>— означает, что данная словоформа является идиолектным примером произношения</w:t>
       </w:r>
       <w:r>
         <w:t>.</w:t>
@@ -1229,15 +1164,7 @@
         <w:t xml:space="preserve">файла. </w:t>
       </w:r>
       <w:r>
-        <w:t xml:space="preserve">Например, для обозначения </w:t>
-      </w:r>
-      <w:proofErr w:type="spellStart"/>
-      <w:r>
-        <w:t>нижнелужского</w:t>
-      </w:r>
-      <w:proofErr w:type="spellEnd"/>
-      <w:r>
-        <w:t xml:space="preserve"> диалекта </w:t>
+        <w:t xml:space="preserve">Например, для обозначения нижнелужского диалекта </w:t>
       </w:r>
       <w:r>
         <w:t xml:space="preserve">можно использовать </w:t>
@@ -1245,14 +1172,12 @@
       <w:r>
         <w:t>«</w:t>
       </w:r>
-      <w:proofErr w:type="spellStart"/>
       <w:r>
         <w:rPr>
           <w:lang w:val="en-US"/>
         </w:rPr>
         <w:t>Ala</w:t>
       </w:r>
-      <w:proofErr w:type="spellEnd"/>
       <w:r>
         <w:t>-</w:t>
       </w:r>
@@ -1268,37 +1193,33 @@
       <w:r>
         <w:t>.</w:t>
       </w:r>
-      <w:ins w:id="61" w:author="Грушецкий Кирилл Игоревич" w:date="2014-10-03T16:40:00Z">
+      <w:ins w:id="62" w:author="Грушецкий Кирилл Игоревич" w:date="2014-10-03T16:40:00Z">
         <w:r>
           <w:t xml:space="preserve"> Кроме того, если требуется записать несколько параметров одного вида, каждый из них необходимо указывать в отдельной паре квадратных скобок. </w:t>
         </w:r>
       </w:ins>
-      <w:ins w:id="62" w:author="Грушецкий Кирилл Игоревич" w:date="2014-10-03T16:41:00Z">
+      <w:ins w:id="63" w:author="Грушецкий Кирилл Игоревич" w:date="2014-10-03T16:41:00Z">
         <w:r>
           <w:t>Например, диалекты: «</w:t>
         </w:r>
         <w:r>
           <w:t>[</w:t>
         </w:r>
-        <w:proofErr w:type="spellStart"/>
         <w:r>
           <w:rPr>
             <w:lang w:val="en-US"/>
           </w:rPr>
           <w:t>Soi</w:t>
         </w:r>
-        <w:proofErr w:type="spellEnd"/>
         <w:r>
           <w:t>] [</w:t>
         </w:r>
-        <w:proofErr w:type="spellStart"/>
         <w:r>
           <w:rPr>
             <w:lang w:val="en-US"/>
           </w:rPr>
           <w:t>Ala</w:t>
         </w:r>
-        <w:proofErr w:type="spellEnd"/>
         <w:r>
           <w:t>-</w:t>
         </w:r>
@@ -1320,7 +1241,7 @@
       <w:r>
         <w:t>В комментарии к словоформе может быть приведены, например, обстоятельства произношения (для примеров от информантов).</w:t>
       </w:r>
-      <w:ins w:id="63" w:author="Kirill" w:date="2014-09-29T00:30:00Z">
+      <w:ins w:id="64" w:author="Kirill" w:date="2014-09-29T00:30:00Z">
         <w:r>
           <w:t xml:space="preserve"> Комментарий должен идти после всех параметров словоформы</w:t>
         </w:r>
@@ -1348,32 +1269,25 @@
     <w:p>
       <w:pPr>
         <w:ind w:left="708"/>
+        <w:rPr>
+          <w:ins w:id="65" w:author="Kirill" w:date="2014-12-01T01:19:00Z"/>
+        </w:rPr>
       </w:pPr>
       <w:r>
         <w:t>словоформа</w:t>
       </w:r>
-      <w:proofErr w:type="gramStart"/>
       <w:r>
         <w:t>1</w:t>
       </w:r>
-      <w:proofErr w:type="gramEnd"/>
-      <w:del w:id="64" w:author="Kirill" w:date="2014-09-29T00:29:00Z">
+      <w:del w:id="66" w:author="Kirill" w:date="2014-09-29T00:29:00Z">
         <w:r>
           <w:delText xml:space="preserve"> "комментарий"</w:delText>
         </w:r>
       </w:del>
       <w:r>
-        <w:t xml:space="preserve"> [</w:t>
-      </w:r>
-      <w:proofErr w:type="spellStart"/>
-      <w:r>
-        <w:t>грамматическая_категория</w:t>
-      </w:r>
-      <w:proofErr w:type="spellEnd"/>
-      <w:r>
-        <w:t>] [диалект] [информант]</w:t>
-      </w:r>
-      <w:ins w:id="65" w:author="Kirill" w:date="2014-09-29T00:29:00Z">
+        <w:t xml:space="preserve"> [грамматическая_категория] [диалект] [информант]</w:t>
+      </w:r>
+      <w:ins w:id="67" w:author="Kirill" w:date="2014-09-29T00:29:00Z">
         <w:r>
           <w:t xml:space="preserve"> "комментарий" </w:t>
         </w:r>
@@ -1387,29 +1301,45 @@
         </w:rPr>
         <w:t>N</w:t>
       </w:r>
-      <w:del w:id="66" w:author="Kirill" w:date="2014-09-29T00:29:00Z">
+      <w:del w:id="68" w:author="Kirill" w:date="2014-09-29T00:29:00Z">
         <w:r>
           <w:delText xml:space="preserve"> "комментарий"</w:delText>
         </w:r>
       </w:del>
       <w:r>
-        <w:t xml:space="preserve"> [</w:t>
-      </w:r>
-      <w:proofErr w:type="spellStart"/>
-      <w:r>
-        <w:t>грамматическая_категория</w:t>
-      </w:r>
-      <w:proofErr w:type="spellEnd"/>
-      <w:r>
-        <w:t>] [диалект] [информант]</w:t>
-      </w:r>
-      <w:ins w:id="67" w:author="Kirill" w:date="2014-09-29T00:29:00Z">
+        <w:t xml:space="preserve"> [грамматическая_категория] [диалект] [информант]</w:t>
+      </w:r>
+      <w:ins w:id="69" w:author="Kirill" w:date="2014-09-29T00:29:00Z">
         <w:r>
           <w:t xml:space="preserve"> "комментарий"</w:t>
         </w:r>
       </w:ins>
     </w:p>
     <w:p>
+      <w:ins w:id="70" w:author="Kirill" w:date="2014-12-01T01:19:00Z">
+        <w:r>
+          <w:t xml:space="preserve">Для </w:t>
+        </w:r>
+      </w:ins>
+      <w:ins w:id="71" w:author="Kirill" w:date="2014-12-01T01:20:00Z">
+        <w:r>
+          <w:t xml:space="preserve">преобразованных </w:t>
+        </w:r>
+      </w:ins>
+      <w:ins w:id="72" w:author="Kirill" w:date="2014-12-01T01:19:00Z">
+        <w:r>
+          <w:t xml:space="preserve">словоформ </w:t>
+        </w:r>
+      </w:ins>
+      <w:ins w:id="73" w:author="Kirill" w:date="2014-12-01T01:20:00Z">
+        <w:r>
+          <w:t>(перечисленных в третьем и последующих столбцах переводимого языка) указание параметров и комментариев не допускается, поскольку для них используются параметры и комментарии оригинальной словоформы.</w:t>
+        </w:r>
+      </w:ins>
+      <w:bookmarkStart w:id="74" w:name="_GoBack"/>
+      <w:bookmarkEnd w:id="74"/>
+    </w:p>
+    <w:p>
       <w:pPr>
         <w:pStyle w:val="1"/>
       </w:pPr>
@@ -1445,6 +1375,7 @@
     </w:p>
     <w:p>
       <w:r>
+        <w:lastRenderedPageBreak/>
         <w:t>Формат заголовка столбцов:</w:t>
       </w:r>
     </w:p>
@@ -1455,7 +1386,7 @@
       <w:r>
         <w:t>язык (диалект) [система записи</w:t>
       </w:r>
-      <w:ins w:id="68" w:author="Kirill" w:date="2014-10-07T00:08:00Z">
+      <w:ins w:id="75" w:author="Kirill" w:date="2014-10-07T00:08:00Z">
         <w:r>
           <w:t>]</w:t>
         </w:r>
@@ -1463,17 +1394,12 @@
       <w:r>
         <w:t xml:space="preserve"> </w:t>
       </w:r>
-      <w:del w:id="69" w:author="Грушецкий Кирилл Игоревич" w:date="2014-11-27T15:22:00Z">
-        <w:r>
-          <w:delText>@ источн</w:delText>
-        </w:r>
-        <w:bookmarkStart w:id="70" w:name="_GoBack"/>
-        <w:bookmarkEnd w:id="70"/>
-        <w:r>
-          <w:delText>ик данных</w:delText>
+      <w:del w:id="76" w:author="Грушецкий Кирилл Игоревич" w:date="2014-11-27T15:22:00Z">
+        <w:r>
+          <w:delText>@ источник данных</w:delText>
         </w:r>
       </w:del>
-      <w:del w:id="71" w:author="Kirill" w:date="2014-10-07T00:08:00Z">
+      <w:del w:id="77" w:author="Kirill" w:date="2014-10-07T00:08:00Z">
         <w:r>
           <w:delText>]</w:delText>
         </w:r>
@@ -1519,7 +1445,6 @@
     </w:p>
     <w:p>
       <w:r>
-        <w:lastRenderedPageBreak/>
         <w:t>С</w:t>
       </w:r>
       <w:r>
@@ -1531,7 +1456,7 @@
       <w:r>
         <w:t xml:space="preserve"> записи </w:t>
       </w:r>
-      <w:del w:id="72" w:author="Грушецкий Кирилл Игоревич" w:date="2014-11-27T15:24:00Z">
+      <w:del w:id="78" w:author="Грушецкий Кирилл Игоревич" w:date="2014-11-27T15:24:00Z">
         <w:r>
           <w:delText>и источник данных</w:delText>
         </w:r>
@@ -1539,7 +1464,7 @@
           <w:delText xml:space="preserve"> имеют </w:delText>
         </w:r>
       </w:del>
-      <w:ins w:id="73" w:author="Грушецкий Кирилл Игоревич" w:date="2014-11-27T15:24:00Z">
+      <w:ins w:id="79" w:author="Грушецкий Кирилл Игоревич" w:date="2014-11-27T15:24:00Z">
         <w:r>
           <w:t xml:space="preserve">имеет </w:t>
         </w:r>
@@ -1556,12 +1481,12 @@
       <w:r>
         <w:t xml:space="preserve"> также не </w:t>
       </w:r>
-      <w:del w:id="74" w:author="Грушецкий Кирилл Игоревич" w:date="2014-11-27T15:24:00Z">
+      <w:del w:id="80" w:author="Грушецкий Кирилл Игоревич" w:date="2014-11-27T15:24:00Z">
         <w:r>
           <w:delText>могут быть переопределены</w:delText>
         </w:r>
       </w:del>
-      <w:ins w:id="75" w:author="Грушецкий Кирилл Игоревич" w:date="2014-11-27T15:24:00Z">
+      <w:ins w:id="81" w:author="Грушецкий Кирилл Игоревич" w:date="2014-11-27T15:24:00Z">
         <w:r>
           <w:t>может быть переопределена</w:t>
         </w:r>
@@ -1569,7 +1494,7 @@
       <w:r>
         <w:t>.</w:t>
       </w:r>
-      <w:del w:id="76" w:author="Грушецкий Кирилл Игоревич" w:date="2014-11-27T15:24:00Z">
+      <w:del w:id="82" w:author="Грушецкий Кирилл Игоревич" w:date="2014-11-27T15:24:00Z">
         <w:r>
           <w:delText xml:space="preserve"> В общем случае, указание источника для слов-переводов не имеет смысла, поскольку</w:delText>
         </w:r>
@@ -1675,7 +1600,7 @@
       <w:pPr>
         <w:ind w:left="708"/>
       </w:pPr>
-      <w:ins w:id="77" w:author="Kirill" w:date="2014-10-01T22:07:00Z">
+      <w:ins w:id="83" w:author="Kirill" w:date="2014-10-01T22:07:00Z">
         <w:r>
           <w:t>[параметры лексемы]</w:t>
         </w:r>
@@ -1684,34 +1609,26 @@
         </w:r>
       </w:ins>
       <w:r>
-        <w:t>перевод [диалект] "</w:t>
-      </w:r>
-      <w:proofErr w:type="spellStart"/>
-      <w:r>
-        <w:t>комментарий_перевода</w:t>
-      </w:r>
-      <w:proofErr w:type="spellEnd"/>
-      <w:r>
-        <w:t>"</w:t>
+        <w:t>перевод [диалект] "комментарий_перевода"</w:t>
       </w:r>
     </w:p>
     <w:p>
       <w:pPr>
         <w:rPr>
-          <w:ins w:id="78" w:author="Kirill" w:date="2014-10-01T22:10:00Z"/>
+          <w:ins w:id="84" w:author="Kirill" w:date="2014-10-01T22:10:00Z"/>
         </w:rPr>
       </w:pPr>
-      <w:ins w:id="79" w:author="Kirill" w:date="2014-10-01T22:08:00Z">
+      <w:ins w:id="85" w:author="Kirill" w:date="2014-10-01T22:08:00Z">
         <w:r>
           <w:t xml:space="preserve">Поскольку из каждой такой строчки извлекается сразу лексема, словоформа и перевод (как связь), </w:t>
         </w:r>
       </w:ins>
-      <w:ins w:id="80" w:author="Kirill" w:date="2014-10-01T22:09:00Z">
+      <w:ins w:id="86" w:author="Kirill" w:date="2014-10-01T22:09:00Z">
         <w:r>
           <w:t xml:space="preserve">дополнительная информация может присутствовать как для лексемы, так и для перевода. Дополнительная информация для лексемы записывается в квадратных скобках перед словом, а дополнительная информация для перевода </w:t>
         </w:r>
       </w:ins>
-      <w:ins w:id="81" w:author="Kirill" w:date="2014-10-01T22:10:00Z">
+      <w:ins w:id="87" w:author="Kirill" w:date="2014-10-01T22:10:00Z">
         <w:r>
           <w:t xml:space="preserve">— </w:t>
         </w:r>
@@ -1723,10 +1640,10 @@
     <w:p>
       <w:pPr>
         <w:rPr>
-          <w:ins w:id="82" w:author="Kirill" w:date="2014-10-01T22:11:00Z"/>
+          <w:ins w:id="88" w:author="Kirill" w:date="2014-10-01T22:11:00Z"/>
         </w:rPr>
       </w:pPr>
-      <w:ins w:id="83" w:author="Kirill" w:date="2014-10-01T22:10:00Z">
+      <w:ins w:id="89" w:author="Kirill" w:date="2014-10-01T22:10:00Z">
         <w:r>
           <w:t>Для создаваемой лексемы-перевода можно задать параметры лексемы (те же, что и для переводимой лексемы).</w:t>
         </w:r>
@@ -1735,15 +1652,15 @@
     <w:p>
       <w:pPr>
         <w:rPr>
-          <w:ins w:id="84" w:author="Kirill" w:date="2014-10-01T22:12:00Z"/>
+          <w:ins w:id="90" w:author="Kirill" w:date="2014-10-01T22:12:00Z"/>
         </w:rPr>
       </w:pPr>
-      <w:ins w:id="85" w:author="Kirill" w:date="2014-10-01T22:11:00Z">
+      <w:ins w:id="91" w:author="Kirill" w:date="2014-10-01T22:11:00Z">
         <w:r>
           <w:t xml:space="preserve">Например, для ижорского слова </w:t>
         </w:r>
       </w:ins>
-      <w:ins w:id="86" w:author="Kirill" w:date="2014-10-01T22:12:00Z">
+      <w:ins w:id="92" w:author="Kirill" w:date="2014-10-01T22:12:00Z">
         <w:r>
           <w:t>«</w:t>
         </w:r>
@@ -1756,14 +1673,12 @@
         <w:r>
           <w:t>č</w:t>
         </w:r>
-        <w:proofErr w:type="spellStart"/>
         <w:r>
           <w:rPr>
             <w:lang w:val="en-US"/>
           </w:rPr>
           <w:t>kad</w:t>
         </w:r>
-        <w:proofErr w:type="spellEnd"/>
         <w:r>
           <w:t>» в качестве перевода будет использовано русское слово «очки». Оно употребляется только во множественном числе, поэтому можно записать:</w:t>
         </w:r>
@@ -1773,21 +1688,19 @@
       <w:pPr>
         <w:ind w:left="708"/>
         <w:rPr>
-          <w:ins w:id="87" w:author="Kirill" w:date="2014-10-01T22:07:00Z"/>
+          <w:ins w:id="93" w:author="Kirill" w:date="2014-10-01T22:07:00Z"/>
         </w:rPr>
       </w:pPr>
-      <w:ins w:id="88" w:author="Kirill" w:date="2014-10-01T22:13:00Z">
+      <w:ins w:id="94" w:author="Kirill" w:date="2014-10-01T22:13:00Z">
         <w:r>
           <w:t>[</w:t>
         </w:r>
-        <w:proofErr w:type="spellStart"/>
         <w:r>
           <w:rPr>
             <w:lang w:val="en-US"/>
           </w:rPr>
           <w:t>pl</w:t>
         </w:r>
-        <w:proofErr w:type="spellEnd"/>
         <w:r>
           <w:t xml:space="preserve">] </w:t>
         </w:r>
@@ -1843,21 +1756,8 @@
       <w:pPr>
         <w:ind w:left="708"/>
       </w:pPr>
-      <w:proofErr w:type="spellStart"/>
-      <w:r>
-        <w:t>bill</w:t>
-      </w:r>
-      <w:proofErr w:type="spellEnd"/>
-      <w:r>
-        <w:t xml:space="preserve"> [брит.] | </w:t>
-      </w:r>
-      <w:proofErr w:type="spellStart"/>
-      <w:r>
-        <w:t>check</w:t>
-      </w:r>
-      <w:proofErr w:type="spellEnd"/>
-      <w:r>
-        <w:t xml:space="preserve"> [амер.]</w:t>
+      <w:r>
+        <w:t>bill [брит.] | check [амер.]</w:t>
       </w:r>
     </w:p>
     <w:p>
@@ -1904,6 +1804,7 @@
     </w:p>
     <w:p>
       <w:r>
+        <w:lastRenderedPageBreak/>
         <w:t>Внутри группы переводы</w:t>
       </w:r>
       <w:r>
@@ -1985,7 +1886,6 @@
         </w:numPr>
       </w:pPr>
       <w:r>
-        <w:lastRenderedPageBreak/>
         <w:t>диалект</w:t>
       </w:r>
       <w:r>
@@ -2008,60 +1908,20 @@
         <w:ind w:left="708"/>
       </w:pPr>
       <w:r>
-        <w:t>[тема] [диалект] "</w:t>
-      </w:r>
-      <w:proofErr w:type="spellStart"/>
-      <w:r>
-        <w:t>комментарий_группы</w:t>
-      </w:r>
-      <w:proofErr w:type="spellEnd"/>
-      <w:r>
-        <w:t>"</w:t>
-      </w:r>
-      <w:del w:id="89" w:author="Kirill" w:date="2014-09-29T00:05:00Z">
+        <w:t>[тема] [диалект] "комментарий_группы"</w:t>
+      </w:r>
+      <w:del w:id="95" w:author="Kirill" w:date="2014-09-29T00:05:00Z">
         <w:r>
           <w:delText>:</w:delText>
         </w:r>
       </w:del>
-      <w:ins w:id="90" w:author="Kirill" w:date="2014-09-29T00:05:00Z">
+      <w:ins w:id="96" w:author="Kirill" w:date="2014-09-29T00:05:00Z">
         <w:r>
           <w:t xml:space="preserve"> @</w:t>
         </w:r>
       </w:ins>
       <w:r>
-        <w:t xml:space="preserve"> перевод</w:t>
-      </w:r>
-      <w:proofErr w:type="gramStart"/>
-      <w:r>
-        <w:t>1</w:t>
-      </w:r>
-      <w:proofErr w:type="gramEnd"/>
-      <w:r>
-        <w:t xml:space="preserve"> [диалект] "</w:t>
-      </w:r>
-      <w:proofErr w:type="spellStart"/>
-      <w:r>
-        <w:t>комментарий_перевода</w:t>
-      </w:r>
-      <w:proofErr w:type="spellEnd"/>
-      <w:r>
-        <w:t xml:space="preserve">" | </w:t>
-      </w:r>
-      <w:proofErr w:type="spellStart"/>
-      <w:r>
-        <w:t>переводN</w:t>
-      </w:r>
-      <w:proofErr w:type="spellEnd"/>
-      <w:r>
-        <w:t xml:space="preserve"> [диалект] "</w:t>
-      </w:r>
-      <w:proofErr w:type="spellStart"/>
-      <w:r>
-        <w:t>комментарий_перевода</w:t>
-      </w:r>
-      <w:proofErr w:type="spellEnd"/>
-      <w:r>
-        <w:t>"</w:t>
+        <w:t xml:space="preserve"> перевод1 [диалект] "комментарий_перевода" | переводN [диалект] "комментарий_перевода"</w:t>
       </w:r>
     </w:p>
     <w:p>
@@ -2100,7 +1960,6 @@
           </w:rPr>
           <w:t>://</w:t>
         </w:r>
-        <w:proofErr w:type="spellStart"/>
         <w:r>
           <w:rPr>
             <w:rStyle w:val="a9"/>
@@ -2108,14 +1967,12 @@
           </w:rPr>
           <w:t>slovari</w:t>
         </w:r>
-        <w:proofErr w:type="spellEnd"/>
         <w:r>
           <w:rPr>
             <w:rStyle w:val="a9"/>
           </w:rPr>
           <w:t>.</w:t>
         </w:r>
-        <w:proofErr w:type="spellStart"/>
         <w:r>
           <w:rPr>
             <w:rStyle w:val="a9"/>
@@ -2123,14 +1980,12 @@
           </w:rPr>
           <w:t>yandex</w:t>
         </w:r>
-        <w:proofErr w:type="spellEnd"/>
         <w:r>
           <w:rPr>
             <w:rStyle w:val="a9"/>
           </w:rPr>
           <w:t>.</w:t>
         </w:r>
-        <w:proofErr w:type="spellStart"/>
         <w:r>
           <w:rPr>
             <w:rStyle w:val="a9"/>
@@ -2138,7 +1993,6 @@
           </w:rPr>
           <w:t>ru</w:t>
         </w:r>
-        <w:proofErr w:type="spellEnd"/>
         <w:r>
           <w:rPr>
             <w:rStyle w:val="a9"/>
@@ -2183,12 +2037,12 @@
       <w:r>
         <w:t>[амер.]</w:t>
       </w:r>
-      <w:del w:id="91" w:author="Kirill" w:date="2014-09-29T00:05:00Z">
+      <w:del w:id="97" w:author="Kirill" w:date="2014-09-29T00:05:00Z">
         <w:r>
           <w:delText>:</w:delText>
         </w:r>
       </w:del>
-      <w:ins w:id="92" w:author="Kirill" w:date="2014-09-29T00:05:00Z">
+      <w:ins w:id="98" w:author="Kirill" w:date="2014-09-29T00:05:00Z">
         <w:r>
           <w:t xml:space="preserve"> @</w:t>
         </w:r>
@@ -2251,12 +2105,12 @@
       <w:r>
         <w:t xml:space="preserve"> №</w:t>
       </w:r>
-      <w:del w:id="93" w:author="Kirill" w:date="2014-09-28T20:51:00Z">
+      <w:del w:id="99" w:author="Kirill" w:date="2014-09-28T20:51:00Z">
         <w:r>
           <w:delText xml:space="preserve">11 </w:delText>
         </w:r>
       </w:del>
-      <w:ins w:id="94" w:author="Kirill" w:date="2014-09-28T20:51:00Z">
+      <w:ins w:id="100" w:author="Kirill" w:date="2014-09-28T20:51:00Z">
         <w:r>
           <w:t>9</w:t>
         </w:r>
@@ -2281,7 +2135,6 @@
           </w:rPr>
           <w:t>://</w:t>
         </w:r>
-        <w:proofErr w:type="spellStart"/>
         <w:r>
           <w:rPr>
             <w:rStyle w:val="a9"/>
@@ -2289,14 +2142,12 @@
           </w:rPr>
           <w:t>slovari</w:t>
         </w:r>
-        <w:proofErr w:type="spellEnd"/>
         <w:r>
           <w:rPr>
             <w:rStyle w:val="a9"/>
           </w:rPr>
           <w:t>.</w:t>
         </w:r>
-        <w:proofErr w:type="spellStart"/>
         <w:r>
           <w:rPr>
             <w:rStyle w:val="a9"/>
@@ -2304,14 +2155,12 @@
           </w:rPr>
           <w:t>yandex</w:t>
         </w:r>
-        <w:proofErr w:type="spellEnd"/>
         <w:r>
           <w:rPr>
             <w:rStyle w:val="a9"/>
           </w:rPr>
           <w:t>.</w:t>
         </w:r>
-        <w:proofErr w:type="spellStart"/>
         <w:r>
           <w:rPr>
             <w:rStyle w:val="a9"/>
@@ -2319,7 +2168,6 @@
           </w:rPr>
           <w:t>ru</w:t>
         </w:r>
-        <w:proofErr w:type="spellEnd"/>
         <w:r>
           <w:rPr>
             <w:rStyle w:val="a9"/>
@@ -2361,22 +2209,22 @@
       <w:pPr>
         <w:ind w:left="708"/>
       </w:pPr>
-      <w:ins w:id="95" w:author="Kirill" w:date="2014-09-28T20:52:00Z">
+      <w:ins w:id="101" w:author="Kirill" w:date="2014-09-28T20:52:00Z">
         <w:r>
           <w:t>[рел.]</w:t>
         </w:r>
       </w:ins>
-      <w:ins w:id="96" w:author="Kirill" w:date="2014-09-29T00:05:00Z">
+      <w:ins w:id="102" w:author="Kirill" w:date="2014-09-29T00:05:00Z">
         <w:r>
           <w:t xml:space="preserve"> @</w:t>
         </w:r>
       </w:ins>
-      <w:ins w:id="97" w:author="Kirill" w:date="2014-09-28T20:52:00Z">
+      <w:ins w:id="103" w:author="Kirill" w:date="2014-09-28T20:52:00Z">
         <w:r>
           <w:t xml:space="preserve"> чин, степень священства </w:t>
         </w:r>
       </w:ins>
-      <w:del w:id="98" w:author="Kirill" w:date="2014-09-28T20:52:00Z">
+      <w:del w:id="104" w:author="Kirill" w:date="2014-09-28T20:52:00Z">
         <w:r>
           <w:delText>[рел.] "(</w:delText>
         </w:r>
@@ -2407,7 +2255,7 @@
       <w:r>
         <w:t>» — это тема</w:t>
       </w:r>
-      <w:del w:id="99" w:author="Kirill" w:date="2014-09-28T20:52:00Z">
+      <w:del w:id="105" w:author="Kirill" w:date="2014-09-28T20:52:00Z">
         <w:r>
           <w:delText xml:space="preserve">, а </w:delText>
         </w:r>
@@ -2465,25 +2313,17 @@
         <w:t>"</w:t>
       </w:r>
       <w:r>
-        <w:t xml:space="preserve">вводит </w:t>
-      </w:r>
-      <w:proofErr w:type="spellStart"/>
-      <w:r>
-        <w:t>предикатив</w:t>
-      </w:r>
-      <w:proofErr w:type="spellEnd"/>
-      <w:r>
-        <w:t xml:space="preserve"> и др. члены предложения со значением</w:t>
+        <w:t>вводит предикатив и др. члены предложения со значением</w:t>
       </w:r>
       <w:r>
         <w:t>"</w:t>
       </w:r>
-      <w:del w:id="100" w:author="Kirill" w:date="2014-09-29T00:06:00Z">
+      <w:del w:id="106" w:author="Kirill" w:date="2014-09-29T00:06:00Z">
         <w:r>
           <w:delText>:</w:delText>
         </w:r>
       </w:del>
-      <w:ins w:id="101" w:author="Kirill" w:date="2014-09-29T00:06:00Z">
+      <w:ins w:id="107" w:author="Kirill" w:date="2014-09-29T00:06:00Z">
         <w:r>
           <w:t xml:space="preserve"> @</w:t>
         </w:r>
@@ -2506,15 +2346,7 @@
         <w:t>В этом случае комментарий "</w:t>
       </w:r>
       <w:r>
-        <w:t xml:space="preserve">вводит </w:t>
-      </w:r>
-      <w:proofErr w:type="spellStart"/>
-      <w:r>
-        <w:t>предикатив</w:t>
-      </w:r>
-      <w:proofErr w:type="spellEnd"/>
-      <w:r>
-        <w:t xml:space="preserve"> и др. члены предложения со значением</w:t>
+        <w:t>вводит предикатив и др. члены предложения со значением</w:t>
       </w:r>
       <w:r>
         <w:t>" объясняет семантику (смысл) группы перевода.</w:t>
@@ -2543,12 +2375,12 @@
       <w:r>
         <w:t>Если какой либо элемент вводимой информации (например, комментарий), слишком длинен, можно использовать метки «*1», «*2» и т.д. Текст, который должен быть вставлен вместо меток вводится после всех столбцов (</w:t>
       </w:r>
-      <w:del w:id="102" w:author="Kirill" w:date="2014-10-03T23:34:00Z">
+      <w:del w:id="108" w:author="Kirill" w:date="2014-10-03T23:34:00Z">
         <w:r>
           <w:delText>в каждой следующей ячейке</w:delText>
         </w:r>
       </w:del>
-      <w:ins w:id="103" w:author="Kirill" w:date="2014-10-03T23:34:00Z">
+      <w:ins w:id="109" w:author="Kirill" w:date="2014-10-03T23:34:00Z">
         <w:r>
           <w:t>внутри одной ячейки</w:t>
         </w:r>
@@ -2587,6 +2419,7 @@
         </w:rPr>
       </w:pPr>
       <w:r>
+        <w:lastRenderedPageBreak/>
         <w:t xml:space="preserve">Кроме того, описанный способ массовой загрузки не предполагает ввод для целевых языков </w:t>
       </w:r>
       <w:r>
@@ -2607,7 +2440,7 @@
       <w:r>
         <w:t xml:space="preserve"> Теоретически это возможно</w:t>
       </w:r>
-      <w:del w:id="104" w:author="Kirill" w:date="2014-10-03T23:35:00Z">
+      <w:del w:id="110" w:author="Kirill" w:date="2014-10-03T23:35:00Z">
         <w:r>
           <w:delText xml:space="preserve"> (через введение объединяющих круглых скобок или через метки)</w:delText>
         </w:r>
@@ -2682,7 +2515,7 @@
           <w:rPr>
             <w:noProof/>
           </w:rPr>
-          <w:t>4</w:t>
+          <w:t>3</w:t>
         </w:r>
         <w:r>
           <w:fldChar w:fldCharType="end"/>

</xml_diff>

<commit_message>
parse csv warnings collection added
</commit_message>
<xml_diff>
--- a/docs/import_manual.docx
+++ b/docs/import_manual.docx
@@ -37,6 +37,11 @@
       </w:r>
     </w:p>
     <w:p>
+      <w:pPr>
+        <w:rPr>
+          <w:ins w:id="2" w:author="Грушецкий Кирилл Игоревич" w:date="2014-12-01T15:30:00Z"/>
+        </w:rPr>
+      </w:pPr>
       <w:r>
         <w:t xml:space="preserve">Массовая загрузка словарных данных осуществляется через </w:t>
       </w:r>
@@ -78,15 +83,34 @@
       </w:r>
     </w:p>
     <w:p>
+      <w:ins w:id="3" w:author="Грушецкий Кирилл Игоревич" w:date="2014-12-01T15:30:00Z">
+        <w:r>
+          <w:t xml:space="preserve">На данный момент используется кодировка </w:t>
+        </w:r>
+        <w:r>
+          <w:rPr>
+            <w:lang w:val="en-US"/>
+          </w:rPr>
+          <w:t>UTF</w:t>
+        </w:r>
+        <w:r>
+          <w:t>-8</w:t>
+        </w:r>
+        <w:r>
+          <w:t>, разделить — табуляция.</w:t>
+        </w:r>
+      </w:ins>
+    </w:p>
+    <w:p>
       <w:r>
         <w:t xml:space="preserve">Для каждого источника </w:t>
       </w:r>
-      <w:del w:id="2" w:author="Грушецкий Кирилл Игоревич" w:date="2014-11-25T17:44:00Z">
+      <w:del w:id="4" w:author="Грушецкий Кирилл Игоревич" w:date="2014-11-25T17:44:00Z">
         <w:r>
           <w:delText xml:space="preserve">переводов </w:delText>
         </w:r>
       </w:del>
-      <w:ins w:id="3" w:author="Грушецкий Кирилл Игоревич" w:date="2014-11-25T17:44:00Z">
+      <w:ins w:id="5" w:author="Грушецкий Кирилл Игоревич" w:date="2014-11-25T17:44:00Z">
         <w:r>
           <w:t xml:space="preserve">данных </w:t>
         </w:r>
@@ -94,12 +118,12 @@
       <w:r>
         <w:t xml:space="preserve">следует использовать свой файл. Источник </w:t>
       </w:r>
-      <w:del w:id="4" w:author="Грушецкий Кирилл Игоревич" w:date="2014-11-25T17:46:00Z">
+      <w:del w:id="6" w:author="Грушецкий Кирилл Игоревич" w:date="2014-11-25T17:46:00Z">
         <w:r>
           <w:delText xml:space="preserve">переводов </w:delText>
         </w:r>
       </w:del>
-      <w:ins w:id="5" w:author="Грушецкий Кирилл Игоревич" w:date="2014-11-25T17:46:00Z">
+      <w:ins w:id="7" w:author="Грушецкий Кирилл Игоревич" w:date="2014-11-25T17:46:00Z">
         <w:r>
           <w:t xml:space="preserve">данных </w:t>
         </w:r>
@@ -116,9 +140,14 @@
       <w:r>
         <w:t>лексем) переводимого языка словам (лексемам) других языков</w:t>
       </w:r>
-      <w:ins w:id="6" w:author="Грушецкий Кирилл Игоревич" w:date="2014-11-25T18:20:00Z">
+      <w:ins w:id="8" w:author="Грушецкий Кирилл Игоревич" w:date="2014-11-25T18:20:00Z">
         <w:r>
           <w:t xml:space="preserve"> и существовании словоформ</w:t>
+        </w:r>
+      </w:ins>
+      <w:ins w:id="9" w:author="Грушецкий Кирилл Игоревич" w:date="2014-12-01T15:37:00Z">
+        <w:r>
+          <w:t>, используемых в этих переводах</w:t>
         </w:r>
       </w:ins>
       <w:r>
@@ -165,9 +194,29 @@
           <w:numId w:val="4"/>
         </w:numPr>
       </w:pPr>
+      <w:ins w:id="10" w:author="Грушецкий Кирилл Игоревич" w:date="2014-12-01T16:13:00Z">
+        <w:r>
+          <w:t xml:space="preserve">часть речи всех лексем строки и </w:t>
+        </w:r>
+      </w:ins>
+      <w:ins w:id="11" w:author="Грушецкий Кирилл Игоревич" w:date="2014-12-01T15:39:00Z">
+        <w:r>
+          <w:t xml:space="preserve">параметры </w:t>
+        </w:r>
+      </w:ins>
       <w:r>
         <w:t>лексемы</w:t>
       </w:r>
+      <w:ins w:id="12" w:author="Грушецкий Кирилл Игоревич" w:date="2014-12-01T16:10:00Z">
+        <w:r>
+          <w:t xml:space="preserve"> </w:t>
+        </w:r>
+      </w:ins>
+      <w:ins w:id="13" w:author="Грушецкий Кирилл Игоревич" w:date="2014-12-01T16:13:00Z">
+        <w:r>
+          <w:t>переводимого языка</w:t>
+        </w:r>
+      </w:ins>
     </w:p>
     <w:p>
       <w:pPr>
@@ -180,6 +229,11 @@
       <w:r>
         <w:t>словоформы</w:t>
       </w:r>
+      <w:ins w:id="14" w:author="Грушецкий Кирилл Игоревич" w:date="2014-12-01T15:39:00Z">
+        <w:r>
+          <w:t xml:space="preserve"> переводимого языка</w:t>
+        </w:r>
+      </w:ins>
     </w:p>
     <w:p>
       <w:pPr>
@@ -189,70 +243,90 @@
           <w:numId w:val="4"/>
         </w:numPr>
         <w:rPr>
-          <w:ins w:id="7" w:author="Kirill" w:date="2014-10-07T21:39:00Z"/>
+          <w:ins w:id="15" w:author="Kirill" w:date="2014-10-07T21:39:00Z"/>
         </w:rPr>
       </w:pPr>
       <w:r>
         <w:t>переводы</w:t>
       </w:r>
-    </w:p>
-    <w:p>
-      <w:ins w:id="8" w:author="Kirill" w:date="2014-10-07T21:40:00Z">
+      <w:ins w:id="16" w:author="Грушецкий Кирилл Игоревич" w:date="2014-12-01T15:39:00Z">
+        <w:r>
+          <w:t xml:space="preserve"> (</w:t>
+        </w:r>
+      </w:ins>
+      <w:ins w:id="17" w:author="Грушецкий Кирилл Игоревич" w:date="2014-12-01T16:14:00Z">
+        <w:r>
+          <w:t xml:space="preserve">параметры </w:t>
+        </w:r>
+      </w:ins>
+      <w:ins w:id="18" w:author="Грушецкий Кирилл Игоревич" w:date="2014-12-01T16:10:00Z">
+        <w:r>
+          <w:t xml:space="preserve">лексем и </w:t>
+        </w:r>
+      </w:ins>
+      <w:ins w:id="19" w:author="Грушецкий Кирилл Игоревич" w:date="2014-12-01T15:39:00Z">
+        <w:r>
+          <w:t>словоформы целевого языка)</w:t>
+        </w:r>
+      </w:ins>
+    </w:p>
+    <w:p>
+      <w:ins w:id="20" w:author="Kirill" w:date="2014-10-07T21:40:00Z">
         <w:r>
           <w:t xml:space="preserve">Важно: программа использует определенные </w:t>
         </w:r>
       </w:ins>
-      <w:ins w:id="9" w:author="Kirill" w:date="2014-10-07T21:41:00Z">
+      <w:ins w:id="21" w:author="Kirill" w:date="2014-10-07T21:41:00Z">
         <w:r>
           <w:t>специальные символы при разборе файла (описано ниже), поэтому в самих словарных данных (</w:t>
         </w:r>
       </w:ins>
-      <w:ins w:id="10" w:author="Kirill" w:date="2014-10-07T22:37:00Z">
+      <w:ins w:id="22" w:author="Kirill" w:date="2014-10-07T22:37:00Z">
         <w:r>
           <w:t>т.е. в том, что содержится в источнике</w:t>
         </w:r>
       </w:ins>
-      <w:ins w:id="11" w:author="Kirill" w:date="2014-10-07T21:41:00Z">
+      <w:ins w:id="23" w:author="Kirill" w:date="2014-10-07T21:41:00Z">
         <w:r>
           <w:t>)</w:t>
         </w:r>
       </w:ins>
-      <w:ins w:id="12" w:author="Kirill" w:date="2014-10-07T22:37:00Z">
+      <w:ins w:id="24" w:author="Kirill" w:date="2014-10-07T22:37:00Z">
         <w:r>
           <w:t xml:space="preserve"> таки</w:t>
         </w:r>
       </w:ins>
-      <w:ins w:id="13" w:author="Kirill" w:date="2014-10-07T22:39:00Z">
+      <w:ins w:id="25" w:author="Kirill" w:date="2014-10-07T22:39:00Z">
         <w:r>
           <w:t>х</w:t>
         </w:r>
       </w:ins>
-      <w:ins w:id="14" w:author="Kirill" w:date="2014-10-07T22:37:00Z">
-        <w:r>
-          <w:t xml:space="preserve"> специсимвол</w:t>
-        </w:r>
-      </w:ins>
-      <w:ins w:id="15" w:author="Kirill" w:date="2014-10-07T22:39:00Z">
+      <w:ins w:id="26" w:author="Kirill" w:date="2014-10-07T22:37:00Z">
+        <w:r>
+          <w:t xml:space="preserve"> спецсимвол</w:t>
+        </w:r>
+      </w:ins>
+      <w:ins w:id="27" w:author="Kirill" w:date="2014-10-07T22:39:00Z">
         <w:r>
           <w:t>ов следует избегать</w:t>
         </w:r>
       </w:ins>
-      <w:ins w:id="16" w:author="Kirill" w:date="2014-10-07T22:37:00Z">
+      <w:ins w:id="28" w:author="Kirill" w:date="2014-10-07T22:37:00Z">
         <w:r>
           <w:t xml:space="preserve"> или экрани</w:t>
         </w:r>
       </w:ins>
-      <w:ins w:id="17" w:author="Kirill" w:date="2014-10-07T22:39:00Z">
+      <w:ins w:id="29" w:author="Kirill" w:date="2014-10-07T22:39:00Z">
         <w:r>
           <w:t>ровать их</w:t>
         </w:r>
       </w:ins>
-      <w:ins w:id="18" w:author="Kirill" w:date="2014-10-07T22:37:00Z">
+      <w:ins w:id="30" w:author="Kirill" w:date="2014-10-07T22:37:00Z">
         <w:r>
           <w:t xml:space="preserve">. </w:t>
         </w:r>
       </w:ins>
-      <w:ins w:id="19" w:author="Kirill" w:date="2014-10-07T22:38:00Z">
+      <w:ins w:id="31" w:author="Kirill" w:date="2014-10-07T22:38:00Z">
         <w:r>
           <w:t xml:space="preserve">Следующие символы являются специальными: </w:t>
         </w:r>
@@ -260,17 +334,17 @@
           <w:t xml:space="preserve">[, ], </w:t>
         </w:r>
       </w:ins>
-      <w:ins w:id="20" w:author="Kirill" w:date="2014-10-07T22:39:00Z">
+      <w:ins w:id="32" w:author="Kirill" w:date="2014-10-07T22:39:00Z">
         <w:r>
           <w:t>", @, |.</w:t>
         </w:r>
       </w:ins>
-      <w:ins w:id="21" w:author="Kirill" w:date="2014-11-25T21:51:00Z">
+      <w:ins w:id="33" w:author="Kirill" w:date="2014-11-25T21:51:00Z">
         <w:r>
           <w:t xml:space="preserve"> Кроме того, для маркировки расширенных комментариев используется последовательность </w:t>
         </w:r>
       </w:ins>
-      <w:ins w:id="22" w:author="Kirill" w:date="2014-11-25T21:52:00Z">
+      <w:ins w:id="34" w:author="Kirill" w:date="2014-11-25T21:52:00Z">
         <w:r>
           <w:t>«*</w:t>
         </w:r>
@@ -309,6 +383,11 @@
       <w:r>
         <w:t>ом новой лексемы</w:t>
       </w:r>
+      <w:ins w:id="35" w:author="Грушецкий Кирилл Игоревич" w:date="2014-12-01T16:10:00Z">
+        <w:r>
+          <w:t xml:space="preserve"> переводимого языка</w:t>
+        </w:r>
+      </w:ins>
       <w:r>
         <w:t>:</w:t>
       </w:r>
@@ -437,6 +516,7 @@
     </w:p>
     <w:p>
       <w:r>
+        <w:lastRenderedPageBreak/>
         <w:t xml:space="preserve">Формат </w:t>
       </w:r>
       <w:r>
@@ -450,7 +530,7 @@
       <w:r>
         <w:t>часть речи</w:t>
       </w:r>
-      <w:ins w:id="23" w:author="Kirill" w:date="2014-08-03T14:33:00Z">
+      <w:ins w:id="36" w:author="Kirill" w:date="2014-08-03T14:33:00Z">
         <w:r>
           <w:t xml:space="preserve"> [</w:t>
         </w:r>
@@ -461,7 +541,7 @@
           <w:t>]</w:t>
         </w:r>
       </w:ins>
-      <w:del w:id="24" w:author="Kirill" w:date="2014-09-30T00:25:00Z">
+      <w:del w:id="37" w:author="Kirill" w:date="2014-09-30T00:25:00Z">
         <w:r>
           <w:delText xml:space="preserve"> [классификатор словоизменения]</w:delText>
         </w:r>
@@ -469,7 +549,6 @@
     </w:p>
     <w:p>
       <w:r>
-        <w:lastRenderedPageBreak/>
         <w:t xml:space="preserve">Часть речи </w:t>
       </w:r>
       <w:r>
@@ -569,15 +648,15 @@
     <w:p>
       <w:pPr>
         <w:rPr>
-          <w:ins w:id="25" w:author="Грушецкий Кирилл Игоревич" w:date="2014-10-03T16:42:00Z"/>
+          <w:ins w:id="38" w:author="Грушецкий Кирилл Игоревич" w:date="2014-10-03T16:42:00Z"/>
         </w:rPr>
       </w:pPr>
-      <w:ins w:id="26" w:author="Kirill" w:date="2014-09-30T00:26:00Z">
+      <w:ins w:id="39" w:author="Kirill" w:date="2014-09-30T00:26:00Z">
         <w:r>
           <w:t xml:space="preserve">Параметрами лексемы могут быть указания на особенности лексемы (например, </w:t>
         </w:r>
       </w:ins>
-      <w:ins w:id="27" w:author="Kirill" w:date="2014-08-03T14:35:00Z">
+      <w:ins w:id="40" w:author="Kirill" w:date="2014-08-03T14:35:00Z">
         <w:r>
           <w:rPr>
             <w:lang w:val="en-US"/>
@@ -591,17 +670,17 @@
           <w:t>указание того, что лексема употребляется только во множественном числе</w:t>
         </w:r>
       </w:ins>
-      <w:ins w:id="28" w:author="Kirill" w:date="2014-09-30T00:29:00Z">
+      <w:ins w:id="41" w:author="Kirill" w:date="2014-09-30T00:29:00Z">
         <w:r>
           <w:t xml:space="preserve">) или </w:t>
         </w:r>
       </w:ins>
-      <w:ins w:id="29" w:author="Kirill" w:date="2014-09-30T00:30:00Z">
+      <w:ins w:id="42" w:author="Kirill" w:date="2014-09-30T00:30:00Z">
         <w:r>
           <w:t>значение</w:t>
         </w:r>
       </w:ins>
-      <w:ins w:id="30" w:author="Kirill" w:date="2014-09-30T00:25:00Z">
+      <w:ins w:id="43" w:author="Kirill" w:date="2014-09-30T00:25:00Z">
         <w:r>
           <w:t xml:space="preserve"> </w:t>
         </w:r>
@@ -609,22 +688,22 @@
           <w:t>классификатор</w:t>
         </w:r>
       </w:ins>
-      <w:ins w:id="31" w:author="Kirill" w:date="2014-09-30T00:30:00Z">
+      <w:ins w:id="44" w:author="Kirill" w:date="2014-09-30T00:30:00Z">
         <w:r>
           <w:t>а</w:t>
         </w:r>
       </w:ins>
-      <w:ins w:id="32" w:author="Kirill" w:date="2014-09-30T00:25:00Z">
+      <w:ins w:id="45" w:author="Kirill" w:date="2014-09-30T00:25:00Z">
         <w:r>
           <w:t xml:space="preserve"> словоизменения</w:t>
         </w:r>
       </w:ins>
-      <w:ins w:id="33" w:author="Kirill" w:date="2014-08-03T14:36:00Z">
+      <w:ins w:id="46" w:author="Kirill" w:date="2014-08-03T14:36:00Z">
         <w:r>
           <w:t>.</w:t>
         </w:r>
       </w:ins>
-      <w:ins w:id="34" w:author="Kirill" w:date="2014-10-01T22:05:00Z">
+      <w:ins w:id="47" w:author="Kirill" w:date="2014-10-01T22:05:00Z">
         <w:r>
           <w:t xml:space="preserve"> </w:t>
         </w:r>
@@ -632,29 +711,34 @@
           <w:t>Таких параметров может быть несколько, каждый указывается в отдельной паре квадратных скобок.</w:t>
         </w:r>
       </w:ins>
+      <w:ins w:id="48" w:author="Грушецкий Кирилл Игоревич" w:date="2014-12-01T16:14:00Z">
+        <w:r>
+          <w:t xml:space="preserve"> Параметры, указанные в первом столбце (в отличие от части речи), распространяются только на лексему переводимого языка.</w:t>
+        </w:r>
+      </w:ins>
     </w:p>
     <w:p>
       <w:pPr>
         <w:rPr>
-          <w:ins w:id="35" w:author="Kirill" w:date="2014-08-03T14:34:00Z"/>
+          <w:ins w:id="49" w:author="Kirill" w:date="2014-08-03T14:34:00Z"/>
         </w:rPr>
       </w:pPr>
-      <w:ins w:id="36" w:author="Грушецкий Кирилл Игоревич" w:date="2014-10-03T16:42:00Z">
+      <w:ins w:id="50" w:author="Грушецкий Кирилл Игоревич" w:date="2014-10-03T16:42:00Z">
         <w:r>
           <w:t>Важно: все параметры</w:t>
         </w:r>
       </w:ins>
-      <w:ins w:id="37" w:author="Грушецкий Кирилл Игоревич" w:date="2014-10-03T16:43:00Z">
+      <w:ins w:id="51" w:author="Грушецкий Кирилл Игоревич" w:date="2014-10-03T16:43:00Z">
         <w:r>
           <w:t xml:space="preserve"> (перечисленные как в этом, так и в последующих разделах)</w:t>
         </w:r>
       </w:ins>
-      <w:ins w:id="38" w:author="Грушецкий Кирилл Игоревич" w:date="2014-10-03T16:42:00Z">
+      <w:ins w:id="52" w:author="Грушецкий Кирилл Игоревич" w:date="2014-10-03T16:42:00Z">
         <w:r>
           <w:t>, записываемые в квадр</w:t>
         </w:r>
       </w:ins>
-      <w:ins w:id="39" w:author="Грушецкий Кирилл Игоревич" w:date="2014-10-03T16:43:00Z">
+      <w:ins w:id="53" w:author="Грушецкий Кирилл Игоревич" w:date="2014-10-03T16:43:00Z">
         <w:r>
           <w:t>атных скобках, должны иметь уникальное обозначение.</w:t>
         </w:r>
@@ -663,10 +747,10 @@
     <w:p>
       <w:pPr>
         <w:rPr>
-          <w:del w:id="40" w:author="Kirill" w:date="2014-09-30T00:30:00Z"/>
+          <w:del w:id="54" w:author="Kirill" w:date="2014-09-30T00:30:00Z"/>
         </w:rPr>
       </w:pPr>
-      <w:del w:id="41" w:author="Kirill" w:date="2014-09-30T00:30:00Z">
+      <w:del w:id="55" w:author="Kirill" w:date="2014-09-30T00:30:00Z">
         <w:r>
           <w:delText>Для к</w:delText>
         </w:r>
@@ -732,17 +816,17 @@
       <w:r>
         <w:t xml:space="preserve"> </w:t>
       </w:r>
-      <w:ins w:id="42" w:author="Kirill" w:date="2014-12-01T01:12:00Z">
+      <w:ins w:id="56" w:author="Kirill" w:date="2014-12-01T01:12:00Z">
         <w:r>
           <w:t xml:space="preserve">Словоформы, перечисленные во втором столбце считаются соответствующими оригиналу, а словоформы, перечисленные в последующих столбцах </w:t>
         </w:r>
       </w:ins>
-      <w:ins w:id="43" w:author="Kirill" w:date="2014-12-01T01:13:00Z">
+      <w:ins w:id="57" w:author="Kirill" w:date="2014-12-01T01:13:00Z">
         <w:r>
           <w:t xml:space="preserve">могут </w:t>
         </w:r>
       </w:ins>
-      <w:ins w:id="44" w:author="Kirill" w:date="2014-12-01T01:12:00Z">
+      <w:ins w:id="58" w:author="Kirill" w:date="2014-12-01T01:12:00Z">
         <w:r>
           <w:t xml:space="preserve">представлять собой обработанные варианты оригинала. </w:t>
         </w:r>
@@ -781,7 +865,7 @@
       <w:r>
         <w:t>язык (диалект) [система записи</w:t>
       </w:r>
-      <w:ins w:id="45" w:author="Kirill" w:date="2014-10-07T00:06:00Z">
+      <w:ins w:id="59" w:author="Kirill" w:date="2014-10-07T00:06:00Z">
         <w:r>
           <w:t>]</w:t>
         </w:r>
@@ -789,12 +873,12 @@
       <w:r>
         <w:t xml:space="preserve"> </w:t>
       </w:r>
-      <w:del w:id="46" w:author="Грушецкий Кирилл Игоревич" w:date="2014-11-25T17:43:00Z">
+      <w:del w:id="60" w:author="Грушецкий Кирилл Игоревич" w:date="2014-11-25T17:43:00Z">
         <w:r>
           <w:delText>@ источник данных</w:delText>
         </w:r>
       </w:del>
-      <w:del w:id="47" w:author="Kirill" w:date="2014-10-07T00:06:00Z">
+      <w:del w:id="61" w:author="Kirill" w:date="2014-10-07T00:06:00Z">
         <w:r>
           <w:delText>]</w:delText>
         </w:r>
@@ -833,7 +917,7 @@
       <w:r>
         <w:t xml:space="preserve"> </w:t>
       </w:r>
-      <w:del w:id="48" w:author="Грушецкий Кирилл Игоревич" w:date="2014-11-25T17:43:00Z">
+      <w:del w:id="62" w:author="Грушецкий Кирилл Игоревич" w:date="2014-11-25T17:43:00Z">
         <w:r>
           <w:delText xml:space="preserve">и источник данных </w:delText>
         </w:r>
@@ -853,7 +937,7 @@
       <w:r>
         <w:t xml:space="preserve"> и не могут быть переопределены (что означает, что для ввода словоформ в другой системе записи </w:t>
       </w:r>
-      <w:del w:id="49" w:author="Грушецкий Кирилл Игоревич" w:date="2014-11-25T17:43:00Z">
+      <w:del w:id="63" w:author="Грушецкий Кирилл Игоревич" w:date="2014-11-25T17:43:00Z">
         <w:r>
           <w:delText xml:space="preserve">или из другого источника </w:delText>
         </w:r>
@@ -886,7 +970,7 @@
       </w:r>
     </w:p>
     <w:p>
-      <w:del w:id="50" w:author="Грушецкий Кирилл Игоревич" w:date="2014-11-25T17:44:00Z">
+      <w:del w:id="64" w:author="Грушецкий Кирилл Игоревич" w:date="2014-11-25T17:44:00Z">
         <w:r>
           <w:delText>И</w:delText>
         </w:r>
@@ -903,7 +987,7 @@
           <w:delText xml:space="preserve">, откуда фактически получены словоформы, вводимые в столбец. </w:delText>
         </w:r>
       </w:del>
-      <w:del w:id="51" w:author="Kirill" w:date="2014-12-01T01:18:00Z">
+      <w:del w:id="65" w:author="Kirill" w:date="2014-12-01T01:18:00Z">
         <w:r>
           <w:delText>При этом</w:delText>
         </w:r>
@@ -911,7 +995,11 @@
           <w:delText xml:space="preserve"> </w:delText>
         </w:r>
         <w:r>
-          <w:delText>если словоформы были преобразованы в систему письма, отличную от используемой в оригинальном источнике, следует указать это явным образом</w:delText>
+          <w:delText xml:space="preserve">если словоформы были преобразованы в систему письма, отличную от используемой в оригинальном источнике, следует указать это явным </w:delText>
+        </w:r>
+        <w:r>
+          <w:lastRenderedPageBreak/>
+          <w:delText>образом</w:delText>
         </w:r>
         <w:r>
           <w:delText>,</w:delText>
@@ -932,22 +1020,22 @@
           <w:delText xml:space="preserve">Нирви </w:delText>
         </w:r>
       </w:del>
-      <w:del w:id="52" w:author="Kirill" w:date="2014-10-07T00:10:00Z">
+      <w:del w:id="66" w:author="Kirill" w:date="2014-10-07T00:10:00Z">
         <w:r>
           <w:delText>(</w:delText>
         </w:r>
       </w:del>
-      <w:del w:id="53" w:author="Kirill" w:date="2014-12-01T01:18:00Z">
+      <w:del w:id="67" w:author="Kirill" w:date="2014-12-01T01:18:00Z">
         <w:r>
           <w:delText>преобразован в МФА</w:delText>
         </w:r>
       </w:del>
-      <w:del w:id="54" w:author="Kirill" w:date="2014-10-07T00:10:00Z">
+      <w:del w:id="68" w:author="Kirill" w:date="2014-10-07T00:10:00Z">
         <w:r>
           <w:delText>)</w:delText>
         </w:r>
       </w:del>
-      <w:del w:id="55" w:author="Kirill" w:date="2014-12-01T01:18:00Z">
+      <w:del w:id="69" w:author="Kirill" w:date="2014-12-01T01:18:00Z">
         <w:r>
           <w:delText>»</w:delText>
         </w:r>
@@ -973,12 +1061,32 @@
     </w:p>
     <w:p>
       <w:r>
-        <w:lastRenderedPageBreak/>
         <w:t>Способ обозначения</w:t>
       </w:r>
       <w:r>
-        <w:t xml:space="preserve"> языков, диалектов, систем записи и источников </w:t>
-      </w:r>
+        <w:t xml:space="preserve"> языков, диалектов</w:t>
+      </w:r>
+      <w:del w:id="70" w:author="Грушецкий Кирилл Игоревич" w:date="2014-12-01T16:16:00Z">
+        <w:r>
+          <w:delText xml:space="preserve">, </w:delText>
+        </w:r>
+      </w:del>
+      <w:ins w:id="71" w:author="Грушецкий Кирилл Игоревич" w:date="2014-12-01T16:16:00Z">
+        <w:r>
+          <w:t xml:space="preserve"> и</w:t>
+        </w:r>
+        <w:r>
+          <w:t xml:space="preserve"> </w:t>
+        </w:r>
+      </w:ins>
+      <w:r>
+        <w:t>систем записи</w:t>
+      </w:r>
+      <w:del w:id="72" w:author="Грушецкий Кирилл Игоревич" w:date="2014-12-01T16:16:00Z">
+        <w:r>
+          <w:delText xml:space="preserve"> и источников </w:delText>
+        </w:r>
+      </w:del>
       <w:r>
         <w:t xml:space="preserve">— </w:t>
       </w:r>
@@ -986,7 +1094,22 @@
         <w:t>произвольный</w:t>
       </w:r>
       <w:r>
-        <w:t>, поскольку при загрузке файла эти параметры выставляются вручную (т.е. они нужны только для человека, который будет загружать файл).</w:t>
+        <w:t xml:space="preserve">, </w:t>
+      </w:r>
+      <w:del w:id="73" w:author="Грушецкий Кирилл Игоревич" w:date="2014-12-01T16:17:00Z">
+        <w:r>
+          <w:delText>поскольку при загрузке файла эти параметры выставляются вручную (т.е. они нужны только для человека, который будет загружать файл)</w:delText>
+        </w:r>
+      </w:del>
+      <w:ins w:id="74" w:author="Грушецкий Кирилл Игоревич" w:date="2014-12-01T16:17:00Z">
+        <w:r>
+          <w:t>но обозначения должны быть единообразны в рамках одного файла</w:t>
+        </w:r>
+      </w:ins>
+      <w:bookmarkStart w:id="75" w:name="_GoBack"/>
+      <w:bookmarkEnd w:id="75"/>
+      <w:r>
+        <w:t>.</w:t>
       </w:r>
       <w:r>
         <w:t xml:space="preserve"> Все параметры, кроме наименования языка</w:t>
@@ -1027,7 +1150,7 @@
       <w:r>
         <w:t>словоформа</w:t>
       </w:r>
-      <w:del w:id="56" w:author="Kirill" w:date="2014-09-29T00:29:00Z">
+      <w:del w:id="76" w:author="Kirill" w:date="2014-09-29T00:29:00Z">
         <w:r>
           <w:delText xml:space="preserve"> "комментарий"</w:delText>
         </w:r>
@@ -1035,7 +1158,7 @@
       <w:r>
         <w:t xml:space="preserve"> [параметр]</w:t>
       </w:r>
-      <w:ins w:id="57" w:author="Kirill" w:date="2014-09-29T00:29:00Z">
+      <w:ins w:id="77" w:author="Kirill" w:date="2014-09-29T00:29:00Z">
         <w:r>
           <w:t xml:space="preserve"> "комментарий"</w:t>
         </w:r>
@@ -1075,12 +1198,12 @@
       <w:r>
         <w:t>грамматическую категорию (падеж, число, род и т.д.)</w:t>
       </w:r>
-      <w:ins w:id="58" w:author="Грушецкий Кирилл Игоревич" w:date="2014-11-25T18:17:00Z">
+      <w:ins w:id="78" w:author="Грушецкий Кирилл Игоревич" w:date="2014-11-25T18:17:00Z">
         <w:r>
           <w:t xml:space="preserve">; если грамматическая категория не указана, будет </w:t>
         </w:r>
       </w:ins>
-      <w:ins w:id="59" w:author="Грушецкий Кирилл Игоревич" w:date="2014-11-25T18:18:00Z">
+      <w:ins w:id="79" w:author="Грушецкий Кирилл Игоревич" w:date="2014-11-25T18:18:00Z">
         <w:r>
           <w:t>записана «словарная» грамматическая категория для данной синтактической категории в данном языке</w:t>
         </w:r>
@@ -1109,7 +1232,7 @@
       <w:r>
         <w:t xml:space="preserve"> для этого диалекта</w:t>
       </w:r>
-      <w:ins w:id="60" w:author="Грушецкий Кирилл Игоревич" w:date="2014-11-21T13:37:00Z">
+      <w:ins w:id="80" w:author="Грушецкий Кирилл Игоревич" w:date="2014-11-21T13:37:00Z">
         <w:r>
           <w:t xml:space="preserve"> (</w:t>
         </w:r>
@@ -1117,7 +1240,7 @@
           <w:t>ВНИМАНИЕ: если в «основном</w:t>
         </w:r>
       </w:ins>
-      <w:ins w:id="61" w:author="Грушецкий Кирилл Игоревич" w:date="2014-11-21T13:38:00Z">
+      <w:ins w:id="81" w:author="Грушецкий Кирилл Игоревич" w:date="2014-11-21T13:38:00Z">
         <w:r>
           <w:t>» диалекте словоформа также присутствует, он должен быть перечислен среди параметров)</w:t>
         </w:r>
@@ -1193,12 +1316,12 @@
       <w:r>
         <w:t>.</w:t>
       </w:r>
-      <w:ins w:id="62" w:author="Грушецкий Кирилл Игоревич" w:date="2014-10-03T16:40:00Z">
+      <w:ins w:id="82" w:author="Грушецкий Кирилл Игоревич" w:date="2014-10-03T16:40:00Z">
         <w:r>
           <w:t xml:space="preserve"> Кроме того, если требуется записать несколько параметров одного вида, каждый из них необходимо указывать в отдельной паре квадратных скобок. </w:t>
         </w:r>
       </w:ins>
-      <w:ins w:id="63" w:author="Грушецкий Кирилл Игоревич" w:date="2014-10-03T16:41:00Z">
+      <w:ins w:id="83" w:author="Грушецкий Кирилл Игоревич" w:date="2014-10-03T16:41:00Z">
         <w:r>
           <w:t>Например, диалекты: «</w:t>
         </w:r>
@@ -1241,7 +1364,7 @@
       <w:r>
         <w:t>В комментарии к словоформе может быть приведены, например, обстоятельства произношения (для примеров от информантов).</w:t>
       </w:r>
-      <w:ins w:id="64" w:author="Kirill" w:date="2014-09-29T00:30:00Z">
+      <w:ins w:id="84" w:author="Kirill" w:date="2014-09-29T00:30:00Z">
         <w:r>
           <w:t xml:space="preserve"> Комментарий должен идти после всех параметров словоформы</w:t>
         </w:r>
@@ -1270,7 +1393,7 @@
       <w:pPr>
         <w:ind w:left="708"/>
         <w:rPr>
-          <w:ins w:id="65" w:author="Kirill" w:date="2014-12-01T01:19:00Z"/>
+          <w:ins w:id="85" w:author="Kirill" w:date="2014-12-01T01:19:00Z"/>
         </w:rPr>
       </w:pPr>
       <w:r>
@@ -1279,7 +1402,7 @@
       <w:r>
         <w:t>1</w:t>
       </w:r>
-      <w:del w:id="66" w:author="Kirill" w:date="2014-09-29T00:29:00Z">
+      <w:del w:id="86" w:author="Kirill" w:date="2014-09-29T00:29:00Z">
         <w:r>
           <w:delText xml:space="preserve"> "комментарий"</w:delText>
         </w:r>
@@ -1287,7 +1410,7 @@
       <w:r>
         <w:t xml:space="preserve"> [грамматическая_категория] [диалект] [информант]</w:t>
       </w:r>
-      <w:ins w:id="67" w:author="Kirill" w:date="2014-09-29T00:29:00Z">
+      <w:ins w:id="87" w:author="Kirill" w:date="2014-09-29T00:29:00Z">
         <w:r>
           <w:t xml:space="preserve"> "комментарий" </w:t>
         </w:r>
@@ -1301,7 +1424,7 @@
         </w:rPr>
         <w:t>N</w:t>
       </w:r>
-      <w:del w:id="68" w:author="Kirill" w:date="2014-09-29T00:29:00Z">
+      <w:del w:id="88" w:author="Kirill" w:date="2014-09-29T00:29:00Z">
         <w:r>
           <w:delText xml:space="preserve"> "комментарий"</w:delText>
         </w:r>
@@ -1309,41 +1432,40 @@
       <w:r>
         <w:t xml:space="preserve"> [грамматическая_категория] [диалект] [информант]</w:t>
       </w:r>
-      <w:ins w:id="69" w:author="Kirill" w:date="2014-09-29T00:29:00Z">
+      <w:ins w:id="89" w:author="Kirill" w:date="2014-09-29T00:29:00Z">
         <w:r>
           <w:t xml:space="preserve"> "комментарий"</w:t>
         </w:r>
       </w:ins>
     </w:p>
     <w:p>
-      <w:ins w:id="70" w:author="Kirill" w:date="2014-12-01T01:19:00Z">
+      <w:ins w:id="90" w:author="Kirill" w:date="2014-12-01T01:19:00Z">
         <w:r>
           <w:t xml:space="preserve">Для </w:t>
         </w:r>
       </w:ins>
-      <w:ins w:id="71" w:author="Kirill" w:date="2014-12-01T01:20:00Z">
+      <w:ins w:id="91" w:author="Kirill" w:date="2014-12-01T01:20:00Z">
         <w:r>
           <w:t xml:space="preserve">преобразованных </w:t>
         </w:r>
       </w:ins>
-      <w:ins w:id="72" w:author="Kirill" w:date="2014-12-01T01:19:00Z">
+      <w:ins w:id="92" w:author="Kirill" w:date="2014-12-01T01:19:00Z">
         <w:r>
           <w:t xml:space="preserve">словоформ </w:t>
         </w:r>
       </w:ins>
-      <w:ins w:id="73" w:author="Kirill" w:date="2014-12-01T01:20:00Z">
+      <w:ins w:id="93" w:author="Kirill" w:date="2014-12-01T01:20:00Z">
         <w:r>
           <w:t>(перечисленных в третьем и последующих столбцах переводимого языка) указание параметров и комментариев не допускается, поскольку для них используются параметры и комментарии оригинальной словоформы.</w:t>
         </w:r>
       </w:ins>
-      <w:bookmarkStart w:id="74" w:name="_GoBack"/>
-      <w:bookmarkEnd w:id="74"/>
     </w:p>
     <w:p>
       <w:pPr>
         <w:pStyle w:val="1"/>
       </w:pPr>
       <w:r>
+        <w:lastRenderedPageBreak/>
         <w:t>Слов</w:t>
       </w:r>
       <w:r>
@@ -1375,7 +1497,6 @@
     </w:p>
     <w:p>
       <w:r>
-        <w:lastRenderedPageBreak/>
         <w:t>Формат заголовка столбцов:</w:t>
       </w:r>
     </w:p>
@@ -1386,7 +1507,7 @@
       <w:r>
         <w:t>язык (диалект) [система записи</w:t>
       </w:r>
-      <w:ins w:id="75" w:author="Kirill" w:date="2014-10-07T00:08:00Z">
+      <w:ins w:id="94" w:author="Kirill" w:date="2014-10-07T00:08:00Z">
         <w:r>
           <w:t>]</w:t>
         </w:r>
@@ -1394,12 +1515,12 @@
       <w:r>
         <w:t xml:space="preserve"> </w:t>
       </w:r>
-      <w:del w:id="76" w:author="Грушецкий Кирилл Игоревич" w:date="2014-11-27T15:22:00Z">
+      <w:del w:id="95" w:author="Грушецкий Кирилл Игоревич" w:date="2014-11-27T15:22:00Z">
         <w:r>
           <w:delText>@ источник данных</w:delText>
         </w:r>
       </w:del>
-      <w:del w:id="77" w:author="Kirill" w:date="2014-10-07T00:08:00Z">
+      <w:del w:id="96" w:author="Kirill" w:date="2014-10-07T00:08:00Z">
         <w:r>
           <w:delText>]</w:delText>
         </w:r>
@@ -1456,7 +1577,7 @@
       <w:r>
         <w:t xml:space="preserve"> записи </w:t>
       </w:r>
-      <w:del w:id="78" w:author="Грушецкий Кирилл Игоревич" w:date="2014-11-27T15:24:00Z">
+      <w:del w:id="97" w:author="Грушецкий Кирилл Игоревич" w:date="2014-11-27T15:24:00Z">
         <w:r>
           <w:delText>и источник данных</w:delText>
         </w:r>
@@ -1464,7 +1585,7 @@
           <w:delText xml:space="preserve"> имеют </w:delText>
         </w:r>
       </w:del>
-      <w:ins w:id="79" w:author="Грушецкий Кирилл Игоревич" w:date="2014-11-27T15:24:00Z">
+      <w:ins w:id="98" w:author="Грушецкий Кирилл Игоревич" w:date="2014-11-27T15:24:00Z">
         <w:r>
           <w:t xml:space="preserve">имеет </w:t>
         </w:r>
@@ -1481,12 +1602,12 @@
       <w:r>
         <w:t xml:space="preserve"> также не </w:t>
       </w:r>
-      <w:del w:id="80" w:author="Грушецкий Кирилл Игоревич" w:date="2014-11-27T15:24:00Z">
+      <w:del w:id="99" w:author="Грушецкий Кирилл Игоревич" w:date="2014-11-27T15:24:00Z">
         <w:r>
           <w:delText>могут быть переопределены</w:delText>
         </w:r>
       </w:del>
-      <w:ins w:id="81" w:author="Грушецкий Кирилл Игоревич" w:date="2014-11-27T15:24:00Z">
+      <w:ins w:id="100" w:author="Грушецкий Кирилл Игоревич" w:date="2014-11-27T15:24:00Z">
         <w:r>
           <w:t>может быть переопределена</w:t>
         </w:r>
@@ -1494,7 +1615,7 @@
       <w:r>
         <w:t>.</w:t>
       </w:r>
-      <w:del w:id="82" w:author="Грушецкий Кирилл Игоревич" w:date="2014-11-27T15:24:00Z">
+      <w:del w:id="101" w:author="Грушецкий Кирилл Игоревич" w:date="2014-11-27T15:24:00Z">
         <w:r>
           <w:delText xml:space="preserve"> В общем случае, указание источника для слов-переводов не имеет смысла, поскольку</w:delText>
         </w:r>
@@ -1600,7 +1721,7 @@
       <w:pPr>
         <w:ind w:left="708"/>
       </w:pPr>
-      <w:ins w:id="83" w:author="Kirill" w:date="2014-10-01T22:07:00Z">
+      <w:ins w:id="102" w:author="Kirill" w:date="2014-10-01T22:07:00Z">
         <w:r>
           <w:t>[параметры лексемы]</w:t>
         </w:r>
@@ -1615,20 +1736,20 @@
     <w:p>
       <w:pPr>
         <w:rPr>
-          <w:ins w:id="84" w:author="Kirill" w:date="2014-10-01T22:10:00Z"/>
+          <w:ins w:id="103" w:author="Kirill" w:date="2014-10-01T22:10:00Z"/>
         </w:rPr>
       </w:pPr>
-      <w:ins w:id="85" w:author="Kirill" w:date="2014-10-01T22:08:00Z">
+      <w:ins w:id="104" w:author="Kirill" w:date="2014-10-01T22:08:00Z">
         <w:r>
           <w:t xml:space="preserve">Поскольку из каждой такой строчки извлекается сразу лексема, словоформа и перевод (как связь), </w:t>
         </w:r>
       </w:ins>
-      <w:ins w:id="86" w:author="Kirill" w:date="2014-10-01T22:09:00Z">
+      <w:ins w:id="105" w:author="Kirill" w:date="2014-10-01T22:09:00Z">
         <w:r>
           <w:t xml:space="preserve">дополнительная информация может присутствовать как для лексемы, так и для перевода. Дополнительная информация для лексемы записывается в квадратных скобках перед словом, а дополнительная информация для перевода </w:t>
         </w:r>
       </w:ins>
-      <w:ins w:id="87" w:author="Kirill" w:date="2014-10-01T22:10:00Z">
+      <w:ins w:id="106" w:author="Kirill" w:date="2014-10-01T22:10:00Z">
         <w:r>
           <w:t xml:space="preserve">— </w:t>
         </w:r>
@@ -1640,10 +1761,10 @@
     <w:p>
       <w:pPr>
         <w:rPr>
-          <w:ins w:id="88" w:author="Kirill" w:date="2014-10-01T22:11:00Z"/>
+          <w:ins w:id="107" w:author="Kirill" w:date="2014-10-01T22:11:00Z"/>
         </w:rPr>
       </w:pPr>
-      <w:ins w:id="89" w:author="Kirill" w:date="2014-10-01T22:10:00Z">
+      <w:ins w:id="108" w:author="Kirill" w:date="2014-10-01T22:10:00Z">
         <w:r>
           <w:t>Для создаваемой лексемы-перевода можно задать параметры лексемы (те же, что и для переводимой лексемы).</w:t>
         </w:r>
@@ -1652,15 +1773,15 @@
     <w:p>
       <w:pPr>
         <w:rPr>
-          <w:ins w:id="90" w:author="Kirill" w:date="2014-10-01T22:12:00Z"/>
+          <w:ins w:id="109" w:author="Kirill" w:date="2014-10-01T22:12:00Z"/>
         </w:rPr>
       </w:pPr>
-      <w:ins w:id="91" w:author="Kirill" w:date="2014-10-01T22:11:00Z">
+      <w:ins w:id="110" w:author="Kirill" w:date="2014-10-01T22:11:00Z">
         <w:r>
           <w:t xml:space="preserve">Например, для ижорского слова </w:t>
         </w:r>
       </w:ins>
-      <w:ins w:id="92" w:author="Kirill" w:date="2014-10-01T22:12:00Z">
+      <w:ins w:id="111" w:author="Kirill" w:date="2014-10-01T22:12:00Z">
         <w:r>
           <w:t>«</w:t>
         </w:r>
@@ -1688,10 +1809,10 @@
       <w:pPr>
         <w:ind w:left="708"/>
         <w:rPr>
-          <w:ins w:id="93" w:author="Kirill" w:date="2014-10-01T22:07:00Z"/>
+          <w:ins w:id="112" w:author="Kirill" w:date="2014-10-01T22:07:00Z"/>
         </w:rPr>
       </w:pPr>
-      <w:ins w:id="94" w:author="Kirill" w:date="2014-10-01T22:13:00Z">
+      <w:ins w:id="113" w:author="Kirill" w:date="2014-10-01T22:13:00Z">
         <w:r>
           <w:t>[</w:t>
         </w:r>
@@ -1762,6 +1883,7 @@
     </w:p>
     <w:p>
       <w:r>
+        <w:lastRenderedPageBreak/>
         <w:t>Комментарий даётся для ограничения перевода.</w:t>
       </w:r>
       <w:r>
@@ -1804,7 +1926,6 @@
     </w:p>
     <w:p>
       <w:r>
-        <w:lastRenderedPageBreak/>
         <w:t>Внутри группы переводы</w:t>
       </w:r>
       <w:r>
@@ -1910,12 +2031,12 @@
       <w:r>
         <w:t>[тема] [диалект] "комментарий_группы"</w:t>
       </w:r>
-      <w:del w:id="95" w:author="Kirill" w:date="2014-09-29T00:05:00Z">
+      <w:del w:id="114" w:author="Kirill" w:date="2014-09-29T00:05:00Z">
         <w:r>
           <w:delText>:</w:delText>
         </w:r>
       </w:del>
-      <w:ins w:id="96" w:author="Kirill" w:date="2014-09-29T00:05:00Z">
+      <w:ins w:id="115" w:author="Kirill" w:date="2014-09-29T00:05:00Z">
         <w:r>
           <w:t xml:space="preserve"> @</w:t>
         </w:r>
@@ -2037,12 +2158,12 @@
       <w:r>
         <w:t>[амер.]</w:t>
       </w:r>
-      <w:del w:id="97" w:author="Kirill" w:date="2014-09-29T00:05:00Z">
+      <w:del w:id="116" w:author="Kirill" w:date="2014-09-29T00:05:00Z">
         <w:r>
           <w:delText>:</w:delText>
         </w:r>
       </w:del>
-      <w:ins w:id="98" w:author="Kirill" w:date="2014-09-29T00:05:00Z">
+      <w:ins w:id="117" w:author="Kirill" w:date="2014-09-29T00:05:00Z">
         <w:r>
           <w:t xml:space="preserve"> @</w:t>
         </w:r>
@@ -2105,12 +2226,12 @@
       <w:r>
         <w:t xml:space="preserve"> №</w:t>
       </w:r>
-      <w:del w:id="99" w:author="Kirill" w:date="2014-09-28T20:51:00Z">
+      <w:del w:id="118" w:author="Kirill" w:date="2014-09-28T20:51:00Z">
         <w:r>
           <w:delText xml:space="preserve">11 </w:delText>
         </w:r>
       </w:del>
-      <w:ins w:id="100" w:author="Kirill" w:date="2014-09-28T20:51:00Z">
+      <w:ins w:id="119" w:author="Kirill" w:date="2014-09-28T20:51:00Z">
         <w:r>
           <w:t>9</w:t>
         </w:r>
@@ -2209,22 +2330,22 @@
       <w:pPr>
         <w:ind w:left="708"/>
       </w:pPr>
-      <w:ins w:id="101" w:author="Kirill" w:date="2014-09-28T20:52:00Z">
+      <w:ins w:id="120" w:author="Kirill" w:date="2014-09-28T20:52:00Z">
         <w:r>
           <w:t>[рел.]</w:t>
         </w:r>
       </w:ins>
-      <w:ins w:id="102" w:author="Kirill" w:date="2014-09-29T00:05:00Z">
+      <w:ins w:id="121" w:author="Kirill" w:date="2014-09-29T00:05:00Z">
         <w:r>
           <w:t xml:space="preserve"> @</w:t>
         </w:r>
       </w:ins>
-      <w:ins w:id="103" w:author="Kirill" w:date="2014-09-28T20:52:00Z">
+      <w:ins w:id="122" w:author="Kirill" w:date="2014-09-28T20:52:00Z">
         <w:r>
           <w:t xml:space="preserve"> чин, степень священства </w:t>
         </w:r>
       </w:ins>
-      <w:del w:id="104" w:author="Kirill" w:date="2014-09-28T20:52:00Z">
+      <w:del w:id="123" w:author="Kirill" w:date="2014-09-28T20:52:00Z">
         <w:r>
           <w:delText>[рел.] "(</w:delText>
         </w:r>
@@ -2255,7 +2376,7 @@
       <w:r>
         <w:t>» — это тема</w:t>
       </w:r>
-      <w:del w:id="105" w:author="Kirill" w:date="2014-09-28T20:52:00Z">
+      <w:del w:id="124" w:author="Kirill" w:date="2014-09-28T20:52:00Z">
         <w:r>
           <w:delText xml:space="preserve">, а </w:delText>
         </w:r>
@@ -2318,12 +2439,12 @@
       <w:r>
         <w:t>"</w:t>
       </w:r>
-      <w:del w:id="106" w:author="Kirill" w:date="2014-09-29T00:06:00Z">
+      <w:del w:id="125" w:author="Kirill" w:date="2014-09-29T00:06:00Z">
         <w:r>
           <w:delText>:</w:delText>
         </w:r>
       </w:del>
-      <w:ins w:id="107" w:author="Kirill" w:date="2014-09-29T00:06:00Z">
+      <w:ins w:id="126" w:author="Kirill" w:date="2014-09-29T00:06:00Z">
         <w:r>
           <w:t xml:space="preserve"> @</w:t>
         </w:r>
@@ -2375,12 +2496,12 @@
       <w:r>
         <w:t>Если какой либо элемент вводимой информации (например, комментарий), слишком длинен, можно использовать метки «*1», «*2» и т.д. Текст, который должен быть вставлен вместо меток вводится после всех столбцов (</w:t>
       </w:r>
-      <w:del w:id="108" w:author="Kirill" w:date="2014-10-03T23:34:00Z">
+      <w:del w:id="127" w:author="Kirill" w:date="2014-10-03T23:34:00Z">
         <w:r>
           <w:delText>в каждой следующей ячейке</w:delText>
         </w:r>
       </w:del>
-      <w:ins w:id="109" w:author="Kirill" w:date="2014-10-03T23:34:00Z">
+      <w:ins w:id="128" w:author="Kirill" w:date="2014-10-03T23:34:00Z">
         <w:r>
           <w:t>внутри одной ячейки</w:t>
         </w:r>
@@ -2397,6 +2518,7 @@
     </w:p>
     <w:p>
       <w:r>
+        <w:lastRenderedPageBreak/>
         <w:t>Прежде чем использовать метки, важно оценить осмысленность длинного текста в каждом конкретном месте. Важно помнить, что</w:t>
       </w:r>
       <w:r>
@@ -2419,7 +2541,6 @@
         </w:rPr>
       </w:pPr>
       <w:r>
-        <w:lastRenderedPageBreak/>
         <w:t xml:space="preserve">Кроме того, описанный способ массовой загрузки не предполагает ввод для целевых языков </w:t>
       </w:r>
       <w:r>
@@ -2440,7 +2561,7 @@
       <w:r>
         <w:t xml:space="preserve"> Теоретически это возможно</w:t>
       </w:r>
-      <w:del w:id="110" w:author="Kirill" w:date="2014-10-03T23:35:00Z">
+      <w:del w:id="129" w:author="Kirill" w:date="2014-10-03T23:35:00Z">
         <w:r>
           <w:delText xml:space="preserve"> (через введение объединяющих круглых скобок или через метки)</w:delText>
         </w:r>
@@ -3554,7 +3675,6 @@
   <w:style w:type="character" w:default="1" w:styleId="a0">
     <w:name w:val="Default Paragraph Font"/>
     <w:uiPriority w:val="1"/>
-    <w:semiHidden/>
     <w:unhideWhenUsed/>
   </w:style>
   <w:style w:type="table" w:default="1" w:styleId="a1">
@@ -4033,7 +4153,6 @@
   <w:style w:type="character" w:default="1" w:styleId="a0">
     <w:name w:val="Default Paragraph Font"/>
     <w:uiPriority w:val="1"/>
-    <w:semiHidden/>
     <w:unhideWhenUsed/>
   </w:style>
   <w:style w:type="table" w:default="1" w:styleId="a1">

</xml_diff>